<commit_message>
Update FM personal info.
</commit_message>
<xml_diff>
--- a/RDC draft.1.1.1.docx
+++ b/RDC draft.1.1.1.docx
@@ -242,7 +242,25 @@
           <w:szCs w:val="18"/>
         </w:rPr>
         <w:tab/>
-        <w:t>(i)</w:t>
+        <w:t>(</w:t>
+      </w:r>
+      <w:proofErr w:type="spellStart"/>
+      <w:r>
+        <w:rPr>
+          <w:rFonts w:ascii="Arial" w:eastAsia="Arial" w:hAnsi="Arial" w:cs="Arial"/>
+          <w:sz w:val="18"/>
+          <w:szCs w:val="18"/>
+        </w:rPr>
+        <w:t>i</w:t>
+      </w:r>
+      <w:proofErr w:type="spellEnd"/>
+      <w:r>
+        <w:rPr>
+          <w:rFonts w:ascii="Arial" w:eastAsia="Arial" w:hAnsi="Arial" w:cs="Arial"/>
+          <w:sz w:val="18"/>
+          <w:szCs w:val="18"/>
+        </w:rPr>
+        <w:t>)</w:t>
       </w:r>
       <w:r>
         <w:rPr>
@@ -405,7 +423,27 @@
           <w:sz w:val="18"/>
           <w:szCs w:val="18"/>
         </w:rPr>
-        <w:t>Timely submission and completion within - Full-time 3-4 years;  Part-time 6 years</w:t>
+        <w:t>Timely submission and completion within - Full-time 3-4 years</w:t>
+      </w:r>
+      <w:proofErr w:type="gramStart"/>
+      <w:r>
+        <w:rPr>
+          <w:rFonts w:ascii="Arial" w:eastAsia="Arial" w:hAnsi="Arial" w:cs="Arial"/>
+          <w:i/>
+          <w:sz w:val="18"/>
+          <w:szCs w:val="18"/>
+        </w:rPr>
+        <w:t>;  Part</w:t>
+      </w:r>
+      <w:proofErr w:type="gramEnd"/>
+      <w:r>
+        <w:rPr>
+          <w:rFonts w:ascii="Arial" w:eastAsia="Arial" w:hAnsi="Arial" w:cs="Arial"/>
+          <w:i/>
+          <w:sz w:val="18"/>
+          <w:szCs w:val="18"/>
+        </w:rPr>
+        <w:t>-time 6 years</w:t>
       </w:r>
     </w:p>
     <w:p>
@@ -505,7 +543,27 @@
           <w:szCs w:val="18"/>
         </w:rPr>
         <w:tab/>
-        <w:t>Timely submission and completion within  - Full-time 2 years;   Part-time 3 years</w:t>
+        <w:t xml:space="preserve">Timely submission and completion </w:t>
+      </w:r>
+      <w:proofErr w:type="gramStart"/>
+      <w:r>
+        <w:rPr>
+          <w:rFonts w:ascii="Arial" w:eastAsia="Arial" w:hAnsi="Arial" w:cs="Arial"/>
+          <w:i/>
+          <w:sz w:val="18"/>
+          <w:szCs w:val="18"/>
+        </w:rPr>
+        <w:t>within  -</w:t>
+      </w:r>
+      <w:proofErr w:type="gramEnd"/>
+      <w:r>
+        <w:rPr>
+          <w:rFonts w:ascii="Arial" w:eastAsia="Arial" w:hAnsi="Arial" w:cs="Arial"/>
+          <w:i/>
+          <w:sz w:val="18"/>
+          <w:szCs w:val="18"/>
+        </w:rPr>
+        <w:t xml:space="preserve"> Full-time 2 years;   Part-time 3 years</w:t>
       </w:r>
     </w:p>
     <w:p>
@@ -1479,7 +1537,25 @@
           <w:sz w:val="18"/>
           <w:szCs w:val="18"/>
         </w:rPr>
-        <w:t xml:space="preserve">(provide details of the nature of funding)              </w:t>
+        <w:t>(</w:t>
+      </w:r>
+      <w:proofErr w:type="gramStart"/>
+      <w:r>
+        <w:rPr>
+          <w:rFonts w:ascii="Arial" w:eastAsia="Arial" w:hAnsi="Arial" w:cs="Arial"/>
+          <w:sz w:val="18"/>
+          <w:szCs w:val="18"/>
+        </w:rPr>
+        <w:t>provide</w:t>
+      </w:r>
+      <w:proofErr w:type="gramEnd"/>
+      <w:r>
+        <w:rPr>
+          <w:rFonts w:ascii="Arial" w:eastAsia="Arial" w:hAnsi="Arial" w:cs="Arial"/>
+          <w:sz w:val="18"/>
+          <w:szCs w:val="18"/>
+        </w:rPr>
+        <w:t xml:space="preserve"> details of the nature of funding)              </w:t>
       </w:r>
     </w:p>
     <w:p>
@@ -1693,6 +1769,7 @@
           <w:szCs w:val="19"/>
         </w:rPr>
       </w:pPr>
+      <w:proofErr w:type="gramStart"/>
       <w:r>
         <w:rPr>
           <w:rFonts w:ascii="Arial" w:eastAsia="Arial" w:hAnsi="Arial" w:cs="Arial"/>
@@ -1709,6 +1786,7 @@
         </w:rPr>
         <w:t xml:space="preserve">  Government</w:t>
       </w:r>
+      <w:proofErr w:type="gramEnd"/>
       <w:r>
         <w:rPr>
           <w:rFonts w:ascii="Arial" w:eastAsia="Arial" w:hAnsi="Arial" w:cs="Arial"/>
@@ -2023,7 +2101,16 @@
           <w:sz w:val="18"/>
           <w:szCs w:val="18"/>
         </w:rPr>
-        <w:t xml:space="preserve">                     No  </w:t>
+        <w:t xml:space="preserve">                     </w:t>
+      </w:r>
+      <w:proofErr w:type="gramStart"/>
+      <w:r>
+        <w:rPr>
+          <w:rFonts w:ascii="Arial" w:eastAsia="Arial" w:hAnsi="Arial" w:cs="Arial"/>
+          <w:sz w:val="18"/>
+          <w:szCs w:val="18"/>
+        </w:rPr>
+        <w:t xml:space="preserve">No  </w:t>
       </w:r>
       <w:bookmarkStart w:id="7" w:name="bookmark=id.1t3h5sf" w:colFirst="0" w:colLast="0"/>
       <w:bookmarkEnd w:id="7"/>
@@ -2035,6 +2122,7 @@
         </w:rPr>
         <w:t>☒</w:t>
       </w:r>
+      <w:proofErr w:type="gramEnd"/>
     </w:p>
     <w:p>
       <w:pPr>
@@ -2342,7 +2430,16 @@
           <w:sz w:val="18"/>
           <w:szCs w:val="18"/>
         </w:rPr>
-        <w:t>Is Ethical approval required at the MPhil stage                                         Yes</w:t>
+        <w:t xml:space="preserve">Is Ethical approval required at the MPhil stage                                         </w:t>
+      </w:r>
+      <w:proofErr w:type="gramStart"/>
+      <w:r>
+        <w:rPr>
+          <w:rFonts w:ascii="Arial" w:eastAsia="Arial" w:hAnsi="Arial" w:cs="Arial"/>
+          <w:sz w:val="18"/>
+          <w:szCs w:val="18"/>
+        </w:rPr>
+        <w:t>Yes</w:t>
       </w:r>
       <w:r>
         <w:rPr>
@@ -2362,6 +2459,7 @@
         </w:rPr>
         <w:t>☒</w:t>
       </w:r>
+      <w:proofErr w:type="gramEnd"/>
       <w:r>
         <w:rPr>
           <w:rFonts w:ascii="Arial" w:eastAsia="Arial" w:hAnsi="Arial" w:cs="Arial"/>
@@ -2452,7 +2550,25 @@
           <w:sz w:val="18"/>
           <w:szCs w:val="18"/>
         </w:rPr>
-        <w:t>If Yes, attach a copy of the approval letter and tick the box</w:t>
+        <w:t xml:space="preserve">If </w:t>
+      </w:r>
+      <w:proofErr w:type="gramStart"/>
+      <w:r>
+        <w:rPr>
+          <w:rFonts w:ascii="Arial" w:eastAsia="Arial" w:hAnsi="Arial" w:cs="Arial"/>
+          <w:sz w:val="18"/>
+          <w:szCs w:val="18"/>
+        </w:rPr>
+        <w:t>Yes</w:t>
+      </w:r>
+      <w:proofErr w:type="gramEnd"/>
+      <w:r>
+        <w:rPr>
+          <w:rFonts w:ascii="Arial" w:eastAsia="Arial" w:hAnsi="Arial" w:cs="Arial"/>
+          <w:sz w:val="18"/>
+          <w:szCs w:val="18"/>
+        </w:rPr>
+        <w:t>, attach a copy of the approval letter and tick the box</w:t>
       </w:r>
       <w:r>
         <w:rPr>
@@ -2572,7 +2688,16 @@
           <w:sz w:val="18"/>
           <w:szCs w:val="18"/>
         </w:rPr>
-        <w:t xml:space="preserve">   No</w:t>
+        <w:t xml:space="preserve">   </w:t>
+      </w:r>
+      <w:proofErr w:type="gramStart"/>
+      <w:r>
+        <w:rPr>
+          <w:rFonts w:ascii="Arial" w:eastAsia="Arial" w:hAnsi="Arial" w:cs="Arial"/>
+          <w:sz w:val="18"/>
+          <w:szCs w:val="18"/>
+        </w:rPr>
+        <w:t>No</w:t>
       </w:r>
       <w:r>
         <w:rPr>
@@ -2592,6 +2717,7 @@
         </w:rPr>
         <w:t>☐</w:t>
       </w:r>
+      <w:proofErr w:type="gramEnd"/>
     </w:p>
     <w:p>
       <w:pPr>
@@ -2826,7 +2952,25 @@
           <w:sz w:val="18"/>
           <w:szCs w:val="18"/>
         </w:rPr>
-        <w:t>If Intellectual Property Rights have been assigned by way of a formal agreement before enrolment , or if for some other reason you are unable to assign the IP,  please complete (b) and attached a letter explaining the reasons as to why the Intellectual Property cannot be assigned.</w:t>
+        <w:t xml:space="preserve">If Intellectual Property Rights have been assigned by way of a formal agreement before </w:t>
+      </w:r>
+      <w:proofErr w:type="gramStart"/>
+      <w:r>
+        <w:rPr>
+          <w:rFonts w:ascii="Arial" w:eastAsia="Arial" w:hAnsi="Arial" w:cs="Arial"/>
+          <w:sz w:val="18"/>
+          <w:szCs w:val="18"/>
+        </w:rPr>
+        <w:t>enrolment ,</w:t>
+      </w:r>
+      <w:proofErr w:type="gramEnd"/>
+      <w:r>
+        <w:rPr>
+          <w:rFonts w:ascii="Arial" w:eastAsia="Arial" w:hAnsi="Arial" w:cs="Arial"/>
+          <w:sz w:val="18"/>
+          <w:szCs w:val="18"/>
+        </w:rPr>
+        <w:t xml:space="preserve"> or if for some other reason you are unable to assign the IP,  please complete (b) and attached a letter explaining the reasons as to why the Intellectual Property cannot be assigned.</w:t>
       </w:r>
     </w:p>
     <w:p>
@@ -2894,7 +3038,25 @@
           <w:sz w:val="18"/>
           <w:szCs w:val="18"/>
         </w:rPr>
-        <w:t xml:space="preserve">      signing to accept the offer of a place on the programme, and also to </w:t>
+        <w:t xml:space="preserve">      </w:t>
+      </w:r>
+      <w:proofErr w:type="gramStart"/>
+      <w:r>
+        <w:rPr>
+          <w:rFonts w:ascii="Arial" w:eastAsia="Arial" w:hAnsi="Arial" w:cs="Arial"/>
+          <w:sz w:val="18"/>
+          <w:szCs w:val="18"/>
+        </w:rPr>
+        <w:t>signing</w:t>
+      </w:r>
+      <w:proofErr w:type="gramEnd"/>
+      <w:r>
+        <w:rPr>
+          <w:rFonts w:ascii="Arial" w:eastAsia="Arial" w:hAnsi="Arial" w:cs="Arial"/>
+          <w:sz w:val="18"/>
+          <w:szCs w:val="18"/>
+        </w:rPr>
+        <w:t xml:space="preserve"> to accept the offer of a place on the programme, and also to </w:t>
       </w:r>
       <w:r>
         <w:rPr>
@@ -2933,7 +3095,29 @@
           <w:szCs w:val="19"/>
           <w:highlight w:val="white"/>
         </w:rPr>
-        <w:t xml:space="preserve">     incorporated background intellectual property as already agreed by accepting your offer of a place on the programme.</w:t>
+        <w:t xml:space="preserve">     </w:t>
+      </w:r>
+      <w:proofErr w:type="gramStart"/>
+      <w:r>
+        <w:rPr>
+          <w:rFonts w:ascii="Arial" w:eastAsia="Arial" w:hAnsi="Arial" w:cs="Arial"/>
+          <w:color w:val="222222"/>
+          <w:sz w:val="19"/>
+          <w:szCs w:val="19"/>
+          <w:highlight w:val="white"/>
+        </w:rPr>
+        <w:t>incorporated</w:t>
+      </w:r>
+      <w:proofErr w:type="gramEnd"/>
+      <w:r>
+        <w:rPr>
+          <w:rFonts w:ascii="Arial" w:eastAsia="Arial" w:hAnsi="Arial" w:cs="Arial"/>
+          <w:color w:val="222222"/>
+          <w:sz w:val="19"/>
+          <w:szCs w:val="19"/>
+          <w:highlight w:val="white"/>
+        </w:rPr>
+        <w:t xml:space="preserve"> background intellectual property as already agreed by accepting your offer of a place on the programme.</w:t>
       </w:r>
     </w:p>
     <w:p>
@@ -2959,8 +3143,18 @@
           <w:sz w:val="18"/>
           <w:szCs w:val="18"/>
         </w:rPr>
-        <w:t>Tick box :</w:t>
-      </w:r>
+        <w:t xml:space="preserve">Tick </w:t>
+      </w:r>
+      <w:proofErr w:type="gramStart"/>
+      <w:r>
+        <w:rPr>
+          <w:rFonts w:ascii="Arial" w:eastAsia="Arial" w:hAnsi="Arial" w:cs="Arial"/>
+          <w:sz w:val="18"/>
+          <w:szCs w:val="18"/>
+        </w:rPr>
+        <w:t>box :</w:t>
+      </w:r>
+      <w:proofErr w:type="gramEnd"/>
       <w:r>
         <w:rPr>
           <w:rFonts w:ascii="Arial" w:eastAsia="Arial" w:hAnsi="Arial" w:cs="Arial"/>
@@ -3075,7 +3269,25 @@
           <w:sz w:val="18"/>
           <w:szCs w:val="18"/>
         </w:rPr>
-        <w:t xml:space="preserve">    agreement or a letter explaining  why:    </w:t>
+        <w:t xml:space="preserve">    </w:t>
+      </w:r>
+      <w:proofErr w:type="gramStart"/>
+      <w:r>
+        <w:rPr>
+          <w:rFonts w:ascii="Arial" w:eastAsia="Arial" w:hAnsi="Arial" w:cs="Arial"/>
+          <w:sz w:val="18"/>
+          <w:szCs w:val="18"/>
+        </w:rPr>
+        <w:t>agreement</w:t>
+      </w:r>
+      <w:proofErr w:type="gramEnd"/>
+      <w:r>
+        <w:rPr>
+          <w:rFonts w:ascii="Arial" w:eastAsia="Arial" w:hAnsi="Arial" w:cs="Arial"/>
+          <w:sz w:val="18"/>
+          <w:szCs w:val="18"/>
+        </w:rPr>
+        <w:t xml:space="preserve"> or a letter explaining  why:    </w:t>
       </w:r>
     </w:p>
     <w:p>
@@ -3191,7 +3403,17 @@
           <w:szCs w:val="18"/>
         </w:rPr>
         <w:tab/>
-        <w:t>Previous training and experience</w:t>
+        <w:t xml:space="preserve">Previous training and </w:t>
+      </w:r>
+      <w:proofErr w:type="gramStart"/>
+      <w:r>
+        <w:rPr>
+          <w:rFonts w:ascii="Arial" w:eastAsia="Arial" w:hAnsi="Arial" w:cs="Arial"/>
+          <w:b/>
+          <w:sz w:val="18"/>
+          <w:szCs w:val="18"/>
+        </w:rPr>
+        <w:t>experience</w:t>
       </w:r>
       <w:r>
         <w:rPr>
@@ -3207,7 +3429,16 @@
           <w:sz w:val="18"/>
           <w:szCs w:val="18"/>
         </w:rPr>
-        <w:t xml:space="preserve">(include details of activities (with dates) relevant to this application, and details of any </w:t>
+        <w:t>(</w:t>
+      </w:r>
+      <w:proofErr w:type="gramEnd"/>
+      <w:r>
+        <w:rPr>
+          <w:rFonts w:ascii="Arial" w:eastAsia="Arial" w:hAnsi="Arial" w:cs="Arial"/>
+          <w:sz w:val="18"/>
+          <w:szCs w:val="18"/>
+        </w:rPr>
+        <w:t xml:space="preserve">include details of activities (with dates) relevant to this application, and details of any </w:t>
       </w:r>
     </w:p>
     <w:p>
@@ -3232,7 +3463,43 @@
           <w:sz w:val="18"/>
           <w:szCs w:val="18"/>
         </w:rPr>
-        <w:t xml:space="preserve">       research or other relevant papers, books, etc which have been published):</w:t>
+        <w:t xml:space="preserve">       </w:t>
+      </w:r>
+      <w:proofErr w:type="gramStart"/>
+      <w:r>
+        <w:rPr>
+          <w:rFonts w:ascii="Arial" w:eastAsia="Arial" w:hAnsi="Arial" w:cs="Arial"/>
+          <w:sz w:val="18"/>
+          <w:szCs w:val="18"/>
+        </w:rPr>
+        <w:t>research</w:t>
+      </w:r>
+      <w:proofErr w:type="gramEnd"/>
+      <w:r>
+        <w:rPr>
+          <w:rFonts w:ascii="Arial" w:eastAsia="Arial" w:hAnsi="Arial" w:cs="Arial"/>
+          <w:sz w:val="18"/>
+          <w:szCs w:val="18"/>
+        </w:rPr>
+        <w:t xml:space="preserve"> or other relevant papers, books, </w:t>
+      </w:r>
+      <w:proofErr w:type="spellStart"/>
+      <w:r>
+        <w:rPr>
+          <w:rFonts w:ascii="Arial" w:eastAsia="Arial" w:hAnsi="Arial" w:cs="Arial"/>
+          <w:sz w:val="18"/>
+          <w:szCs w:val="18"/>
+        </w:rPr>
+        <w:t>etc</w:t>
+      </w:r>
+      <w:proofErr w:type="spellEnd"/>
+      <w:r>
+        <w:rPr>
+          <w:rFonts w:ascii="Arial" w:eastAsia="Arial" w:hAnsi="Arial" w:cs="Arial"/>
+          <w:sz w:val="18"/>
+          <w:szCs w:val="18"/>
+        </w:rPr>
+        <w:t xml:space="preserve"> which have been published):</w:t>
       </w:r>
     </w:p>
     <w:p>
@@ -3786,7 +4053,61 @@
           <w:sz w:val="19"/>
           <w:szCs w:val="19"/>
         </w:rPr>
-        <w:t>Due to the wide variety of methodologies involved in the project, many varying types of format will be included. These include Microsoft Word documents (.odt), Microsoft Excel documents (.xls), Zoom files (.MP4 and .txt files) , Nvivo project files (.NVP), Endnote archives (.enlx), PhD notes in both physical and digital format (exported from Evernote).</w:t>
+        <w:t>Due to the wide variety of methodologies involved in the project, many varying types of format will be included. These include Microsoft Word documents (.</w:t>
+      </w:r>
+      <w:proofErr w:type="spellStart"/>
+      <w:r>
+        <w:rPr>
+          <w:rFonts w:ascii="Arial" w:eastAsia="Arial" w:hAnsi="Arial" w:cs="Arial"/>
+          <w:sz w:val="19"/>
+          <w:szCs w:val="19"/>
+        </w:rPr>
+        <w:t>odt</w:t>
+      </w:r>
+      <w:proofErr w:type="spellEnd"/>
+      <w:r>
+        <w:rPr>
+          <w:rFonts w:ascii="Arial" w:eastAsia="Arial" w:hAnsi="Arial" w:cs="Arial"/>
+          <w:sz w:val="19"/>
+          <w:szCs w:val="19"/>
+        </w:rPr>
+        <w:t>), Microsoft Excel documents (.</w:t>
+      </w:r>
+      <w:proofErr w:type="spellStart"/>
+      <w:r>
+        <w:rPr>
+          <w:rFonts w:ascii="Arial" w:eastAsia="Arial" w:hAnsi="Arial" w:cs="Arial"/>
+          <w:sz w:val="19"/>
+          <w:szCs w:val="19"/>
+        </w:rPr>
+        <w:t>xls</w:t>
+      </w:r>
+      <w:proofErr w:type="spellEnd"/>
+      <w:r>
+        <w:rPr>
+          <w:rFonts w:ascii="Arial" w:eastAsia="Arial" w:hAnsi="Arial" w:cs="Arial"/>
+          <w:sz w:val="19"/>
+          <w:szCs w:val="19"/>
+        </w:rPr>
+        <w:t>), Zoom files (.MP4 and .txt files) , Nvivo project files (.NVP), Endnote archives (.</w:t>
+      </w:r>
+      <w:proofErr w:type="spellStart"/>
+      <w:r>
+        <w:rPr>
+          <w:rFonts w:ascii="Arial" w:eastAsia="Arial" w:hAnsi="Arial" w:cs="Arial"/>
+          <w:sz w:val="19"/>
+          <w:szCs w:val="19"/>
+        </w:rPr>
+        <w:t>enlx</w:t>
+      </w:r>
+      <w:proofErr w:type="spellEnd"/>
+      <w:r>
+        <w:rPr>
+          <w:rFonts w:ascii="Arial" w:eastAsia="Arial" w:hAnsi="Arial" w:cs="Arial"/>
+          <w:sz w:val="19"/>
+          <w:szCs w:val="19"/>
+        </w:rPr>
+        <w:t>), PhD notes in both physical and digital format (exported from Evernote).</w:t>
       </w:r>
     </w:p>
     <w:p>
@@ -4070,7 +4391,16 @@
           <w:sz w:val="19"/>
           <w:szCs w:val="19"/>
         </w:rPr>
-        <w:t>All data will be stored in open standard formats and will be copied at two year intervals in order to guard against potential obsolescence. Data integrity will be ensured by checking at bi-monthly intervals and storing the data in multiple secure locations such as Google drive, SSD, locally on my laptop and via a repository on GitHub. Any paper documentation will be stored and backed up digitally on Google drive and a GitHub repository.</w:t>
+        <w:t xml:space="preserve">All data will be stored in open standard formats and will be copied at two year intervals in order to guard against potential obsolescence. Data integrity will be ensured by checking at bi-monthly intervals and storing the data in multiple secure </w:t>
+      </w:r>
+      <w:r>
+        <w:rPr>
+          <w:rFonts w:ascii="Arial" w:eastAsia="Arial" w:hAnsi="Arial" w:cs="Arial"/>
+          <w:sz w:val="19"/>
+          <w:szCs w:val="19"/>
+        </w:rPr>
+        <w:lastRenderedPageBreak/>
+        <w:t>locations such as Google drive, SSD, locally on my laptop and via a repository on GitHub. Any paper documentation will be stored and backed up digitally on Google drive and a GitHub repository.</w:t>
       </w:r>
     </w:p>
     <w:p>
@@ -4433,7 +4763,79 @@
           <w:sz w:val="19"/>
           <w:szCs w:val="19"/>
         </w:rPr>
-        <w:t>Format: .pdf, .nvp, .odt, .xls, .enlx.</w:t>
+        <w:t>Format: .pdf, .</w:t>
+      </w:r>
+      <w:proofErr w:type="spellStart"/>
+      <w:r>
+        <w:rPr>
+          <w:rFonts w:ascii="Arial" w:eastAsia="Arial" w:hAnsi="Arial" w:cs="Arial"/>
+          <w:sz w:val="19"/>
+          <w:szCs w:val="19"/>
+        </w:rPr>
+        <w:t>nvp</w:t>
+      </w:r>
+      <w:proofErr w:type="spellEnd"/>
+      <w:r>
+        <w:rPr>
+          <w:rFonts w:ascii="Arial" w:eastAsia="Arial" w:hAnsi="Arial" w:cs="Arial"/>
+          <w:sz w:val="19"/>
+          <w:szCs w:val="19"/>
+        </w:rPr>
+        <w:t>, .</w:t>
+      </w:r>
+      <w:proofErr w:type="spellStart"/>
+      <w:r>
+        <w:rPr>
+          <w:rFonts w:ascii="Arial" w:eastAsia="Arial" w:hAnsi="Arial" w:cs="Arial"/>
+          <w:sz w:val="19"/>
+          <w:szCs w:val="19"/>
+        </w:rPr>
+        <w:t>odt</w:t>
+      </w:r>
+      <w:proofErr w:type="spellEnd"/>
+      <w:r>
+        <w:rPr>
+          <w:rFonts w:ascii="Arial" w:eastAsia="Arial" w:hAnsi="Arial" w:cs="Arial"/>
+          <w:sz w:val="19"/>
+          <w:szCs w:val="19"/>
+        </w:rPr>
+        <w:t>, .</w:t>
+      </w:r>
+      <w:proofErr w:type="spellStart"/>
+      <w:r>
+        <w:rPr>
+          <w:rFonts w:ascii="Arial" w:eastAsia="Arial" w:hAnsi="Arial" w:cs="Arial"/>
+          <w:sz w:val="19"/>
+          <w:szCs w:val="19"/>
+        </w:rPr>
+        <w:t>xls</w:t>
+      </w:r>
+      <w:proofErr w:type="spellEnd"/>
+      <w:r>
+        <w:rPr>
+          <w:rFonts w:ascii="Arial" w:eastAsia="Arial" w:hAnsi="Arial" w:cs="Arial"/>
+          <w:sz w:val="19"/>
+          <w:szCs w:val="19"/>
+        </w:rPr>
+        <w:t>, .</w:t>
+      </w:r>
+      <w:proofErr w:type="spellStart"/>
+      <w:r>
+        <w:rPr>
+          <w:rFonts w:ascii="Arial" w:eastAsia="Arial" w:hAnsi="Arial" w:cs="Arial"/>
+          <w:sz w:val="19"/>
+          <w:szCs w:val="19"/>
+        </w:rPr>
+        <w:t>enlx</w:t>
+      </w:r>
+      <w:proofErr w:type="spellEnd"/>
+      <w:r>
+        <w:rPr>
+          <w:rFonts w:ascii="Arial" w:eastAsia="Arial" w:hAnsi="Arial" w:cs="Arial"/>
+          <w:sz w:val="19"/>
+          <w:szCs w:val="19"/>
+        </w:rPr>
+        <w:t>.</w:t>
       </w:r>
     </w:p>
     <w:p>
@@ -4566,7 +4968,61 @@
           <w:sz w:val="19"/>
           <w:szCs w:val="19"/>
         </w:rPr>
-        <w:t>Format: .mp4, .txt, .odt, .xls, .enlx.</w:t>
+        <w:t>Format: .mp4, .txt, .</w:t>
+      </w:r>
+      <w:proofErr w:type="spellStart"/>
+      <w:r>
+        <w:rPr>
+          <w:rFonts w:ascii="Arial" w:eastAsia="Arial" w:hAnsi="Arial" w:cs="Arial"/>
+          <w:sz w:val="19"/>
+          <w:szCs w:val="19"/>
+        </w:rPr>
+        <w:t>odt</w:t>
+      </w:r>
+      <w:proofErr w:type="spellEnd"/>
+      <w:r>
+        <w:rPr>
+          <w:rFonts w:ascii="Arial" w:eastAsia="Arial" w:hAnsi="Arial" w:cs="Arial"/>
+          <w:sz w:val="19"/>
+          <w:szCs w:val="19"/>
+        </w:rPr>
+        <w:t>, .</w:t>
+      </w:r>
+      <w:proofErr w:type="spellStart"/>
+      <w:r>
+        <w:rPr>
+          <w:rFonts w:ascii="Arial" w:eastAsia="Arial" w:hAnsi="Arial" w:cs="Arial"/>
+          <w:sz w:val="19"/>
+          <w:szCs w:val="19"/>
+        </w:rPr>
+        <w:t>xls</w:t>
+      </w:r>
+      <w:proofErr w:type="spellEnd"/>
+      <w:r>
+        <w:rPr>
+          <w:rFonts w:ascii="Arial" w:eastAsia="Arial" w:hAnsi="Arial" w:cs="Arial"/>
+          <w:sz w:val="19"/>
+          <w:szCs w:val="19"/>
+        </w:rPr>
+        <w:t>, .</w:t>
+      </w:r>
+      <w:proofErr w:type="spellStart"/>
+      <w:r>
+        <w:rPr>
+          <w:rFonts w:ascii="Arial" w:eastAsia="Arial" w:hAnsi="Arial" w:cs="Arial"/>
+          <w:sz w:val="19"/>
+          <w:szCs w:val="19"/>
+        </w:rPr>
+        <w:t>enlx</w:t>
+      </w:r>
+      <w:proofErr w:type="spellEnd"/>
+      <w:r>
+        <w:rPr>
+          <w:rFonts w:ascii="Arial" w:eastAsia="Arial" w:hAnsi="Arial" w:cs="Arial"/>
+          <w:sz w:val="19"/>
+          <w:szCs w:val="19"/>
+        </w:rPr>
+        <w:t>.</w:t>
       </w:r>
     </w:p>
     <w:p>
@@ -4655,7 +5111,25 @@
           <w:sz w:val="19"/>
           <w:szCs w:val="19"/>
         </w:rPr>
-        <w:t>Data source: Q-methodology will involve recording of participant Q-sets (at this stage .xls but may vary depending on the software used to perform Q-methodology). Demographic data via Microsoft Word. Additional questionnaire info in Microsoft Word. Randomised anonymous telephone interviews will be performed via Zoom audio only function. Citation manager is Endnote.</w:t>
+        <w:t>Data source: Q-methodology will involve recording of participant Q-sets (at this stage .</w:t>
+      </w:r>
+      <w:proofErr w:type="spellStart"/>
+      <w:r>
+        <w:rPr>
+          <w:rFonts w:ascii="Arial" w:eastAsia="Arial" w:hAnsi="Arial" w:cs="Arial"/>
+          <w:sz w:val="19"/>
+          <w:szCs w:val="19"/>
+        </w:rPr>
+        <w:t>xls</w:t>
+      </w:r>
+      <w:proofErr w:type="spellEnd"/>
+      <w:r>
+        <w:rPr>
+          <w:rFonts w:ascii="Arial" w:eastAsia="Arial" w:hAnsi="Arial" w:cs="Arial"/>
+          <w:sz w:val="19"/>
+          <w:szCs w:val="19"/>
+        </w:rPr>
+        <w:t xml:space="preserve"> but may vary depending on the software used to perform Q-methodology). Demographic data via Microsoft Word. Additional questionnaire info in Microsoft Word. Randomised anonymous telephone interviews will be performed via Zoom audio only function. Citation manager is Endnote.</w:t>
       </w:r>
     </w:p>
     <w:p>
@@ -4699,7 +5173,61 @@
           <w:sz w:val="19"/>
           <w:szCs w:val="19"/>
         </w:rPr>
-        <w:t>Format: .xls, .mp4, .odt, .enlx.</w:t>
+        <w:t>Format: .</w:t>
+      </w:r>
+      <w:proofErr w:type="spellStart"/>
+      <w:r>
+        <w:rPr>
+          <w:rFonts w:ascii="Arial" w:eastAsia="Arial" w:hAnsi="Arial" w:cs="Arial"/>
+          <w:sz w:val="19"/>
+          <w:szCs w:val="19"/>
+        </w:rPr>
+        <w:t>xls</w:t>
+      </w:r>
+      <w:proofErr w:type="spellEnd"/>
+      <w:r>
+        <w:rPr>
+          <w:rFonts w:ascii="Arial" w:eastAsia="Arial" w:hAnsi="Arial" w:cs="Arial"/>
+          <w:sz w:val="19"/>
+          <w:szCs w:val="19"/>
+        </w:rPr>
+        <w:t>, .mp4, .</w:t>
+      </w:r>
+      <w:proofErr w:type="spellStart"/>
+      <w:r>
+        <w:rPr>
+          <w:rFonts w:ascii="Arial" w:eastAsia="Arial" w:hAnsi="Arial" w:cs="Arial"/>
+          <w:sz w:val="19"/>
+          <w:szCs w:val="19"/>
+        </w:rPr>
+        <w:t>odt</w:t>
+      </w:r>
+      <w:proofErr w:type="spellEnd"/>
+      <w:r>
+        <w:rPr>
+          <w:rFonts w:ascii="Arial" w:eastAsia="Arial" w:hAnsi="Arial" w:cs="Arial"/>
+          <w:sz w:val="19"/>
+          <w:szCs w:val="19"/>
+        </w:rPr>
+        <w:t>, .</w:t>
+      </w:r>
+      <w:proofErr w:type="spellStart"/>
+      <w:r>
+        <w:rPr>
+          <w:rFonts w:ascii="Arial" w:eastAsia="Arial" w:hAnsi="Arial" w:cs="Arial"/>
+          <w:sz w:val="19"/>
+          <w:szCs w:val="19"/>
+        </w:rPr>
+        <w:t>enlx</w:t>
+      </w:r>
+      <w:proofErr w:type="spellEnd"/>
+      <w:r>
+        <w:rPr>
+          <w:rFonts w:ascii="Arial" w:eastAsia="Arial" w:hAnsi="Arial" w:cs="Arial"/>
+          <w:sz w:val="19"/>
+          <w:szCs w:val="19"/>
+        </w:rPr>
+        <w:t>.</w:t>
       </w:r>
     </w:p>
     <w:p>
@@ -4832,7 +5360,79 @@
           <w:sz w:val="19"/>
           <w:szCs w:val="19"/>
         </w:rPr>
-        <w:t>Format: .pdf, .nvp, .odt, .xls, .enlx, .mp4, .txt.</w:t>
+        <w:t>Format: .pdf, .</w:t>
+      </w:r>
+      <w:proofErr w:type="spellStart"/>
+      <w:r>
+        <w:rPr>
+          <w:rFonts w:ascii="Arial" w:eastAsia="Arial" w:hAnsi="Arial" w:cs="Arial"/>
+          <w:sz w:val="19"/>
+          <w:szCs w:val="19"/>
+        </w:rPr>
+        <w:t>nvp</w:t>
+      </w:r>
+      <w:proofErr w:type="spellEnd"/>
+      <w:r>
+        <w:rPr>
+          <w:rFonts w:ascii="Arial" w:eastAsia="Arial" w:hAnsi="Arial" w:cs="Arial"/>
+          <w:sz w:val="19"/>
+          <w:szCs w:val="19"/>
+        </w:rPr>
+        <w:t>, .</w:t>
+      </w:r>
+      <w:proofErr w:type="spellStart"/>
+      <w:r>
+        <w:rPr>
+          <w:rFonts w:ascii="Arial" w:eastAsia="Arial" w:hAnsi="Arial" w:cs="Arial"/>
+          <w:sz w:val="19"/>
+          <w:szCs w:val="19"/>
+        </w:rPr>
+        <w:t>odt</w:t>
+      </w:r>
+      <w:proofErr w:type="spellEnd"/>
+      <w:r>
+        <w:rPr>
+          <w:rFonts w:ascii="Arial" w:eastAsia="Arial" w:hAnsi="Arial" w:cs="Arial"/>
+          <w:sz w:val="19"/>
+          <w:szCs w:val="19"/>
+        </w:rPr>
+        <w:t>, .</w:t>
+      </w:r>
+      <w:proofErr w:type="spellStart"/>
+      <w:r>
+        <w:rPr>
+          <w:rFonts w:ascii="Arial" w:eastAsia="Arial" w:hAnsi="Arial" w:cs="Arial"/>
+          <w:sz w:val="19"/>
+          <w:szCs w:val="19"/>
+        </w:rPr>
+        <w:t>xls</w:t>
+      </w:r>
+      <w:proofErr w:type="spellEnd"/>
+      <w:r>
+        <w:rPr>
+          <w:rFonts w:ascii="Arial" w:eastAsia="Arial" w:hAnsi="Arial" w:cs="Arial"/>
+          <w:sz w:val="19"/>
+          <w:szCs w:val="19"/>
+        </w:rPr>
+        <w:t>, .</w:t>
+      </w:r>
+      <w:proofErr w:type="spellStart"/>
+      <w:r>
+        <w:rPr>
+          <w:rFonts w:ascii="Arial" w:eastAsia="Arial" w:hAnsi="Arial" w:cs="Arial"/>
+          <w:sz w:val="19"/>
+          <w:szCs w:val="19"/>
+        </w:rPr>
+        <w:t>enlx</w:t>
+      </w:r>
+      <w:proofErr w:type="spellEnd"/>
+      <w:r>
+        <w:rPr>
+          <w:rFonts w:ascii="Arial" w:eastAsia="Arial" w:hAnsi="Arial" w:cs="Arial"/>
+          <w:sz w:val="19"/>
+          <w:szCs w:val="19"/>
+        </w:rPr>
+        <w:t>, .mp4, .txt.</w:t>
       </w:r>
     </w:p>
     <w:p>
@@ -5272,7 +5872,27 @@
           <w:sz w:val="18"/>
           <w:szCs w:val="18"/>
         </w:rPr>
-        <w:t xml:space="preserve">If any collaborating establishments have been agreed, a letter from a senior member of the collaborating department or organisation must be attached to the application for registration.  The letter must state that the facilities to be provided will be available for the duration of the programme (for example, access to specialist equipment, specific population of subjects or records, etc) and confirm that the institution will act as a collaborating establishment -  If this is the case, the nature of the collaboration should be specified here.  </w:t>
+        <w:t xml:space="preserve">If any collaborating establishments have been agreed, a letter from a senior member of the collaborating department or organisation must be attached to the application for registration.  The letter must state that the facilities to be provided will be available for the duration of the programme (for example, access to specialist equipment, specific population of subjects or records, </w:t>
+      </w:r>
+      <w:proofErr w:type="spellStart"/>
+      <w:r>
+        <w:rPr>
+          <w:rFonts w:ascii="Arial" w:eastAsia="Arial" w:hAnsi="Arial" w:cs="Arial"/>
+          <w:i/>
+          <w:sz w:val="18"/>
+          <w:szCs w:val="18"/>
+        </w:rPr>
+        <w:t>etc</w:t>
+      </w:r>
+      <w:proofErr w:type="spellEnd"/>
+      <w:r>
+        <w:rPr>
+          <w:rFonts w:ascii="Arial" w:eastAsia="Arial" w:hAnsi="Arial" w:cs="Arial"/>
+          <w:i/>
+          <w:sz w:val="18"/>
+          <w:szCs w:val="18"/>
+        </w:rPr>
+        <w:t xml:space="preserve">) and confirm that the institution will act as a collaborating establishment -  If this is the case, the nature of the collaboration should be specified here.  </w:t>
       </w:r>
     </w:p>
     <w:p>
@@ -6069,6 +6689,7 @@
           <w:sz w:val="19"/>
           <w:szCs w:val="19"/>
         </w:rPr>
+        <w:lastRenderedPageBreak/>
         <w:tab/>
         <w:t>b) Objectives</w:t>
       </w:r>
@@ -6394,7 +7015,27 @@
           <w:szCs w:val="16"/>
         </w:rPr>
         <w:tab/>
-        <w:t xml:space="preserve">The plan of work should present the background to the project and set the research in its academic context.  It must include details of: the relationship to previous work such as a recent Masters; avoid excessive use of technical terms but when unavoidable provide a glossary of terms in section 4.5; only use the space provided below using no more than 1,000 words; write for a non specialist audience; for MPhil/PhD split the plan into two stages indicating where transfer will occur; clearly explain the proposed methodology and/or techniques stating what you will do and how; deal with each aim and objective stating how they will be addressed during the programme; PhD proposals must include  a brief account of the new contribution to knowledge; if undertaking group work or a variation of a larger project – explain your individual contribution and the relationship between this and the larger project; include a timetable covering when the work will be done with timescales for each stage; include up to 10 key references attached on a separate sheet and number these in the text ; </w:t>
+        <w:t xml:space="preserve">The plan of work should present the background to the project and set the research in its academic context.  It must include details of: the relationship to previous work such as a recent Masters; avoid excessive use of technical terms but when unavoidable provide a glossary of terms in section 4.5; only use the space provided below using no more than 1,000 words; write for a </w:t>
+      </w:r>
+      <w:proofErr w:type="spellStart"/>
+      <w:r>
+        <w:rPr>
+          <w:rFonts w:ascii="Arial" w:eastAsia="Arial" w:hAnsi="Arial" w:cs="Arial"/>
+          <w:i/>
+          <w:sz w:val="16"/>
+          <w:szCs w:val="16"/>
+        </w:rPr>
+        <w:t>non specialist</w:t>
+      </w:r>
+      <w:proofErr w:type="spellEnd"/>
+      <w:r>
+        <w:rPr>
+          <w:rFonts w:ascii="Arial" w:eastAsia="Arial" w:hAnsi="Arial" w:cs="Arial"/>
+          <w:i/>
+          <w:sz w:val="16"/>
+          <w:szCs w:val="16"/>
+        </w:rPr>
+        <w:t xml:space="preserve"> audience; for MPhil/PhD split the plan into two stages indicating where transfer will occur; clearly explain the proposed methodology and/or techniques stating what you will do and how; deal with each aim and objective stating how they will be addressed during the programme; PhD proposals must include  a brief account of the new contribution to knowledge; if undertaking group work or a variation of a larger project – explain your individual contribution and the relationship between this and the larger project; include a timetable covering when the work will be done with timescales for each stage; include up to 10 key references attached on a separate sheet and number these in the text ; </w:t>
       </w:r>
     </w:p>
     <w:p>
@@ -6742,7 +7383,16 @@
           <w:sz w:val="19"/>
           <w:szCs w:val="19"/>
         </w:rPr>
-        <w:t>Non-conveyance decisions are not only relevant in that they are an acute and growing topic of interest within the world of paramedicine, but it also acts as a “contextual-sandbox” to view self-confidence occurring within. By viewing confidence within the context of non-conveyance decision making we will be able to observe how confidence and the individuals experiencing it move amongst the defined contextual parameters of non-conveyance decision making.</w:t>
+        <w:t xml:space="preserve">Non-conveyance decisions are not only relevant in that they are an acute and growing topic of interest within the world of paramedicine, but it also acts as a “contextual-sandbox” to view self-confidence occurring within. By viewing confidence </w:t>
+      </w:r>
+      <w:r>
+        <w:rPr>
+          <w:rFonts w:ascii="Arial" w:eastAsia="Arial" w:hAnsi="Arial" w:cs="Arial"/>
+          <w:sz w:val="19"/>
+          <w:szCs w:val="19"/>
+        </w:rPr>
+        <w:lastRenderedPageBreak/>
+        <w:t>within the context of non-conveyance decision making we will be able to observe how confidence and the individuals experiencing it move amongst the defined contextual parameters of non-conveyance decision making.</w:t>
       </w:r>
     </w:p>
     <w:p>
@@ -7056,7 +7706,43 @@
           <w:sz w:val="19"/>
           <w:szCs w:val="19"/>
         </w:rPr>
-        <w:t>Stage 1: A rapid scoping review will be performed following PRISMA-scr with the aim of identifying factors influencing the confidence of paramedics when making non-conveyance decisions and how confidence affects non-conveyance decisions in paramedics (Tricco et al., 2018). Second to this, the rapid scoping review may identify key concepts, definitions and knowledge gaps on the topic whilst demonstrating the scope and volume of evidence available (Aromataris and Pearson, 2014; Booth et al., 2012; Hamel et al., 2021; Munn et al., 2018).</w:t>
+        <w:t>Stage 1: A rapid scoping review will be performed following PRISMA-</w:t>
+      </w:r>
+      <w:proofErr w:type="spellStart"/>
+      <w:r>
+        <w:rPr>
+          <w:rFonts w:ascii="Arial" w:eastAsia="Arial" w:hAnsi="Arial" w:cs="Arial"/>
+          <w:sz w:val="19"/>
+          <w:szCs w:val="19"/>
+        </w:rPr>
+        <w:t>scr</w:t>
+      </w:r>
+      <w:proofErr w:type="spellEnd"/>
+      <w:r>
+        <w:rPr>
+          <w:rFonts w:ascii="Arial" w:eastAsia="Arial" w:hAnsi="Arial" w:cs="Arial"/>
+          <w:sz w:val="19"/>
+          <w:szCs w:val="19"/>
+        </w:rPr>
+        <w:t xml:space="preserve"> with the aim of identifying factors influencing the confidence of paramedics when making non-conveyance decisions and how confidence affects non-conveyance decisions in paramedics (</w:t>
+      </w:r>
+      <w:proofErr w:type="spellStart"/>
+      <w:r>
+        <w:rPr>
+          <w:rFonts w:ascii="Arial" w:eastAsia="Arial" w:hAnsi="Arial" w:cs="Arial"/>
+          <w:sz w:val="19"/>
+          <w:szCs w:val="19"/>
+        </w:rPr>
+        <w:t>Tricco</w:t>
+      </w:r>
+      <w:proofErr w:type="spellEnd"/>
+      <w:r>
+        <w:rPr>
+          <w:rFonts w:ascii="Arial" w:eastAsia="Arial" w:hAnsi="Arial" w:cs="Arial"/>
+          <w:sz w:val="19"/>
+          <w:szCs w:val="19"/>
+        </w:rPr>
+        <w:t xml:space="preserve"> et al., 2018). Second to this, the rapid scoping review may identify key concepts, definitions and knowledge gaps on the topic whilst demonstrating the scope and volume of evidence available (Aromataris and Pearson, 2014; Booth et al., 2012; Hamel et al., 2021; Munn et al., 2018).</w:t>
       </w:r>
     </w:p>
     <w:p>
@@ -7098,7 +7784,43 @@
           <w:sz w:val="19"/>
           <w:szCs w:val="19"/>
         </w:rPr>
-        <w:t>The information collected and analysed as part of stage 1 will be used to build a topic guide to be used in stage 2, guide the synthesis of the topic guide to be used as part of the semi-structured interview and in the formation of statements for stage 3 (Creswell and Plano Clark; Kroll et al., cited in Tausch and Menold, 2016).</w:t>
+        <w:t xml:space="preserve">The information collected and analysed as part of stage 1 will be used to build a topic guide to be used in stage 2, guide the synthesis of the topic guide to be used as part of the semi-structured interview and in the formation of statements for stage 3 (Creswell and Plano Clark; Kroll et al., cited in </w:t>
+      </w:r>
+      <w:proofErr w:type="spellStart"/>
+      <w:r>
+        <w:rPr>
+          <w:rFonts w:ascii="Arial" w:eastAsia="Arial" w:hAnsi="Arial" w:cs="Arial"/>
+          <w:sz w:val="19"/>
+          <w:szCs w:val="19"/>
+        </w:rPr>
+        <w:t>Tausch</w:t>
+      </w:r>
+      <w:proofErr w:type="spellEnd"/>
+      <w:r>
+        <w:rPr>
+          <w:rFonts w:ascii="Arial" w:eastAsia="Arial" w:hAnsi="Arial" w:cs="Arial"/>
+          <w:sz w:val="19"/>
+          <w:szCs w:val="19"/>
+        </w:rPr>
+        <w:t xml:space="preserve"> and </w:t>
+      </w:r>
+      <w:proofErr w:type="spellStart"/>
+      <w:r>
+        <w:rPr>
+          <w:rFonts w:ascii="Arial" w:eastAsia="Arial" w:hAnsi="Arial" w:cs="Arial"/>
+          <w:sz w:val="19"/>
+          <w:szCs w:val="19"/>
+        </w:rPr>
+        <w:t>Menold</w:t>
+      </w:r>
+      <w:proofErr w:type="spellEnd"/>
+      <w:r>
+        <w:rPr>
+          <w:rFonts w:ascii="Arial" w:eastAsia="Arial" w:hAnsi="Arial" w:cs="Arial"/>
+          <w:sz w:val="19"/>
+          <w:szCs w:val="19"/>
+        </w:rPr>
+        <w:t>, 2016).</w:t>
       </w:r>
     </w:p>
     <w:p>
@@ -7182,7 +7904,44 @@
           <w:sz w:val="19"/>
           <w:szCs w:val="19"/>
         </w:rPr>
-        <w:t>The information collected and analysed as part of stage two will be used to guide the synthesis of the topic guide to be used as part of the semi-structured interview and in the formation of statements for stage three (Creswell and Plano Clark; Kroll et al., cited in Tausch and Menold, 2016).</w:t>
+        <w:lastRenderedPageBreak/>
+        <w:t xml:space="preserve">The information collected and analysed as part of stage two will be used to guide the synthesis of the topic guide to be used as part of the semi-structured interview and in the formation of statements for stage three (Creswell and Plano Clark; Kroll et al., cited in </w:t>
+      </w:r>
+      <w:proofErr w:type="spellStart"/>
+      <w:r>
+        <w:rPr>
+          <w:rFonts w:ascii="Arial" w:eastAsia="Arial" w:hAnsi="Arial" w:cs="Arial"/>
+          <w:sz w:val="19"/>
+          <w:szCs w:val="19"/>
+        </w:rPr>
+        <w:t>Tausch</w:t>
+      </w:r>
+      <w:proofErr w:type="spellEnd"/>
+      <w:r>
+        <w:rPr>
+          <w:rFonts w:ascii="Arial" w:eastAsia="Arial" w:hAnsi="Arial" w:cs="Arial"/>
+          <w:sz w:val="19"/>
+          <w:szCs w:val="19"/>
+        </w:rPr>
+        <w:t xml:space="preserve"> and </w:t>
+      </w:r>
+      <w:proofErr w:type="spellStart"/>
+      <w:r>
+        <w:rPr>
+          <w:rFonts w:ascii="Arial" w:eastAsia="Arial" w:hAnsi="Arial" w:cs="Arial"/>
+          <w:sz w:val="19"/>
+          <w:szCs w:val="19"/>
+        </w:rPr>
+        <w:t>Menold</w:t>
+      </w:r>
+      <w:proofErr w:type="spellEnd"/>
+      <w:r>
+        <w:rPr>
+          <w:rFonts w:ascii="Arial" w:eastAsia="Arial" w:hAnsi="Arial" w:cs="Arial"/>
+          <w:sz w:val="19"/>
+          <w:szCs w:val="19"/>
+        </w:rPr>
+        <w:t>, 2016).</w:t>
       </w:r>
     </w:p>
     <w:p>
@@ -11477,7 +12236,52 @@
           <w:sz w:val="19"/>
           <w:szCs w:val="19"/>
         </w:rPr>
-        <w:t>To the best of my knowledge the proposed research aims to confront a research gap in a suitable manner. The paramedics' lived experience is critically underrepresented in research. Many studies, for example Knowles et al (2018), involve paramedics but prioritise managers in representation. Therefore a focus on the personal experience of the participant group has been demonstrated in the use of qualitative and phenomenological methodologies in the proposed research. Not only do group perspectives allow for greater insight into specific and nuanced topics, they have also been demonstrated to be effective routes of informing policy-makers (Kebbe et al., 2019). By performing such research we may be afforded a novel glimpse into the consciousness of paramedics in three key stages of their career in a highly complex decision-making process. The three stages of participants may show us how when making non-conveyance decisions, self-confidence and its influencing factors vary through time and experience. Data-triangulation can then be performed between stages 1-3 (Salkind, 2010). This may help to identify key themes and factors but could also aid in the validation of Q-methodology and phenomenological interview techniques in the research of similar topics (Lau and Holbrook, 2017). This mixed methods approach could give a unique insight into the needs and perspectives of paramedics allowing for a calculated approach to non-conveyance decision optimisation in future. Not only could this project and build the foundations for future research on the topic of non-conveyance, but it also aims to add to the scientific understanding of a paramedic’s self-confidence, self-concept, self-esteem, self-efficacy and decision making.</w:t>
+        <w:t xml:space="preserve">To the best of my knowledge the proposed research aims to confront a research gap in a suitable manner. The paramedics' lived experience is critically underrepresented in research. Many studies, for example Knowles et al (2018), involve paramedics </w:t>
+      </w:r>
+      <w:r>
+        <w:rPr>
+          <w:rFonts w:ascii="Arial" w:eastAsia="Arial" w:hAnsi="Arial" w:cs="Arial"/>
+          <w:sz w:val="19"/>
+          <w:szCs w:val="19"/>
+        </w:rPr>
+        <w:lastRenderedPageBreak/>
+        <w:t>but prioritise managers in representation. Therefore a focus on the personal experience of the participant group has been demonstrated in the use of qualitative and phenomenological methodologies in the proposed research. Not only do group perspectives allow for greater insight into specific and nuanced topics, they have also been demonstrated to be effective routes of informing policy-makers (</w:t>
+      </w:r>
+      <w:proofErr w:type="spellStart"/>
+      <w:r>
+        <w:rPr>
+          <w:rFonts w:ascii="Arial" w:eastAsia="Arial" w:hAnsi="Arial" w:cs="Arial"/>
+          <w:sz w:val="19"/>
+          <w:szCs w:val="19"/>
+        </w:rPr>
+        <w:t>Kebbe</w:t>
+      </w:r>
+      <w:proofErr w:type="spellEnd"/>
+      <w:r>
+        <w:rPr>
+          <w:rFonts w:ascii="Arial" w:eastAsia="Arial" w:hAnsi="Arial" w:cs="Arial"/>
+          <w:sz w:val="19"/>
+          <w:szCs w:val="19"/>
+        </w:rPr>
+        <w:t xml:space="preserve"> et al., 2019). By performing such research we may be afforded a novel glimpse into the consciousness of paramedics in three key stages of their career in a highly complex decision-making process. The three stages of participants may show us how when making non-conveyance decisions, self-confidence and its influencing factors vary through time and experience. Data-triangulation can then be performed between stages 1-3 (</w:t>
+      </w:r>
+      <w:proofErr w:type="spellStart"/>
+      <w:r>
+        <w:rPr>
+          <w:rFonts w:ascii="Arial" w:eastAsia="Arial" w:hAnsi="Arial" w:cs="Arial"/>
+          <w:sz w:val="19"/>
+          <w:szCs w:val="19"/>
+        </w:rPr>
+        <w:t>Salkind</w:t>
+      </w:r>
+      <w:proofErr w:type="spellEnd"/>
+      <w:r>
+        <w:rPr>
+          <w:rFonts w:ascii="Arial" w:eastAsia="Arial" w:hAnsi="Arial" w:cs="Arial"/>
+          <w:sz w:val="19"/>
+          <w:szCs w:val="19"/>
+        </w:rPr>
+        <w:t>, 2010). This may help to identify key themes and factors but could also aid in the validation of Q-methodology and phenomenological interview techniques in the research of similar topics (Lau and Holbrook, 2017). This mixed methods approach could give a unique insight into the needs and perspectives of paramedics allowing for a calculated approach to non-conveyance decision optimisation in future. Not only could this project and build the foundations for future research on the topic of non-conveyance, but it also aims to add to the scientific understanding of a paramedic’s self-confidence, self-concept, self-esteem, self-efficacy and decision making.</w:t>
       </w:r>
     </w:p>
     <w:p>
@@ -13295,7 +14099,25 @@
           <w:sz w:val="18"/>
           <w:szCs w:val="18"/>
         </w:rPr>
-        <w:t xml:space="preserve">(refer to regulation 8.2) Specific examples of seminars and at least one external conference to be attended should be included.  The Graduate College training programme and Planner are available at: </w:t>
+        <w:t>(</w:t>
+      </w:r>
+      <w:proofErr w:type="gramStart"/>
+      <w:r>
+        <w:rPr>
+          <w:rFonts w:ascii="Arial" w:eastAsia="Arial" w:hAnsi="Arial" w:cs="Arial"/>
+          <w:sz w:val="18"/>
+          <w:szCs w:val="18"/>
+        </w:rPr>
+        <w:t>refer</w:t>
+      </w:r>
+      <w:proofErr w:type="gramEnd"/>
+      <w:r>
+        <w:rPr>
+          <w:rFonts w:ascii="Arial" w:eastAsia="Arial" w:hAnsi="Arial" w:cs="Arial"/>
+          <w:sz w:val="18"/>
+          <w:szCs w:val="18"/>
+        </w:rPr>
+        <w:t xml:space="preserve"> to regulation 8.2) Specific examples of seminars and at least one external conference to be attended should be included.  The Graduate College training programme and Planner are available at: </w:t>
       </w:r>
       <w:hyperlink r:id="rId13">
         <w:r>
@@ -13376,6 +14198,7 @@
                 <w:rFonts w:ascii="Arial" w:hAnsi="Arial" w:cs="Arial"/>
                 <w:color w:val="000000"/>
               </w:rPr>
+              <w:lastRenderedPageBreak/>
               <w:t>Skills domain &amp; sub-domains</w:t>
             </w:r>
           </w:p>
@@ -14378,7 +15201,25 @@
                 <w:sz w:val="19"/>
                 <w:szCs w:val="19"/>
               </w:rPr>
-              <w:t>The British Society of Phenomenolgy – Future as a Present Concer</w:t>
+              <w:t xml:space="preserve">The British Society of </w:t>
+            </w:r>
+            <w:proofErr w:type="spellStart"/>
+            <w:r>
+              <w:rPr>
+                <w:rFonts w:ascii="Arial" w:eastAsia="Arial" w:hAnsi="Arial" w:cs="Arial"/>
+                <w:sz w:val="19"/>
+                <w:szCs w:val="19"/>
+              </w:rPr>
+              <w:t>Phenomenolgy</w:t>
+            </w:r>
+            <w:proofErr w:type="spellEnd"/>
+            <w:r>
+              <w:rPr>
+                <w:rFonts w:ascii="Arial" w:eastAsia="Arial" w:hAnsi="Arial" w:cs="Arial"/>
+                <w:sz w:val="19"/>
+                <w:szCs w:val="19"/>
+              </w:rPr>
+              <w:t xml:space="preserve"> – Future as a Present Concer</w:t>
             </w:r>
             <w:r>
               <w:rPr>
@@ -14420,13 +15261,41 @@
                 <w:szCs w:val="19"/>
               </w:rPr>
             </w:pPr>
+            <w:proofErr w:type="spellStart"/>
             <w:r>
               <w:rPr>
                 <w:rFonts w:ascii="Arial" w:eastAsia="Arial" w:hAnsi="Arial" w:cs="Arial"/>
                 <w:sz w:val="19"/>
                 <w:szCs w:val="19"/>
               </w:rPr>
-              <w:t>Harvardx Data Science:R 10</w:t>
+              <w:t>Harvardx</w:t>
+            </w:r>
+            <w:proofErr w:type="spellEnd"/>
+            <w:r>
+              <w:rPr>
+                <w:rFonts w:ascii="Arial" w:eastAsia="Arial" w:hAnsi="Arial" w:cs="Arial"/>
+                <w:sz w:val="19"/>
+                <w:szCs w:val="19"/>
+              </w:rPr>
+              <w:t xml:space="preserve"> Data </w:t>
+            </w:r>
+            <w:proofErr w:type="spellStart"/>
+            <w:r>
+              <w:rPr>
+                <w:rFonts w:ascii="Arial" w:eastAsia="Arial" w:hAnsi="Arial" w:cs="Arial"/>
+                <w:sz w:val="19"/>
+                <w:szCs w:val="19"/>
+              </w:rPr>
+              <w:t>Science:R</w:t>
+            </w:r>
+            <w:proofErr w:type="spellEnd"/>
+            <w:r>
+              <w:rPr>
+                <w:rFonts w:ascii="Arial" w:eastAsia="Arial" w:hAnsi="Arial" w:cs="Arial"/>
+                <w:sz w:val="19"/>
+                <w:szCs w:val="19"/>
+              </w:rPr>
+              <w:t xml:space="preserve"> 10</w:t>
             </w:r>
             <w:r>
               <w:rPr>
@@ -15196,8 +16065,17 @@
                 <w:rFonts w:ascii="Arial" w:hAnsi="Arial" w:cs="Arial"/>
                 <w:color w:val="000000"/>
               </w:rPr>
-              <w:t>B2 self management</w:t>
+              <w:t xml:space="preserve">B2 </w:t>
             </w:r>
+            <w:proofErr w:type="spellStart"/>
+            <w:r>
+              <w:rPr>
+                <w:rFonts w:ascii="Arial" w:hAnsi="Arial" w:cs="Arial"/>
+                <w:color w:val="000000"/>
+              </w:rPr>
+              <w:t>self management</w:t>
+            </w:r>
+            <w:proofErr w:type="spellEnd"/>
           </w:p>
           <w:p>
             <w:pPr>
@@ -15408,7 +16286,23 @@
                 <w:rFonts w:ascii="Arial" w:hAnsi="Arial" w:cs="Arial"/>
                 <w:color w:val="000000"/>
               </w:rPr>
-              <w:t>Reading “Doing Q methodological Research” – Watts and Stenner.</w:t>
+              <w:t xml:space="preserve">Reading “Doing Q methodological Research” – Watts and </w:t>
+            </w:r>
+            <w:proofErr w:type="spellStart"/>
+            <w:r>
+              <w:rPr>
+                <w:rFonts w:ascii="Arial" w:hAnsi="Arial" w:cs="Arial"/>
+                <w:color w:val="000000"/>
+              </w:rPr>
+              <w:t>Stenner</w:t>
+            </w:r>
+            <w:proofErr w:type="spellEnd"/>
+            <w:r>
+              <w:rPr>
+                <w:rFonts w:ascii="Arial" w:hAnsi="Arial" w:cs="Arial"/>
+                <w:color w:val="000000"/>
+              </w:rPr>
+              <w:t>.</w:t>
             </w:r>
           </w:p>
         </w:tc>
@@ -15986,8 +16880,18 @@
                 <w:color w:val="000000"/>
                 <w:lang w:val="fr-FR"/>
               </w:rPr>
-              <w:t>D2 communication &amp; dissemination</w:t>
+              <w:t xml:space="preserve">D2 communication &amp; </w:t>
             </w:r>
+            <w:proofErr w:type="spellStart"/>
+            <w:r>
+              <w:rPr>
+                <w:rFonts w:ascii="Arial" w:hAnsi="Arial" w:cs="Arial"/>
+                <w:color w:val="000000"/>
+                <w:lang w:val="fr-FR"/>
+              </w:rPr>
+              <w:t>dissemination</w:t>
+            </w:r>
+            <w:proofErr w:type="spellEnd"/>
           </w:p>
           <w:p>
             <w:pPr>
@@ -16100,8 +17004,54 @@
                 <w:color w:val="000000"/>
                 <w:lang w:val="fr-FR"/>
               </w:rPr>
-              <w:t>Informal Coffee meeting via Zoom with fellow PhD students</w:t>
+              <w:t xml:space="preserve">Informal Coffee meeting via Zoom </w:t>
             </w:r>
+            <w:proofErr w:type="spellStart"/>
+            <w:r>
+              <w:rPr>
+                <w:rFonts w:ascii="Arial" w:hAnsi="Arial" w:cs="Arial"/>
+                <w:color w:val="000000"/>
+                <w:lang w:val="fr-FR"/>
+              </w:rPr>
+              <w:t>with</w:t>
+            </w:r>
+            <w:proofErr w:type="spellEnd"/>
+            <w:r>
+              <w:rPr>
+                <w:rFonts w:ascii="Arial" w:hAnsi="Arial" w:cs="Arial"/>
+                <w:color w:val="000000"/>
+                <w:lang w:val="fr-FR"/>
+              </w:rPr>
+              <w:t xml:space="preserve"> </w:t>
+            </w:r>
+            <w:proofErr w:type="spellStart"/>
+            <w:r>
+              <w:rPr>
+                <w:rFonts w:ascii="Arial" w:hAnsi="Arial" w:cs="Arial"/>
+                <w:color w:val="000000"/>
+                <w:lang w:val="fr-FR"/>
+              </w:rPr>
+              <w:t>fellow</w:t>
+            </w:r>
+            <w:proofErr w:type="spellEnd"/>
+            <w:r>
+              <w:rPr>
+                <w:rFonts w:ascii="Arial" w:hAnsi="Arial" w:cs="Arial"/>
+                <w:color w:val="000000"/>
+                <w:lang w:val="fr-FR"/>
+              </w:rPr>
+              <w:t xml:space="preserve"> PhD </w:t>
+            </w:r>
+            <w:proofErr w:type="spellStart"/>
+            <w:r>
+              <w:rPr>
+                <w:rFonts w:ascii="Arial" w:hAnsi="Arial" w:cs="Arial"/>
+                <w:color w:val="000000"/>
+                <w:lang w:val="fr-FR"/>
+              </w:rPr>
+              <w:t>students</w:t>
+            </w:r>
+            <w:proofErr w:type="spellEnd"/>
           </w:p>
           <w:p>
             <w:pPr>
@@ -16126,13 +17076,95 @@
                 <w:lang w:val="fr-FR"/>
               </w:rPr>
             </w:pPr>
+            <w:proofErr w:type="spellStart"/>
             <w:r>
               <w:rPr>
                 <w:rFonts w:ascii="Arial" w:hAnsi="Arial" w:cs="Arial"/>
                 <w:color w:val="000000"/>
                 <w:lang w:val="fr-FR"/>
               </w:rPr>
-              <w:t>Paramedic applicant experience event 8th February 2021</w:t>
+              <w:t>Paramedic</w:t>
+            </w:r>
+            <w:proofErr w:type="spellEnd"/>
+            <w:r>
+              <w:rPr>
+                <w:rFonts w:ascii="Arial" w:hAnsi="Arial" w:cs="Arial"/>
+                <w:color w:val="000000"/>
+                <w:lang w:val="fr-FR"/>
+              </w:rPr>
+              <w:t xml:space="preserve"> </w:t>
+            </w:r>
+            <w:proofErr w:type="spellStart"/>
+            <w:r>
+              <w:rPr>
+                <w:rFonts w:ascii="Arial" w:hAnsi="Arial" w:cs="Arial"/>
+                <w:color w:val="000000"/>
+                <w:lang w:val="fr-FR"/>
+              </w:rPr>
+              <w:t>applicant</w:t>
+            </w:r>
+            <w:proofErr w:type="spellEnd"/>
+            <w:r>
+              <w:rPr>
+                <w:rFonts w:ascii="Arial" w:hAnsi="Arial" w:cs="Arial"/>
+                <w:color w:val="000000"/>
+                <w:lang w:val="fr-FR"/>
+              </w:rPr>
+              <w:t xml:space="preserve"> </w:t>
+            </w:r>
+            <w:proofErr w:type="spellStart"/>
+            <w:r>
+              <w:rPr>
+                <w:rFonts w:ascii="Arial" w:hAnsi="Arial" w:cs="Arial"/>
+                <w:color w:val="000000"/>
+                <w:lang w:val="fr-FR"/>
+              </w:rPr>
+              <w:t>experience</w:t>
+            </w:r>
+            <w:proofErr w:type="spellEnd"/>
+            <w:r>
+              <w:rPr>
+                <w:rFonts w:ascii="Arial" w:hAnsi="Arial" w:cs="Arial"/>
+                <w:color w:val="000000"/>
+                <w:lang w:val="fr-FR"/>
+              </w:rPr>
+              <w:t xml:space="preserve"> </w:t>
+            </w:r>
+            <w:proofErr w:type="spellStart"/>
+            <w:r>
+              <w:rPr>
+                <w:rFonts w:ascii="Arial" w:hAnsi="Arial" w:cs="Arial"/>
+                <w:color w:val="000000"/>
+                <w:lang w:val="fr-FR"/>
+              </w:rPr>
+              <w:t>event</w:t>
+            </w:r>
+            <w:proofErr w:type="spellEnd"/>
+            <w:r>
+              <w:rPr>
+                <w:rFonts w:ascii="Arial" w:hAnsi="Arial" w:cs="Arial"/>
+                <w:color w:val="000000"/>
+                <w:lang w:val="fr-FR"/>
+              </w:rPr>
+              <w:t xml:space="preserve"> 8th </w:t>
+            </w:r>
+            <w:proofErr w:type="spellStart"/>
+            <w:r>
+              <w:rPr>
+                <w:rFonts w:ascii="Arial" w:hAnsi="Arial" w:cs="Arial"/>
+                <w:color w:val="000000"/>
+                <w:lang w:val="fr-FR"/>
+              </w:rPr>
+              <w:t>February</w:t>
+            </w:r>
+            <w:proofErr w:type="spellEnd"/>
+            <w:r>
+              <w:rPr>
+                <w:rFonts w:ascii="Arial" w:hAnsi="Arial" w:cs="Arial"/>
+                <w:color w:val="000000"/>
+                <w:lang w:val="fr-FR"/>
+              </w:rPr>
+              <w:t xml:space="preserve"> 2021</w:t>
             </w:r>
           </w:p>
           <w:p>
@@ -16158,14 +17190,70 @@
                 <w:lang w:val="fr-FR"/>
               </w:rPr>
             </w:pPr>
+            <w:proofErr w:type="spellStart"/>
             <w:r>
               <w:rPr>
                 <w:rFonts w:ascii="Arial" w:hAnsi="Arial" w:cs="Arial"/>
                 <w:color w:val="000000"/>
                 <w:lang w:val="fr-FR"/>
               </w:rPr>
-              <w:t>Associate lecture on Paramedic BSc at Oxford Brookes</w:t>
+              <w:t>Associate</w:t>
             </w:r>
+            <w:proofErr w:type="spellEnd"/>
+            <w:r>
+              <w:rPr>
+                <w:rFonts w:ascii="Arial" w:hAnsi="Arial" w:cs="Arial"/>
+                <w:color w:val="000000"/>
+                <w:lang w:val="fr-FR"/>
+              </w:rPr>
+              <w:t xml:space="preserve"> lecture on </w:t>
+            </w:r>
+            <w:proofErr w:type="spellStart"/>
+            <w:r>
+              <w:rPr>
+                <w:rFonts w:ascii="Arial" w:hAnsi="Arial" w:cs="Arial"/>
+                <w:color w:val="000000"/>
+                <w:lang w:val="fr-FR"/>
+              </w:rPr>
+              <w:t>Paramedic</w:t>
+            </w:r>
+            <w:proofErr w:type="spellEnd"/>
+            <w:r>
+              <w:rPr>
+                <w:rFonts w:ascii="Arial" w:hAnsi="Arial" w:cs="Arial"/>
+                <w:color w:val="000000"/>
+                <w:lang w:val="fr-FR"/>
+              </w:rPr>
+              <w:t xml:space="preserve"> </w:t>
+            </w:r>
+            <w:proofErr w:type="spellStart"/>
+            <w:r>
+              <w:rPr>
+                <w:rFonts w:ascii="Arial" w:hAnsi="Arial" w:cs="Arial"/>
+                <w:color w:val="000000"/>
+                <w:lang w:val="fr-FR"/>
+              </w:rPr>
+              <w:t>BSc</w:t>
+            </w:r>
+            <w:proofErr w:type="spellEnd"/>
+            <w:r>
+              <w:rPr>
+                <w:rFonts w:ascii="Arial" w:hAnsi="Arial" w:cs="Arial"/>
+                <w:color w:val="000000"/>
+                <w:lang w:val="fr-FR"/>
+              </w:rPr>
+              <w:t xml:space="preserve"> at Oxford </w:t>
+            </w:r>
+            <w:proofErr w:type="spellStart"/>
+            <w:r>
+              <w:rPr>
+                <w:rFonts w:ascii="Arial" w:hAnsi="Arial" w:cs="Arial"/>
+                <w:color w:val="000000"/>
+                <w:lang w:val="fr-FR"/>
+              </w:rPr>
+              <w:t>Brookes</w:t>
+            </w:r>
+            <w:proofErr w:type="spellEnd"/>
           </w:p>
         </w:tc>
         <w:tc>
@@ -16584,7 +17672,17 @@
           <w:szCs w:val="22"/>
         </w:rPr>
         <w:tab/>
-        <w:t>Supervision of programme of work</w:t>
+        <w:t xml:space="preserve">Supervision of programme of </w:t>
+      </w:r>
+      <w:proofErr w:type="gramStart"/>
+      <w:r>
+        <w:rPr>
+          <w:rFonts w:ascii="Arial" w:eastAsia="Arial" w:hAnsi="Arial" w:cs="Arial"/>
+          <w:b/>
+          <w:sz w:val="22"/>
+          <w:szCs w:val="22"/>
+        </w:rPr>
+        <w:t>work</w:t>
       </w:r>
       <w:r>
         <w:rPr>
@@ -16600,7 +17698,16 @@
           <w:sz w:val="18"/>
           <w:szCs w:val="18"/>
         </w:rPr>
-        <w:t xml:space="preserve"> (regulation 9 refers;  a current RDC-CV form must be provided for all supervisors who have not previously supervised any Oxford Brookes University research degree candidates)</w:t>
+        <w:t xml:space="preserve"> (</w:t>
+      </w:r>
+      <w:proofErr w:type="gramEnd"/>
+      <w:r>
+        <w:rPr>
+          <w:rFonts w:ascii="Arial" w:eastAsia="Arial" w:hAnsi="Arial" w:cs="Arial"/>
+          <w:sz w:val="18"/>
+          <w:szCs w:val="18"/>
+        </w:rPr>
+        <w:t>regulation 9 refers;  a current RDC-CV form must be provided for all supervisors who have not previously supervised any Oxford Brookes University research degree candidates)</w:t>
       </w:r>
     </w:p>
     <w:p>
@@ -16694,7 +17801,27 @@
           <w:sz w:val="18"/>
           <w:szCs w:val="18"/>
         </w:rPr>
-        <w:t>(full details must be provided and supervisory figures indicated in the table below):</w:t>
+        <w:t>(</w:t>
+      </w:r>
+      <w:proofErr w:type="gramStart"/>
+      <w:r>
+        <w:rPr>
+          <w:rFonts w:ascii="Arial" w:eastAsia="Arial" w:hAnsi="Arial" w:cs="Arial"/>
+          <w:b/>
+          <w:sz w:val="18"/>
+          <w:szCs w:val="18"/>
+        </w:rPr>
+        <w:t>full</w:t>
+      </w:r>
+      <w:proofErr w:type="gramEnd"/>
+      <w:r>
+        <w:rPr>
+          <w:rFonts w:ascii="Arial" w:eastAsia="Arial" w:hAnsi="Arial" w:cs="Arial"/>
+          <w:b/>
+          <w:sz w:val="18"/>
+          <w:szCs w:val="18"/>
+        </w:rPr>
+        <w:t xml:space="preserve"> details must be provided and supervisory figures indicated in the table below):</w:t>
       </w:r>
     </w:p>
     <w:p>
@@ -16730,6 +17857,11 @@
     </w:p>
     <w:p>
       <w:pPr>
+        <w:pStyle w:val="ListParagraph"/>
+        <w:numPr>
+          <w:ilvl w:val="0"/>
+          <w:numId w:val="5"/>
+        </w:numPr>
         <w:tabs>
           <w:tab w:val="left" w:pos="-720"/>
           <w:tab w:val="left" w:pos="432"/>
@@ -16738,49 +17870,54 @@
         </w:tabs>
         <w:rPr>
           <w:rFonts w:ascii="Arial" w:hAnsi="Arial" w:cs="Arial"/>
-          <w:sz w:val="18"/>
-          <w:szCs w:val="18"/>
+          <w:sz w:val="19"/>
+          <w:szCs w:val="19"/>
         </w:rPr>
       </w:pPr>
       <w:r>
         <w:rPr>
           <w:rFonts w:ascii="Arial" w:hAnsi="Arial" w:cs="Arial"/>
-          <w:sz w:val="18"/>
-          <w:szCs w:val="18"/>
-        </w:rPr>
-        <w:t xml:space="preserve"> Name: Prof</w:t>
-      </w:r>
+          <w:sz w:val="19"/>
+          <w:szCs w:val="19"/>
+        </w:rPr>
+        <w:t xml:space="preserve">Name: </w:t>
+      </w:r>
+      <w:proofErr w:type="spellStart"/>
       <w:r>
         <w:rPr>
           <w:rFonts w:ascii="Arial" w:hAnsi="Arial" w:cs="Arial"/>
-          <w:sz w:val="18"/>
-          <w:szCs w:val="18"/>
+          <w:sz w:val="19"/>
+          <w:szCs w:val="19"/>
+        </w:rPr>
+        <w:t>Prof</w:t>
+      </w:r>
+      <w:r>
+        <w:rPr>
+          <w:rFonts w:ascii="Arial" w:hAnsi="Arial" w:cs="Arial"/>
+          <w:sz w:val="19"/>
+          <w:szCs w:val="19"/>
         </w:rPr>
         <w:t>.</w:t>
       </w:r>
+      <w:proofErr w:type="spellEnd"/>
       <w:r>
         <w:rPr>
           <w:rFonts w:ascii="Arial" w:hAnsi="Arial" w:cs="Arial"/>
-          <w:sz w:val="18"/>
-          <w:szCs w:val="18"/>
-        </w:rPr>
-        <w:t xml:space="preserve"> David Foxcroft</w:t>
-      </w:r>
-    </w:p>
-    <w:p>
-      <w:pPr>
-        <w:tabs>
-          <w:tab w:val="left" w:pos="-720"/>
-          <w:tab w:val="left" w:pos="432"/>
-          <w:tab w:val="left" w:pos="5040"/>
-          <w:tab w:val="left" w:pos="6480"/>
-        </w:tabs>
+          <w:sz w:val="19"/>
+          <w:szCs w:val="19"/>
+        </w:rPr>
+        <w:t xml:space="preserve"> David </w:t>
+      </w:r>
+      <w:proofErr w:type="spellStart"/>
+      <w:r>
         <w:rPr>
           <w:rFonts w:ascii="Arial" w:hAnsi="Arial" w:cs="Arial"/>
-          <w:sz w:val="18"/>
-          <w:szCs w:val="18"/>
-        </w:rPr>
-      </w:pPr>
+          <w:sz w:val="19"/>
+          <w:szCs w:val="19"/>
+        </w:rPr>
+        <w:t>Foxcroft</w:t>
+      </w:r>
+      <w:proofErr w:type="spellEnd"/>
     </w:p>
     <w:p>
       <w:pPr>
@@ -16792,15 +17929,30 @@
         </w:tabs>
         <w:rPr>
           <w:rFonts w:ascii="Arial" w:hAnsi="Arial" w:cs="Arial"/>
-          <w:sz w:val="18"/>
-          <w:szCs w:val="18"/>
-        </w:rPr>
-      </w:pPr>
-      <w:r>
+          <w:sz w:val="19"/>
+          <w:szCs w:val="19"/>
+        </w:rPr>
+      </w:pPr>
+    </w:p>
+    <w:p>
+      <w:pPr>
+        <w:tabs>
+          <w:tab w:val="left" w:pos="-720"/>
+          <w:tab w:val="left" w:pos="432"/>
+          <w:tab w:val="left" w:pos="5040"/>
+          <w:tab w:val="left" w:pos="6480"/>
+        </w:tabs>
         <w:rPr>
           <w:rFonts w:ascii="Arial" w:hAnsi="Arial" w:cs="Arial"/>
-          <w:sz w:val="18"/>
-          <w:szCs w:val="18"/>
+          <w:sz w:val="19"/>
+          <w:szCs w:val="19"/>
+        </w:rPr>
+      </w:pPr>
+      <w:r>
+        <w:rPr>
+          <w:rFonts w:ascii="Arial" w:hAnsi="Arial" w:cs="Arial"/>
+          <w:sz w:val="19"/>
+          <w:szCs w:val="19"/>
         </w:rPr>
         <w:tab/>
         <w:t>Post held: Professor in Community Psychology and Public Health</w:t>
@@ -16816,8 +17968,8 @@
         </w:tabs>
         <w:rPr>
           <w:rFonts w:ascii="Arial" w:hAnsi="Arial" w:cs="Arial"/>
-          <w:sz w:val="18"/>
-          <w:szCs w:val="18"/>
+          <w:sz w:val="19"/>
+          <w:szCs w:val="19"/>
         </w:rPr>
       </w:pPr>
     </w:p>
@@ -16831,15 +17983,15 @@
         </w:tabs>
         <w:rPr>
           <w:rFonts w:ascii="Arial" w:hAnsi="Arial" w:cs="Arial"/>
-          <w:sz w:val="18"/>
-          <w:szCs w:val="18"/>
+          <w:sz w:val="19"/>
+          <w:szCs w:val="19"/>
         </w:rPr>
       </w:pPr>
       <w:r>
         <w:rPr>
           <w:rFonts w:ascii="Arial" w:hAnsi="Arial" w:cs="Arial"/>
-          <w:sz w:val="18"/>
-          <w:szCs w:val="18"/>
+          <w:sz w:val="19"/>
+          <w:szCs w:val="19"/>
         </w:rPr>
         <w:tab/>
         <w:t>Place of work: Oxford Brookes University</w:t>
@@ -16855,8 +18007,8 @@
         </w:tabs>
         <w:rPr>
           <w:rFonts w:ascii="Arial" w:hAnsi="Arial" w:cs="Arial"/>
-          <w:sz w:val="18"/>
-          <w:szCs w:val="18"/>
+          <w:sz w:val="19"/>
+          <w:szCs w:val="19"/>
         </w:rPr>
       </w:pPr>
     </w:p>
@@ -16870,15 +18022,15 @@
         </w:tabs>
         <w:rPr>
           <w:rFonts w:ascii="Arial" w:hAnsi="Arial" w:cs="Arial"/>
-          <w:sz w:val="18"/>
-          <w:szCs w:val="18"/>
+          <w:sz w:val="19"/>
+          <w:szCs w:val="19"/>
         </w:rPr>
       </w:pPr>
       <w:r>
         <w:rPr>
           <w:rFonts w:ascii="Arial" w:hAnsi="Arial" w:cs="Arial"/>
-          <w:sz w:val="18"/>
-          <w:szCs w:val="18"/>
+          <w:sz w:val="19"/>
+          <w:szCs w:val="19"/>
         </w:rPr>
         <w:tab/>
         <w:t xml:space="preserve">Qualifications: PGDip Evidence Based Health Care, </w:t>
@@ -16886,40 +18038,76 @@
       <w:r>
         <w:rPr>
           <w:rFonts w:ascii="Arial" w:hAnsi="Arial" w:cs="Arial"/>
-          <w:sz w:val="18"/>
-          <w:szCs w:val="18"/>
+          <w:sz w:val="19"/>
+          <w:szCs w:val="19"/>
         </w:rPr>
         <w:t>University of Oxford, 2000.</w:t>
       </w:r>
       <w:r>
         <w:rPr>
           <w:rFonts w:ascii="Arial" w:hAnsi="Arial" w:cs="Arial"/>
-          <w:sz w:val="18"/>
-          <w:szCs w:val="18"/>
+          <w:sz w:val="19"/>
+          <w:szCs w:val="19"/>
         </w:rPr>
         <w:t xml:space="preserve"> PhD Psychology</w:t>
       </w:r>
       <w:r>
         <w:rPr>
           <w:rFonts w:ascii="Arial" w:hAnsi="Arial" w:cs="Arial"/>
-          <w:sz w:val="18"/>
-          <w:szCs w:val="18"/>
-        </w:rPr>
-        <w:t>, The University of Hull,  1990.</w:t>
-      </w:r>
+          <w:sz w:val="19"/>
+          <w:szCs w:val="19"/>
+        </w:rPr>
+        <w:t>, The University of Hull</w:t>
+      </w:r>
+      <w:proofErr w:type="gramStart"/>
       <w:r>
         <w:rPr>
           <w:rFonts w:ascii="Arial" w:hAnsi="Arial" w:cs="Arial"/>
-          <w:sz w:val="18"/>
-          <w:szCs w:val="18"/>
-        </w:rPr>
-        <w:t xml:space="preserve"> BSc Psychology, The University of Hull, 1987</w:t>
-      </w:r>
+          <w:sz w:val="19"/>
+          <w:szCs w:val="19"/>
+        </w:rPr>
+        <w:t>,  1990</w:t>
+      </w:r>
+      <w:proofErr w:type="gramEnd"/>
       <w:r>
         <w:rPr>
           <w:rFonts w:ascii="Arial" w:hAnsi="Arial" w:cs="Arial"/>
-          <w:sz w:val="18"/>
-          <w:szCs w:val="18"/>
+          <w:sz w:val="19"/>
+          <w:szCs w:val="19"/>
+        </w:rPr>
+        <w:t>.</w:t>
+      </w:r>
+      <w:r>
+        <w:rPr>
+          <w:rFonts w:ascii="Arial" w:hAnsi="Arial" w:cs="Arial"/>
+          <w:sz w:val="19"/>
+          <w:szCs w:val="19"/>
+        </w:rPr>
+        <w:t xml:space="preserve"> BSc Psychology, </w:t>
+      </w:r>
+      <w:proofErr w:type="gramStart"/>
+      <w:r>
+        <w:rPr>
+          <w:rFonts w:ascii="Arial" w:hAnsi="Arial" w:cs="Arial"/>
+          <w:sz w:val="19"/>
+          <w:szCs w:val="19"/>
+        </w:rPr>
+        <w:t>The</w:t>
+      </w:r>
+      <w:proofErr w:type="gramEnd"/>
+      <w:r>
+        <w:rPr>
+          <w:rFonts w:ascii="Arial" w:hAnsi="Arial" w:cs="Arial"/>
+          <w:sz w:val="19"/>
+          <w:szCs w:val="19"/>
+        </w:rPr>
+        <w:t xml:space="preserve"> University of Hull, 1987</w:t>
+      </w:r>
+      <w:r>
+        <w:rPr>
+          <w:rFonts w:ascii="Arial" w:hAnsi="Arial" w:cs="Arial"/>
+          <w:sz w:val="19"/>
+          <w:szCs w:val="19"/>
         </w:rPr>
         <w:t>.</w:t>
       </w:r>
@@ -17030,7 +18218,27 @@
           <w:sz w:val="18"/>
           <w:szCs w:val="18"/>
         </w:rPr>
-        <w:t>(full details must be provided and supervisory figures indicated in the table below):</w:t>
+        <w:t>(</w:t>
+      </w:r>
+      <w:proofErr w:type="gramStart"/>
+      <w:r>
+        <w:rPr>
+          <w:rFonts w:ascii="Arial" w:eastAsia="Arial" w:hAnsi="Arial" w:cs="Arial"/>
+          <w:b/>
+          <w:sz w:val="18"/>
+          <w:szCs w:val="18"/>
+        </w:rPr>
+        <w:t>full</w:t>
+      </w:r>
+      <w:proofErr w:type="gramEnd"/>
+      <w:r>
+        <w:rPr>
+          <w:rFonts w:ascii="Arial" w:eastAsia="Arial" w:hAnsi="Arial" w:cs="Arial"/>
+          <w:b/>
+          <w:sz w:val="18"/>
+          <w:szCs w:val="18"/>
+        </w:rPr>
+        <w:t xml:space="preserve"> details must be provided and supervisory figures indicated in the table below):</w:t>
       </w:r>
     </w:p>
     <w:p>
@@ -17349,15 +18557,33 @@
           <w:sz w:val="19"/>
           <w:szCs w:val="19"/>
         </w:rPr>
-        <w:t xml:space="preserve"> D</w:t>
-      </w:r>
-      <w:r>
-        <w:rPr>
-          <w:rFonts w:ascii="Arial" w:eastAsia="Arial" w:hAnsi="Arial" w:cs="Arial"/>
-          <w:sz w:val="19"/>
-          <w:szCs w:val="19"/>
-        </w:rPr>
-        <w:t xml:space="preserve">r. </w:t>
+        <w:t xml:space="preserve"> </w:t>
+      </w:r>
+      <w:proofErr w:type="spellStart"/>
+      <w:r>
+        <w:rPr>
+          <w:rFonts w:ascii="Arial" w:eastAsia="Arial" w:hAnsi="Arial" w:cs="Arial"/>
+          <w:sz w:val="19"/>
+          <w:szCs w:val="19"/>
+        </w:rPr>
+        <w:t>D</w:t>
+      </w:r>
+      <w:r>
+        <w:rPr>
+          <w:rFonts w:ascii="Arial" w:eastAsia="Arial" w:hAnsi="Arial" w:cs="Arial"/>
+          <w:sz w:val="19"/>
+          <w:szCs w:val="19"/>
+        </w:rPr>
+        <w:t>r.</w:t>
+      </w:r>
+      <w:proofErr w:type="spellEnd"/>
+      <w:r>
+        <w:rPr>
+          <w:rFonts w:ascii="Arial" w:eastAsia="Arial" w:hAnsi="Arial" w:cs="Arial"/>
+          <w:sz w:val="19"/>
+          <w:szCs w:val="19"/>
+        </w:rPr>
+        <w:t xml:space="preserve"> </w:t>
       </w:r>
       <w:r>
         <w:rPr>
@@ -17408,6 +18634,14 @@
         <w:tab/>
         <w:t>Post held:</w:t>
       </w:r>
+      <w:r>
+        <w:rPr>
+          <w:rFonts w:ascii="Arial" w:eastAsia="Arial" w:hAnsi="Arial" w:cs="Arial"/>
+          <w:sz w:val="19"/>
+          <w:szCs w:val="19"/>
+        </w:rPr>
+        <w:t xml:space="preserve"> Senior Lecturer.</w:t>
+      </w:r>
     </w:p>
     <w:p>
       <w:pPr>
@@ -17498,6 +18732,16 @@
         <w:tab/>
         <w:t>Qualifications:</w:t>
       </w:r>
+      <w:r>
+        <w:rPr>
+          <w:rFonts w:ascii="Arial" w:eastAsia="Arial" w:hAnsi="Arial" w:cs="Arial"/>
+          <w:sz w:val="19"/>
+          <w:szCs w:val="19"/>
+        </w:rPr>
+        <w:t xml:space="preserve"> DPhil Oxford University.</w:t>
+      </w:r>
+      <w:bookmarkStart w:id="17" w:name="_GoBack"/>
+      <w:bookmarkEnd w:id="17"/>
     </w:p>
     <w:p>
       <w:pPr>
@@ -17786,7 +19030,27 @@
           <w:sz w:val="18"/>
           <w:szCs w:val="18"/>
         </w:rPr>
-        <w:t xml:space="preserve">    (full details must be provided and supervisory figures indicated in the table below):</w:t>
+        <w:t xml:space="preserve">    (</w:t>
+      </w:r>
+      <w:proofErr w:type="gramStart"/>
+      <w:r>
+        <w:rPr>
+          <w:rFonts w:ascii="Arial" w:eastAsia="Arial" w:hAnsi="Arial" w:cs="Arial"/>
+          <w:b/>
+          <w:sz w:val="18"/>
+          <w:szCs w:val="18"/>
+        </w:rPr>
+        <w:t>full</w:t>
+      </w:r>
+      <w:proofErr w:type="gramEnd"/>
+      <w:r>
+        <w:rPr>
+          <w:rFonts w:ascii="Arial" w:eastAsia="Arial" w:hAnsi="Arial" w:cs="Arial"/>
+          <w:b/>
+          <w:sz w:val="18"/>
+          <w:szCs w:val="18"/>
+        </w:rPr>
+        <w:t xml:space="preserve"> details must be provided and supervisory figures indicated in the table below):</w:t>
       </w:r>
     </w:p>
     <w:p>
@@ -21173,6 +22437,7 @@
               <w:rPr>
                 <w:rFonts w:ascii="Arial" w:eastAsia="Arial" w:hAnsi="Arial" w:cs="Arial"/>
               </w:rPr>
+              <w:lastRenderedPageBreak/>
               <w:t xml:space="preserve">Attended the University’s Supervisor Training Programme  </w:t>
             </w:r>
           </w:p>
@@ -21764,8 +23029,6 @@
           <w:szCs w:val="19"/>
         </w:rPr>
       </w:pPr>
-      <w:bookmarkStart w:id="17" w:name="_GoBack"/>
-      <w:bookmarkEnd w:id="17"/>
     </w:p>
     <w:p>
       <w:pPr>
@@ -21851,7 +23114,17 @@
           <w:szCs w:val="22"/>
         </w:rPr>
         <w:tab/>
-        <w:t>Period of time for completion of programme of work</w:t>
+        <w:t xml:space="preserve">Period of time for completion of programme of </w:t>
+      </w:r>
+      <w:proofErr w:type="gramStart"/>
+      <w:r>
+        <w:rPr>
+          <w:rFonts w:ascii="Arial" w:eastAsia="Arial" w:hAnsi="Arial" w:cs="Arial"/>
+          <w:b/>
+          <w:sz w:val="22"/>
+          <w:szCs w:val="22"/>
+        </w:rPr>
+        <w:t>work</w:t>
       </w:r>
       <w:r>
         <w:rPr>
@@ -21867,7 +23140,16 @@
           <w:sz w:val="18"/>
           <w:szCs w:val="18"/>
         </w:rPr>
-        <w:t>(regulations 4 and 5 refer)</w:t>
+        <w:t>(</w:t>
+      </w:r>
+      <w:proofErr w:type="gramEnd"/>
+      <w:r>
+        <w:rPr>
+          <w:rFonts w:ascii="Arial" w:eastAsia="Arial" w:hAnsi="Arial" w:cs="Arial"/>
+          <w:sz w:val="18"/>
+          <w:szCs w:val="18"/>
+        </w:rPr>
+        <w:t>regulations 4 and 5 refer)</w:t>
       </w:r>
     </w:p>
     <w:p>
@@ -21909,7 +23191,21 @@
           <w:rFonts w:ascii="Arial" w:eastAsia="Arial" w:hAnsi="Arial" w:cs="Arial"/>
         </w:rPr>
         <w:tab/>
-        <w:t xml:space="preserve">Date of registration  (regulation 5.2 refers):      </w:t>
+        <w:t xml:space="preserve">Date of </w:t>
+      </w:r>
+      <w:proofErr w:type="gramStart"/>
+      <w:r>
+        <w:rPr>
+          <w:rFonts w:ascii="Arial" w:eastAsia="Arial" w:hAnsi="Arial" w:cs="Arial"/>
+        </w:rPr>
+        <w:t>registration  (</w:t>
+      </w:r>
+      <w:proofErr w:type="gramEnd"/>
+      <w:r>
+        <w:rPr>
+          <w:rFonts w:ascii="Arial" w:eastAsia="Arial" w:hAnsi="Arial" w:cs="Arial"/>
+        </w:rPr>
+        <w:t xml:space="preserve">regulation 5.2 refers):      </w:t>
       </w:r>
     </w:p>
     <w:p>
@@ -21948,7 +23244,21 @@
         <w:rPr>
           <w:rFonts w:ascii="Arial" w:eastAsia="Arial" w:hAnsi="Arial" w:cs="Arial"/>
         </w:rPr>
-        <w:t xml:space="preserve"> . . . . (month). . .</w:t>
+        <w:t xml:space="preserve"> . . . . (</w:t>
+      </w:r>
+      <w:proofErr w:type="gramStart"/>
+      <w:r>
+        <w:rPr>
+          <w:rFonts w:ascii="Arial" w:eastAsia="Arial" w:hAnsi="Arial" w:cs="Arial"/>
+        </w:rPr>
+        <w:t>month</w:t>
+      </w:r>
+      <w:proofErr w:type="gramEnd"/>
+      <w:r>
+        <w:rPr>
+          <w:rFonts w:ascii="Arial" w:eastAsia="Arial" w:hAnsi="Arial" w:cs="Arial"/>
+        </w:rPr>
+        <w:t>). . .</w:t>
       </w:r>
       <w:r>
         <w:rPr>
@@ -22105,7 +23415,35 @@
         <w:rPr>
           <w:rFonts w:ascii="Arial" w:eastAsia="Arial" w:hAnsi="Arial" w:cs="Arial"/>
         </w:rPr>
-        <w:t xml:space="preserve">                                                                                   1st of  . . . . . . . . . . . . . . . (month). . . . . . . . (year)</w:t>
+        <w:t xml:space="preserve">                                                                                   1st of  . . . . . . . . . . . . . . . (</w:t>
+      </w:r>
+      <w:proofErr w:type="gramStart"/>
+      <w:r>
+        <w:rPr>
+          <w:rFonts w:ascii="Arial" w:eastAsia="Arial" w:hAnsi="Arial" w:cs="Arial"/>
+        </w:rPr>
+        <w:t>month</w:t>
+      </w:r>
+      <w:proofErr w:type="gramEnd"/>
+      <w:r>
+        <w:rPr>
+          <w:rFonts w:ascii="Arial" w:eastAsia="Arial" w:hAnsi="Arial" w:cs="Arial"/>
+        </w:rPr>
+        <w:t>). . . . . . . . (</w:t>
+      </w:r>
+      <w:proofErr w:type="gramStart"/>
+      <w:r>
+        <w:rPr>
+          <w:rFonts w:ascii="Arial" w:eastAsia="Arial" w:hAnsi="Arial" w:cs="Arial"/>
+        </w:rPr>
+        <w:t>year</w:t>
+      </w:r>
+      <w:proofErr w:type="gramEnd"/>
+      <w:r>
+        <w:rPr>
+          <w:rFonts w:ascii="Arial" w:eastAsia="Arial" w:hAnsi="Arial" w:cs="Arial"/>
+        </w:rPr>
+        <w:t>)</w:t>
       </w:r>
     </w:p>
     <w:p>
@@ -22475,13 +23813,23 @@
         </w:rPr>
         <w:t xml:space="preserve">                </w:t>
       </w:r>
-      <w:r>
-        <w:rPr>
-          <w:rFonts w:ascii="Arial" w:eastAsia="Arial" w:hAnsi="Arial" w:cs="Arial"/>
-          <w:sz w:val="18"/>
-          <w:szCs w:val="18"/>
-        </w:rPr>
-        <w:t>hours per week</w:t>
+      <w:proofErr w:type="gramStart"/>
+      <w:r>
+        <w:rPr>
+          <w:rFonts w:ascii="Arial" w:eastAsia="Arial" w:hAnsi="Arial" w:cs="Arial"/>
+          <w:sz w:val="18"/>
+          <w:szCs w:val="18"/>
+        </w:rPr>
+        <w:t>hours</w:t>
+      </w:r>
+      <w:proofErr w:type="gramEnd"/>
+      <w:r>
+        <w:rPr>
+          <w:rFonts w:ascii="Arial" w:eastAsia="Arial" w:hAnsi="Arial" w:cs="Arial"/>
+          <w:sz w:val="18"/>
+          <w:szCs w:val="18"/>
+        </w:rPr>
+        <w:t xml:space="preserve"> per week</w:t>
       </w:r>
     </w:p>
     <w:p>
@@ -22573,7 +23921,25 @@
           <w:szCs w:val="18"/>
         </w:rPr>
         <w:tab/>
-        <w:t xml:space="preserve">                                                                           and additionally to PhD: </w:t>
+        <w:t xml:space="preserve">                                                                           </w:t>
+      </w:r>
+      <w:proofErr w:type="gramStart"/>
+      <w:r>
+        <w:rPr>
+          <w:rFonts w:ascii="Arial" w:eastAsia="Arial" w:hAnsi="Arial" w:cs="Arial"/>
+          <w:sz w:val="18"/>
+          <w:szCs w:val="18"/>
+        </w:rPr>
+        <w:t>and</w:t>
+      </w:r>
+      <w:proofErr w:type="gramEnd"/>
+      <w:r>
+        <w:rPr>
+          <w:rFonts w:ascii="Arial" w:eastAsia="Arial" w:hAnsi="Arial" w:cs="Arial"/>
+          <w:sz w:val="18"/>
+          <w:szCs w:val="18"/>
+        </w:rPr>
+        <w:t xml:space="preserve"> additionally to PhD: </w:t>
       </w:r>
       <w:r>
         <w:rPr>
@@ -22609,7 +23975,27 @@
           <w:sz w:val="16"/>
           <w:szCs w:val="16"/>
         </w:rPr>
-        <w:t xml:space="preserve">  NB : timely submission and completion timescales for MPhil/PhD full-time study are 3.5 – 4 years or 5 years for part-time study.</w:t>
+        <w:t xml:space="preserve">  </w:t>
+      </w:r>
+      <w:proofErr w:type="gramStart"/>
+      <w:r>
+        <w:rPr>
+          <w:rFonts w:ascii="Arial" w:eastAsia="Arial" w:hAnsi="Arial" w:cs="Arial"/>
+          <w:i/>
+          <w:sz w:val="16"/>
+          <w:szCs w:val="16"/>
+        </w:rPr>
+        <w:t>NB :</w:t>
+      </w:r>
+      <w:proofErr w:type="gramEnd"/>
+      <w:r>
+        <w:rPr>
+          <w:rFonts w:ascii="Arial" w:eastAsia="Arial" w:hAnsi="Arial" w:cs="Arial"/>
+          <w:i/>
+          <w:sz w:val="16"/>
+          <w:szCs w:val="16"/>
+        </w:rPr>
+        <w:t xml:space="preserve"> timely submission and completion timescales for MPhil/PhD full-time study are 3.5 – 4 years or 5 years for part-time study.</w:t>
       </w:r>
     </w:p>
     <w:p>
@@ -22917,7 +24303,7 @@
           <v:shape id="_x0000_s1026" type="#_x0000_t75" style="position:absolute;margin-left:81.05pt;margin-top:2.4pt;width:63.7pt;height:25.4pt;z-index:251659264">
             <v:imagedata r:id="rId14" o:title="" croptop="23332f" cropbottom="26803f" cropleft="6112f" cropright="9309f"/>
           </v:shape>
-          <o:OLEObject Type="Embed" ProgID="AcroExch.Document.DC" ShapeID="_x0000_s1026" DrawAspect="Content" ObjectID="_1684847508" r:id="rId15"/>
+          <o:OLEObject Type="Embed" ProgID="AcroExch.Document.DC" ShapeID="_x0000_s1026" DrawAspect="Content" ObjectID="_1684849217" r:id="rId15"/>
         </w:object>
       </w:r>
     </w:p>
@@ -23105,7 +24491,25 @@
           <w:sz w:val="18"/>
           <w:szCs w:val="18"/>
         </w:rPr>
-        <w:t>We support this application and believe that  . . . .Luke Prout . . . . . . . . . . . . . . . . . . .  has the potential to complete successfully the programme of work proposed.  We recommend that this applicant be registered as a candidate for the University's research degree.</w:t>
+        <w:t xml:space="preserve">We support this application and believe that  . . . </w:t>
+      </w:r>
+      <w:proofErr w:type="gramStart"/>
+      <w:r>
+        <w:rPr>
+          <w:rFonts w:ascii="Arial" w:eastAsia="Arial" w:hAnsi="Arial" w:cs="Arial"/>
+          <w:sz w:val="18"/>
+          <w:szCs w:val="18"/>
+        </w:rPr>
+        <w:t>.Luke</w:t>
+      </w:r>
+      <w:proofErr w:type="gramEnd"/>
+      <w:r>
+        <w:rPr>
+          <w:rFonts w:ascii="Arial" w:eastAsia="Arial" w:hAnsi="Arial" w:cs="Arial"/>
+          <w:sz w:val="18"/>
+          <w:szCs w:val="18"/>
+        </w:rPr>
+        <w:t xml:space="preserve"> Prout . . . . . . . . . . . . . . . . . . .  has the potential to complete successfully the programme of work proposed.  We recommend that this applicant be registered as a candidate for the University's research degree.</w:t>
       </w:r>
     </w:p>
     <w:p>
@@ -23276,7 +24680,25 @@
           <w:sz w:val="18"/>
           <w:szCs w:val="18"/>
         </w:rPr>
-        <w:t>Signed  . . . . . . . . . . . . . . . . . . . . . . .                                          Date  . 10 June 2021 . . . . . . . . . . . . . . . . . .</w:t>
+        <w:t xml:space="preserve">Signed  . . . . . . . . . . . . . . . . . . . . . . .                                          </w:t>
+      </w:r>
+      <w:proofErr w:type="gramStart"/>
+      <w:r>
+        <w:rPr>
+          <w:rFonts w:ascii="Arial" w:eastAsia="Arial" w:hAnsi="Arial" w:cs="Arial"/>
+          <w:sz w:val="18"/>
+          <w:szCs w:val="18"/>
+        </w:rPr>
+        <w:t>Date  .</w:t>
+      </w:r>
+      <w:proofErr w:type="gramEnd"/>
+      <w:r>
+        <w:rPr>
+          <w:rFonts w:ascii="Arial" w:eastAsia="Arial" w:hAnsi="Arial" w:cs="Arial"/>
+          <w:sz w:val="18"/>
+          <w:szCs w:val="18"/>
+        </w:rPr>
+        <w:t xml:space="preserve"> 10 June 2021 . . . . . . . . . . . . . . . . . .</w:t>
       </w:r>
     </w:p>
     <w:p>
@@ -23431,7 +24853,25 @@
           <w:sz w:val="18"/>
           <w:szCs w:val="18"/>
         </w:rPr>
-        <w:t>. . . . . .  Date  . . .10 06. 2021 . . . . . . . . . . . . . . . . . . . . . .</w:t>
+        <w:t xml:space="preserve">. . . . . .  Date  . . </w:t>
+      </w:r>
+      <w:proofErr w:type="gramStart"/>
+      <w:r>
+        <w:rPr>
+          <w:rFonts w:ascii="Arial" w:eastAsia="Arial" w:hAnsi="Arial" w:cs="Arial"/>
+          <w:sz w:val="18"/>
+          <w:szCs w:val="18"/>
+        </w:rPr>
+        <w:t>.10</w:t>
+      </w:r>
+      <w:proofErr w:type="gramEnd"/>
+      <w:r>
+        <w:rPr>
+          <w:rFonts w:ascii="Arial" w:eastAsia="Arial" w:hAnsi="Arial" w:cs="Arial"/>
+          <w:sz w:val="18"/>
+          <w:szCs w:val="18"/>
+        </w:rPr>
+        <w:t xml:space="preserve"> 06. 2021 . . . . . . . . . . . . . . . . . . . . . .</w:t>
       </w:r>
     </w:p>
     <w:p>
@@ -23621,7 +25061,25 @@
           <w:sz w:val="18"/>
           <w:szCs w:val="18"/>
         </w:rPr>
-        <w:t>On behalf of the Faculty I support this application for registration of. . . . . . . . . . . . . . . . . . . . . . . . . . . . . . . .  as a candidate for the University's research degree and confirm that the appropriate facilities are available.</w:t>
+        <w:t xml:space="preserve">On behalf of the Faculty I support this application for registration of. . . . . . . . . . . . . . . . . . . . . . . . . . . . . . . .  </w:t>
+      </w:r>
+      <w:proofErr w:type="gramStart"/>
+      <w:r>
+        <w:rPr>
+          <w:rFonts w:ascii="Arial" w:eastAsia="Arial" w:hAnsi="Arial" w:cs="Arial"/>
+          <w:sz w:val="18"/>
+          <w:szCs w:val="18"/>
+        </w:rPr>
+        <w:t>as</w:t>
+      </w:r>
+      <w:proofErr w:type="gramEnd"/>
+      <w:r>
+        <w:rPr>
+          <w:rFonts w:ascii="Arial" w:eastAsia="Arial" w:hAnsi="Arial" w:cs="Arial"/>
+          <w:sz w:val="18"/>
+          <w:szCs w:val="18"/>
+        </w:rPr>
+        <w:t xml:space="preserve"> a candidate for the University's research degree and confirm that the appropriate facilities are available.</w:t>
       </w:r>
     </w:p>
     <w:p>
@@ -23895,7 +25353,25 @@
           <w:sz w:val="18"/>
           <w:szCs w:val="18"/>
         </w:rPr>
-        <w:t xml:space="preserve">I confirm that . . . . . . . . . . . . . . . . . . . . . . . . . . . . . . . .  has been registered by  the Subject Committee  </w:t>
+        <w:t xml:space="preserve">I confirm that . . . . . . . . . . . . . . . . . . . . . . . . . . . . . . . .  </w:t>
+      </w:r>
+      <w:proofErr w:type="gramStart"/>
+      <w:r>
+        <w:rPr>
+          <w:rFonts w:ascii="Arial" w:eastAsia="Arial" w:hAnsi="Arial" w:cs="Arial"/>
+          <w:sz w:val="18"/>
+          <w:szCs w:val="18"/>
+        </w:rPr>
+        <w:t>has</w:t>
+      </w:r>
+      <w:proofErr w:type="gramEnd"/>
+      <w:r>
+        <w:rPr>
+          <w:rFonts w:ascii="Arial" w:eastAsia="Arial" w:hAnsi="Arial" w:cs="Arial"/>
+          <w:sz w:val="18"/>
+          <w:szCs w:val="18"/>
+        </w:rPr>
+        <w:t xml:space="preserve"> been registered by  the Subject Committee  </w:t>
       </w:r>
     </w:p>
     <w:p>
@@ -23916,13 +25392,23 @@
           <w:szCs w:val="18"/>
         </w:rPr>
       </w:pPr>
-      <w:r>
-        <w:rPr>
-          <w:rFonts w:ascii="Arial" w:eastAsia="Arial" w:hAnsi="Arial" w:cs="Arial"/>
-          <w:sz w:val="18"/>
-          <w:szCs w:val="18"/>
-        </w:rPr>
-        <w:t xml:space="preserve">of the Research Degrees Committee for the degree of  MPhil / MPhil/PhD / PhD at the meeting </w:t>
+      <w:proofErr w:type="gramStart"/>
+      <w:r>
+        <w:rPr>
+          <w:rFonts w:ascii="Arial" w:eastAsia="Arial" w:hAnsi="Arial" w:cs="Arial"/>
+          <w:sz w:val="18"/>
+          <w:szCs w:val="18"/>
+        </w:rPr>
+        <w:t>of</w:t>
+      </w:r>
+      <w:proofErr w:type="gramEnd"/>
+      <w:r>
+        <w:rPr>
+          <w:rFonts w:ascii="Arial" w:eastAsia="Arial" w:hAnsi="Arial" w:cs="Arial"/>
+          <w:sz w:val="18"/>
+          <w:szCs w:val="18"/>
+        </w:rPr>
+        <w:t xml:space="preserve"> the Research Degrees Committee for the degree of  MPhil / MPhil/PhD / PhD at the meeting </w:t>
       </w:r>
     </w:p>
     <w:p>
@@ -23984,13 +25470,41 @@
           <w:szCs w:val="18"/>
         </w:rPr>
       </w:pPr>
-      <w:r>
-        <w:rPr>
-          <w:rFonts w:ascii="Arial" w:eastAsia="Arial" w:hAnsi="Arial" w:cs="Arial"/>
-          <w:sz w:val="18"/>
-          <w:szCs w:val="18"/>
-        </w:rPr>
-        <w:t>on  . . . . . . . . . . . . . . . . . . . . . . . . . . . .  with effect from  . . . . . . . . . . . . . . . . . . . . . . date of registration.</w:t>
+      <w:proofErr w:type="gramStart"/>
+      <w:r>
+        <w:rPr>
+          <w:rFonts w:ascii="Arial" w:eastAsia="Arial" w:hAnsi="Arial" w:cs="Arial"/>
+          <w:sz w:val="18"/>
+          <w:szCs w:val="18"/>
+        </w:rPr>
+        <w:t>on</w:t>
+      </w:r>
+      <w:proofErr w:type="gramEnd"/>
+      <w:r>
+        <w:rPr>
+          <w:rFonts w:ascii="Arial" w:eastAsia="Arial" w:hAnsi="Arial" w:cs="Arial"/>
+          <w:sz w:val="18"/>
+          <w:szCs w:val="18"/>
+        </w:rPr>
+        <w:t xml:space="preserve">  . . . . . . . . . . . . . . . . . . . . . . . . . . . .  with effect from  . . . . . . . . . . . . . . . . . . . . . . </w:t>
+      </w:r>
+      <w:proofErr w:type="gramStart"/>
+      <w:r>
+        <w:rPr>
+          <w:rFonts w:ascii="Arial" w:eastAsia="Arial" w:hAnsi="Arial" w:cs="Arial"/>
+          <w:sz w:val="18"/>
+          <w:szCs w:val="18"/>
+        </w:rPr>
+        <w:t>date</w:t>
+      </w:r>
+      <w:proofErr w:type="gramEnd"/>
+      <w:r>
+        <w:rPr>
+          <w:rFonts w:ascii="Arial" w:eastAsia="Arial" w:hAnsi="Arial" w:cs="Arial"/>
+          <w:sz w:val="18"/>
+          <w:szCs w:val="18"/>
+        </w:rPr>
+        <w:t xml:space="preserve"> of registration.</w:t>
       </w:r>
     </w:p>
     <w:p>
@@ -24141,7 +25655,7 @@
       <w:rPr>
         <w:noProof/>
       </w:rPr>
-      <w:t>14</w:t>
+      <w:t>16</w:t>
     </w:r>
     <w:r>
       <w:fldChar w:fldCharType="end"/>
@@ -24190,6 +25704,95 @@
 <file path=word/numbering.xml><?xml version="1.0" encoding="utf-8"?>
 <w:numbering xmlns:wpc="http://schemas.microsoft.com/office/word/2010/wordprocessingCanvas" xmlns:cx="http://schemas.microsoft.com/office/drawing/2014/chartex" xmlns:cx1="http://schemas.microsoft.com/office/drawing/2015/9/8/chartex" xmlns:mc="http://schemas.openxmlformats.org/markup-compatibility/2006" xmlns:o="urn:schemas-microsoft-com:office:office" xmlns:r="http://schemas.openxmlformats.org/officeDocument/2006/relationships" xmlns:m="http://schemas.openxmlformats.org/officeDocument/2006/math" xmlns:v="urn:schemas-microsoft-com:vml" xmlns:wp14="http://schemas.microsoft.com/office/word/2010/wordprocessingDrawing" xmlns:wp="http://schemas.openxmlformats.org/drawingml/2006/wordprocessingDrawing" xmlns:w10="urn:schemas-microsoft-com:office:word" xmlns:w="http://schemas.openxmlformats.org/wordprocessingml/2006/main" xmlns:w14="http://schemas.microsoft.com/office/word/2010/wordml" xmlns:w15="http://schemas.microsoft.com/office/word/2012/wordml" xmlns:w16se="http://schemas.microsoft.com/office/word/2015/wordml/symex" xmlns:wpg="http://schemas.microsoft.com/office/word/2010/wordprocessingGroup" xmlns:wpi="http://schemas.microsoft.com/office/word/2010/wordprocessingInk" xmlns:wne="http://schemas.microsoft.com/office/word/2006/wordml" xmlns:wps="http://schemas.microsoft.com/office/word/2010/wordprocessingShape" mc:Ignorable="w14 w15 w16se wp14">
   <w:abstractNum w:abstractNumId="0" w15:restartNumberingAfterBreak="0">
+    <w:nsid w:val="01DD18C6"/>
+    <w:multiLevelType w:val="hybridMultilevel"/>
+    <w:tmpl w:val="8B64E958"/>
+    <w:lvl w:ilvl="0" w:tplc="3A4282CE">
+      <w:start w:val="1"/>
+      <w:numFmt w:val="lowerLetter"/>
+      <w:lvlText w:val="%1)"/>
+      <w:lvlJc w:val="left"/>
+      <w:pPr>
+        <w:ind w:left="792" w:hanging="360"/>
+      </w:pPr>
+      <w:rPr>
+        <w:rFonts w:hint="default"/>
+      </w:rPr>
+    </w:lvl>
+    <w:lvl w:ilvl="1" w:tplc="08090019" w:tentative="1">
+      <w:start w:val="1"/>
+      <w:numFmt w:val="lowerLetter"/>
+      <w:lvlText w:val="%2."/>
+      <w:lvlJc w:val="left"/>
+      <w:pPr>
+        <w:ind w:left="1512" w:hanging="360"/>
+      </w:pPr>
+    </w:lvl>
+    <w:lvl w:ilvl="2" w:tplc="0809001B" w:tentative="1">
+      <w:start w:val="1"/>
+      <w:numFmt w:val="lowerRoman"/>
+      <w:lvlText w:val="%3."/>
+      <w:lvlJc w:val="right"/>
+      <w:pPr>
+        <w:ind w:left="2232" w:hanging="180"/>
+      </w:pPr>
+    </w:lvl>
+    <w:lvl w:ilvl="3" w:tplc="0809000F" w:tentative="1">
+      <w:start w:val="1"/>
+      <w:numFmt w:val="decimal"/>
+      <w:lvlText w:val="%4."/>
+      <w:lvlJc w:val="left"/>
+      <w:pPr>
+        <w:ind w:left="2952" w:hanging="360"/>
+      </w:pPr>
+    </w:lvl>
+    <w:lvl w:ilvl="4" w:tplc="08090019" w:tentative="1">
+      <w:start w:val="1"/>
+      <w:numFmt w:val="lowerLetter"/>
+      <w:lvlText w:val="%5."/>
+      <w:lvlJc w:val="left"/>
+      <w:pPr>
+        <w:ind w:left="3672" w:hanging="360"/>
+      </w:pPr>
+    </w:lvl>
+    <w:lvl w:ilvl="5" w:tplc="0809001B" w:tentative="1">
+      <w:start w:val="1"/>
+      <w:numFmt w:val="lowerRoman"/>
+      <w:lvlText w:val="%6."/>
+      <w:lvlJc w:val="right"/>
+      <w:pPr>
+        <w:ind w:left="4392" w:hanging="180"/>
+      </w:pPr>
+    </w:lvl>
+    <w:lvl w:ilvl="6" w:tplc="0809000F" w:tentative="1">
+      <w:start w:val="1"/>
+      <w:numFmt w:val="decimal"/>
+      <w:lvlText w:val="%7."/>
+      <w:lvlJc w:val="left"/>
+      <w:pPr>
+        <w:ind w:left="5112" w:hanging="360"/>
+      </w:pPr>
+    </w:lvl>
+    <w:lvl w:ilvl="7" w:tplc="08090019" w:tentative="1">
+      <w:start w:val="1"/>
+      <w:numFmt w:val="lowerLetter"/>
+      <w:lvlText w:val="%8."/>
+      <w:lvlJc w:val="left"/>
+      <w:pPr>
+        <w:ind w:left="5832" w:hanging="360"/>
+      </w:pPr>
+    </w:lvl>
+    <w:lvl w:ilvl="8" w:tplc="0809001B" w:tentative="1">
+      <w:start w:val="1"/>
+      <w:numFmt w:val="lowerRoman"/>
+      <w:lvlText w:val="%9."/>
+      <w:lvlJc w:val="right"/>
+      <w:pPr>
+        <w:ind w:left="6552" w:hanging="180"/>
+      </w:pPr>
+    </w:lvl>
+  </w:abstractNum>
+  <w:abstractNum w:abstractNumId="1" w15:restartNumberingAfterBreak="0">
     <w:nsid w:val="120330EC"/>
     <w:multiLevelType w:val="multilevel"/>
     <w:tmpl w:val="34F04DC2"/>
@@ -24302,7 +25905,7 @@
       </w:rPr>
     </w:lvl>
   </w:abstractNum>
-  <w:abstractNum w:abstractNumId="1" w15:restartNumberingAfterBreak="0">
+  <w:abstractNum w:abstractNumId="2" w15:restartNumberingAfterBreak="0">
     <w:nsid w:val="30347C73"/>
     <w:multiLevelType w:val="multilevel"/>
     <w:tmpl w:val="31E20310"/>
@@ -24442,7 +26045,7 @@
       </w:rPr>
     </w:lvl>
   </w:abstractNum>
-  <w:abstractNum w:abstractNumId="2" w15:restartNumberingAfterBreak="0">
+  <w:abstractNum w:abstractNumId="3" w15:restartNumberingAfterBreak="0">
     <w:nsid w:val="369418D3"/>
     <w:multiLevelType w:val="multilevel"/>
     <w:tmpl w:val="1DCA3CAC"/>
@@ -24557,7 +26160,7 @@
       </w:rPr>
     </w:lvl>
   </w:abstractNum>
-  <w:abstractNum w:abstractNumId="3" w15:restartNumberingAfterBreak="0">
+  <w:abstractNum w:abstractNumId="4" w15:restartNumberingAfterBreak="0">
     <w:nsid w:val="7B873980"/>
     <w:multiLevelType w:val="multilevel"/>
     <w:tmpl w:val="23606A5E"/>
@@ -24698,16 +26301,19 @@
     </w:lvl>
   </w:abstractNum>
   <w:num w:numId="1">
+    <w:abstractNumId w:val="2"/>
+  </w:num>
+  <w:num w:numId="2">
+    <w:abstractNumId w:val="4"/>
+  </w:num>
+  <w:num w:numId="3">
     <w:abstractNumId w:val="1"/>
   </w:num>
-  <w:num w:numId="2">
+  <w:num w:numId="4">
     <w:abstractNumId w:val="3"/>
   </w:num>
-  <w:num w:numId="3">
+  <w:num w:numId="5">
     <w:abstractNumId w:val="0"/>
-  </w:num>
-  <w:num w:numId="4">
-    <w:abstractNumId w:val="2"/>
   </w:num>
 </w:numbering>
 </file>
@@ -26094,8 +27700,8 @@
 <file path=customXml/itemProps1.xml><?xml version="1.0" encoding="utf-8"?>
 <ds:datastoreItem xmlns:ds="http://schemas.openxmlformats.org/officeDocument/2006/customXml" ds:itemID="{11111111-1234-1234-1234-123412341234}">
   <ds:schemaRefs>
+    <ds:schemaRef ds:uri="http://customooxmlschemas.google.com/"/>
     <ds:schemaRef ds:uri="http://schemas.openxmlformats.org/officeDocument/2006/relationships"/>
-    <ds:schemaRef ds:uri="http://customooxmlschemas.google.com/"/>
   </ds:schemaRefs>
 </ds:datastoreItem>
 </file>
@@ -26129,15 +27735,8 @@
 <file path=customXml/itemProps4.xml><?xml version="1.0" encoding="utf-8"?>
 <ds:datastoreItem xmlns:ds="http://schemas.openxmlformats.org/officeDocument/2006/customXml" ds:itemID="{8034C12E-01BA-4AB0-B18D-7F3F7CB81312}">
   <ds:schemaRefs>
-    <ds:schemaRef ds:uri="http://purl.org/dc/terms/"/>
-    <ds:schemaRef ds:uri="http://schemas.openxmlformats.org/package/2006/metadata/core-properties"/>
-    <ds:schemaRef ds:uri="http://schemas.microsoft.com/office/2006/documentManagement/types"/>
-    <ds:schemaRef ds:uri="http://purl.org/dc/elements/1.1/"/>
     <ds:schemaRef ds:uri="http://schemas.microsoft.com/office/2006/metadata/properties"/>
-    <ds:schemaRef ds:uri="40eb4609-c660-47ab-9683-bc6d45cdb71d"/>
     <ds:schemaRef ds:uri="http://schemas.microsoft.com/office/infopath/2007/PartnerControls"/>
-    <ds:schemaRef ds:uri="http://www.w3.org/XML/1998/namespace"/>
-    <ds:schemaRef ds:uri="http://purl.org/dc/dcmitype/"/>
   </ds:schemaRefs>
 </ds:datastoreItem>
 </file>
</xml_diff>

<commit_message>
Clarified that google drive will be used for data and that github will be used for code
</commit_message>
<xml_diff>
--- a/RDC draft.1.1.1.docx
+++ b/RDC draft.1.1.1.docx
@@ -3982,7 +3982,23 @@
           <w:sz w:val="19"/>
           <w:szCs w:val="19"/>
         </w:rPr>
-        <w:t>Data will be stored on my laptop, Google drive and backup onto an encrypted solid state 1tb hard drive (SSD). GitHub will be used as a secure online data repository. All data will require authentication to access to ensure security.</w:t>
+        <w:t>Data will be stored on my laptop, Google drive and backup onto an encrypted solid state 1tb hard drive (SSD). GitHub will be used as a secure online data repository</w:t>
+      </w:r>
+      <w:r>
+        <w:rPr>
+          <w:rFonts w:ascii="Arial" w:eastAsia="Arial" w:hAnsi="Arial" w:cs="Arial"/>
+          <w:sz w:val="19"/>
+          <w:szCs w:val="19"/>
+        </w:rPr>
+        <w:t xml:space="preserve"> for code produced</w:t>
+      </w:r>
+      <w:r>
+        <w:rPr>
+          <w:rFonts w:ascii="Arial" w:eastAsia="Arial" w:hAnsi="Arial" w:cs="Arial"/>
+          <w:sz w:val="19"/>
+          <w:szCs w:val="19"/>
+        </w:rPr>
+        <w:t>. All data will require authentication to access to ensure security.</w:t>
       </w:r>
     </w:p>
     <w:p>
@@ -4178,7 +4194,23 @@
           <w:sz w:val="19"/>
           <w:szCs w:val="19"/>
         </w:rPr>
-        <w:t xml:space="preserve"> The project itself is likely to require significant data storage capacity. But at the current point of this project an accurate estimate of the required data storage capacity is unable to be provided, therefore a flexible approach will be employed via the use of Google drive (which has no maximum storage capacity) and SSD (of which multiple can be employed to increase maximum storage capacity).</w:t>
+        <w:t xml:space="preserve"> The project itself is likely to require significant data storage capacity. But at the current point of this project an accurate estimate of the required data storage capacity is unable to be provided, therefore a flexible approach will be employ</w:t>
+      </w:r>
+      <w:r>
+        <w:rPr>
+          <w:rFonts w:ascii="Arial" w:eastAsia="Arial" w:hAnsi="Arial" w:cs="Arial"/>
+          <w:sz w:val="19"/>
+          <w:szCs w:val="19"/>
+        </w:rPr>
+        <w:t>ed via the use of Google drive, GitHub</w:t>
+      </w:r>
+      <w:r>
+        <w:rPr>
+          <w:rFonts w:ascii="Arial" w:eastAsia="Arial" w:hAnsi="Arial" w:cs="Arial"/>
+          <w:sz w:val="19"/>
+          <w:szCs w:val="19"/>
+        </w:rPr>
+        <w:t xml:space="preserve"> and SSD (of which multiple can be employed to increase maximum storage capacity).</w:t>
       </w:r>
     </w:p>
     <w:p>
@@ -4400,7 +4432,23 @@
           <w:szCs w:val="19"/>
         </w:rPr>
         <w:lastRenderedPageBreak/>
-        <w:t>locations such as Google drive, SSD, locally on my laptop and via a repository on GitHub. Any paper documentation will be stored and backed up digitally on Google drive and a GitHub repository.</w:t>
+        <w:t>locations such as Google drive, SSD, locally on my laptop and via a repository on GitHub. Any paper documentation will be stored and back</w:t>
+      </w:r>
+      <w:r>
+        <w:rPr>
+          <w:rFonts w:ascii="Arial" w:eastAsia="Arial" w:hAnsi="Arial" w:cs="Arial"/>
+          <w:sz w:val="19"/>
+          <w:szCs w:val="19"/>
+        </w:rPr>
+        <w:t>ed up digitally on Google drive. All code created will be stored via a</w:t>
+      </w:r>
+      <w:r>
+        <w:rPr>
+          <w:rFonts w:ascii="Arial" w:eastAsia="Arial" w:hAnsi="Arial" w:cs="Arial"/>
+          <w:sz w:val="19"/>
+          <w:szCs w:val="19"/>
+        </w:rPr>
+        <w:t xml:space="preserve"> GitHub repository.</w:t>
       </w:r>
     </w:p>
     <w:p>
@@ -4630,7 +4678,49 @@
           <w:sz w:val="19"/>
           <w:szCs w:val="19"/>
         </w:rPr>
-        <w:t>In accordance with the Data Protection Act 1998, not personal or sensitive data will be stored on overseas online servers. Any personal or sensitive data will be stored locally and securely in line with GDPR regulations.</w:t>
+        <w:t>The Oxford Brookes Google drive account will be used primarily for cloud based storage. GitHub online repositories will be used for cod</w:t>
+      </w:r>
+      <w:bookmarkStart w:id="15" w:name="_GoBack"/>
+      <w:bookmarkEnd w:id="15"/>
+      <w:r>
+        <w:rPr>
+          <w:rFonts w:ascii="Arial" w:eastAsia="Arial" w:hAnsi="Arial" w:cs="Arial"/>
+          <w:sz w:val="19"/>
+          <w:szCs w:val="19"/>
+        </w:rPr>
+        <w:t xml:space="preserve">e storage. </w:t>
+      </w:r>
+      <w:r>
+        <w:rPr>
+          <w:rFonts w:ascii="Arial" w:eastAsia="Arial" w:hAnsi="Arial" w:cs="Arial"/>
+          <w:sz w:val="19"/>
+          <w:szCs w:val="19"/>
+        </w:rPr>
+        <w:t>In accordance with t</w:t>
+      </w:r>
+      <w:r>
+        <w:rPr>
+          <w:rFonts w:ascii="Arial" w:eastAsia="Arial" w:hAnsi="Arial" w:cs="Arial"/>
+          <w:sz w:val="19"/>
+          <w:szCs w:val="19"/>
+        </w:rPr>
+        <w:t>he Data Protection Act 1998, no</w:t>
+      </w:r>
+      <w:r>
+        <w:rPr>
+          <w:rFonts w:ascii="Arial" w:eastAsia="Arial" w:hAnsi="Arial" w:cs="Arial"/>
+          <w:sz w:val="19"/>
+          <w:szCs w:val="19"/>
+        </w:rPr>
+        <w:t xml:space="preserve"> personal or sensitive data will be stored on overseas online servers. Any personal or sensitive data will be stored locally and securely in line with GDPR regulations.</w:t>
+      </w:r>
+      <w:r>
+        <w:rPr>
+          <w:rFonts w:ascii="Arial" w:eastAsia="Arial" w:hAnsi="Arial" w:cs="Arial"/>
+          <w:sz w:val="19"/>
+          <w:szCs w:val="19"/>
+        </w:rPr>
+        <w:t xml:space="preserve"> All data stored via third party cloud based services will be encrypted.</w:t>
       </w:r>
     </w:p>
     <w:p>
@@ -5566,178 +5656,6 @@
           <w:rFonts w:ascii="Arial" w:eastAsia="Arial" w:hAnsi="Arial" w:cs="Arial"/>
           <w:sz w:val="18"/>
           <w:szCs w:val="18"/>
-        </w:rPr>
-      </w:pPr>
-    </w:p>
-    <w:tbl>
-      <w:tblPr>
-        <w:tblStyle w:val="a0"/>
-        <w:tblW w:w="10679" w:type="dxa"/>
-        <w:tblLayout w:type="fixed"/>
-        <w:tblLook w:val="0000" w:firstRow="0" w:lastRow="0" w:firstColumn="0" w:lastColumn="0" w:noHBand="0" w:noVBand="0"/>
-      </w:tblPr>
-      <w:tblGrid>
-        <w:gridCol w:w="5340"/>
-        <w:gridCol w:w="5339"/>
-      </w:tblGrid>
-      <w:tr>
-        <w:tc>
-          <w:tcPr>
-            <w:tcW w:w="5340" w:type="dxa"/>
-            <w:tcBorders>
-              <w:top w:val="single" w:sz="4" w:space="0" w:color="000000"/>
-              <w:left w:val="single" w:sz="4" w:space="0" w:color="000000"/>
-              <w:bottom w:val="single" w:sz="4" w:space="0" w:color="000000"/>
-              <w:right w:val="single" w:sz="4" w:space="0" w:color="000000"/>
-            </w:tcBorders>
-          </w:tcPr>
-          <w:p>
-            <w:pPr>
-              <w:pStyle w:val="LO-normal"/>
-              <w:tabs>
-                <w:tab w:val="left" w:pos="-720"/>
-                <w:tab w:val="left" w:pos="432"/>
-                <w:tab w:val="left" w:pos="5040"/>
-                <w:tab w:val="left" w:pos="6480"/>
-              </w:tabs>
-              <w:rPr>
-                <w:rFonts w:ascii="Arial" w:eastAsia="Arial" w:hAnsi="Arial" w:cs="Arial"/>
-                <w:sz w:val="19"/>
-                <w:szCs w:val="19"/>
-              </w:rPr>
-            </w:pPr>
-            <w:r>
-              <w:rPr>
-                <w:rFonts w:ascii="Arial" w:eastAsia="Arial" w:hAnsi="Arial" w:cs="Arial"/>
-                <w:sz w:val="19"/>
-                <w:szCs w:val="19"/>
-              </w:rPr>
-              <w:t>Dr Andrew Freeman-May (Oxford Brookes)</w:t>
-            </w:r>
-          </w:p>
-        </w:tc>
-        <w:tc>
-          <w:tcPr>
-            <w:tcW w:w="5339" w:type="dxa"/>
-            <w:tcBorders>
-              <w:top w:val="single" w:sz="4" w:space="0" w:color="000000"/>
-              <w:left w:val="single" w:sz="4" w:space="0" w:color="000000"/>
-              <w:bottom w:val="single" w:sz="4" w:space="0" w:color="000000"/>
-              <w:right w:val="single" w:sz="4" w:space="0" w:color="000000"/>
-            </w:tcBorders>
-          </w:tcPr>
-          <w:p>
-            <w:pPr>
-              <w:pStyle w:val="LO-normal"/>
-              <w:tabs>
-                <w:tab w:val="left" w:pos="-720"/>
-                <w:tab w:val="left" w:pos="432"/>
-                <w:tab w:val="left" w:pos="5040"/>
-                <w:tab w:val="left" w:pos="6480"/>
-              </w:tabs>
-              <w:rPr>
-                <w:rFonts w:ascii="Arial" w:eastAsia="Arial" w:hAnsi="Arial" w:cs="Arial"/>
-                <w:sz w:val="19"/>
-                <w:szCs w:val="19"/>
-              </w:rPr>
-            </w:pPr>
-            <w:r>
-              <w:rPr>
-                <w:rFonts w:ascii="Arial" w:eastAsia="Arial" w:hAnsi="Arial" w:cs="Arial"/>
-                <w:sz w:val="19"/>
-                <w:szCs w:val="19"/>
-              </w:rPr>
-              <w:t>a.freeman-may@brookes.ac.uk</w:t>
-            </w:r>
-          </w:p>
-        </w:tc>
-      </w:tr>
-      <w:tr>
-        <w:tc>
-          <w:tcPr>
-            <w:tcW w:w="5340" w:type="dxa"/>
-            <w:tcBorders>
-              <w:top w:val="single" w:sz="4" w:space="0" w:color="000000"/>
-              <w:left w:val="single" w:sz="4" w:space="0" w:color="000000"/>
-              <w:bottom w:val="single" w:sz="4" w:space="0" w:color="000000"/>
-              <w:right w:val="single" w:sz="4" w:space="0" w:color="000000"/>
-            </w:tcBorders>
-          </w:tcPr>
-          <w:p>
-            <w:pPr>
-              <w:pStyle w:val="LO-normal"/>
-              <w:tabs>
-                <w:tab w:val="left" w:pos="-720"/>
-                <w:tab w:val="left" w:pos="432"/>
-                <w:tab w:val="left" w:pos="5040"/>
-                <w:tab w:val="left" w:pos="6480"/>
-              </w:tabs>
-              <w:rPr>
-                <w:rFonts w:ascii="Arial" w:eastAsia="Arial" w:hAnsi="Arial" w:cs="Arial"/>
-                <w:sz w:val="19"/>
-                <w:szCs w:val="19"/>
-              </w:rPr>
-            </w:pPr>
-            <w:r>
-              <w:rPr>
-                <w:rFonts w:ascii="Arial" w:eastAsia="Arial" w:hAnsi="Arial" w:cs="Arial"/>
-                <w:sz w:val="19"/>
-                <w:szCs w:val="19"/>
-              </w:rPr>
-              <w:t>Shelly Everett (Oxford Brookes)</w:t>
-            </w:r>
-          </w:p>
-        </w:tc>
-        <w:tc>
-          <w:tcPr>
-            <w:tcW w:w="5339" w:type="dxa"/>
-            <w:tcBorders>
-              <w:top w:val="single" w:sz="4" w:space="0" w:color="000000"/>
-              <w:left w:val="single" w:sz="4" w:space="0" w:color="000000"/>
-              <w:bottom w:val="single" w:sz="4" w:space="0" w:color="000000"/>
-              <w:right w:val="single" w:sz="4" w:space="0" w:color="000000"/>
-            </w:tcBorders>
-          </w:tcPr>
-          <w:p>
-            <w:pPr>
-              <w:pStyle w:val="LO-normal"/>
-              <w:tabs>
-                <w:tab w:val="left" w:pos="-720"/>
-                <w:tab w:val="left" w:pos="432"/>
-                <w:tab w:val="left" w:pos="5040"/>
-                <w:tab w:val="left" w:pos="6480"/>
-              </w:tabs>
-              <w:rPr>
-                <w:rFonts w:ascii="Arial" w:eastAsia="Arial" w:hAnsi="Arial" w:cs="Arial"/>
-                <w:sz w:val="19"/>
-                <w:szCs w:val="19"/>
-              </w:rPr>
-            </w:pPr>
-            <w:r>
-              <w:rPr>
-                <w:rFonts w:ascii="Arial" w:eastAsia="Arial" w:hAnsi="Arial" w:cs="Arial"/>
-                <w:sz w:val="19"/>
-                <w:szCs w:val="19"/>
-              </w:rPr>
-              <w:t>severett@brookes.ac.uk</w:t>
-            </w:r>
-          </w:p>
-        </w:tc>
-      </w:tr>
-    </w:tbl>
-    <w:p>
-      <w:pPr>
-        <w:pStyle w:val="LO-normal"/>
-        <w:tabs>
-          <w:tab w:val="left" w:pos="-720"/>
-          <w:tab w:val="left" w:pos="432"/>
-          <w:tab w:val="left" w:pos="5040"/>
-          <w:tab w:val="left" w:pos="6480"/>
-        </w:tabs>
-        <w:rPr>
-          <w:rFonts w:ascii="Arial" w:eastAsia="Arial" w:hAnsi="Arial" w:cs="Arial"/>
-          <w:sz w:val="19"/>
-          <w:szCs w:val="19"/>
         </w:rPr>
       </w:pPr>
     </w:p>
@@ -5927,8 +5845,8 @@
         </w:rPr>
         <w:t xml:space="preserve">: </w:t>
       </w:r>
-      <w:bookmarkStart w:id="15" w:name="bookmark=id.1ksv4uv" w:colFirst="0" w:colLast="0"/>
-      <w:bookmarkEnd w:id="15"/>
+      <w:bookmarkStart w:id="16" w:name="bookmark=id.1ksv4uv" w:colFirst="0" w:colLast="0"/>
+      <w:bookmarkEnd w:id="16"/>
       <w:r>
         <w:rPr>
           <w:rFonts w:ascii="Arial" w:eastAsia="Arial" w:hAnsi="Arial" w:cs="Arial"/>
@@ -13869,8 +13787,8 @@
         </w:rPr>
         <w:t xml:space="preserve"> </w:t>
       </w:r>
-      <w:bookmarkStart w:id="16" w:name="bookmark=id.44sinio" w:colFirst="0" w:colLast="0"/>
-      <w:bookmarkEnd w:id="16"/>
+      <w:bookmarkStart w:id="17" w:name="bookmark=id.44sinio" w:colFirst="0" w:colLast="0"/>
+      <w:bookmarkEnd w:id="17"/>
       <w:r>
         <w:rPr>
           <w:rFonts w:ascii="Arial" w:eastAsia="Arial" w:hAnsi="Arial" w:cs="Arial"/>
@@ -18740,8 +18658,6 @@
         </w:rPr>
         <w:t xml:space="preserve"> DPhil Oxford University.</w:t>
       </w:r>
-      <w:bookmarkStart w:id="17" w:name="_GoBack"/>
-      <w:bookmarkEnd w:id="17"/>
     </w:p>
     <w:p>
       <w:pPr>
@@ -24303,7 +24219,7 @@
           <v:shape id="_x0000_s1026" type="#_x0000_t75" style="position:absolute;margin-left:81.05pt;margin-top:2.4pt;width:63.7pt;height:25.4pt;z-index:251659264">
             <v:imagedata r:id="rId14" o:title="" croptop="23332f" cropbottom="26803f" cropleft="6112f" cropright="9309f"/>
           </v:shape>
-          <o:OLEObject Type="Embed" ProgID="AcroExch.Document.DC" ShapeID="_x0000_s1026" DrawAspect="Content" ObjectID="_1684849217" r:id="rId15"/>
+          <o:OLEObject Type="Embed" ProgID="AcroExch.Document.DC" ShapeID="_x0000_s1026" DrawAspect="Content" ObjectID="_1684852151" r:id="rId15"/>
         </w:object>
       </w:r>
     </w:p>

</xml_diff>

<commit_message>
Minor additions to the section outlining my supervisors previous experience
</commit_message>
<xml_diff>
--- a/RDC draft.1.1.1.docx
+++ b/RDC draft.1.1.1.docx
@@ -242,25 +242,7 @@
           <w:szCs w:val="18"/>
         </w:rPr>
         <w:tab/>
-        <w:t>(</w:t>
-      </w:r>
-      <w:proofErr w:type="spellStart"/>
-      <w:r>
-        <w:rPr>
-          <w:rFonts w:ascii="Arial" w:eastAsia="Arial" w:hAnsi="Arial" w:cs="Arial"/>
-          <w:sz w:val="18"/>
-          <w:szCs w:val="18"/>
-        </w:rPr>
-        <w:t>i</w:t>
-      </w:r>
-      <w:proofErr w:type="spellEnd"/>
-      <w:r>
-        <w:rPr>
-          <w:rFonts w:ascii="Arial" w:eastAsia="Arial" w:hAnsi="Arial" w:cs="Arial"/>
-          <w:sz w:val="18"/>
-          <w:szCs w:val="18"/>
-        </w:rPr>
-        <w:t>)</w:t>
+        <w:t>(i)</w:t>
       </w:r>
       <w:r>
         <w:rPr>
@@ -423,27 +405,7 @@
           <w:sz w:val="18"/>
           <w:szCs w:val="18"/>
         </w:rPr>
-        <w:t>Timely submission and completion within - Full-time 3-4 years</w:t>
-      </w:r>
-      <w:proofErr w:type="gramStart"/>
-      <w:r>
-        <w:rPr>
-          <w:rFonts w:ascii="Arial" w:eastAsia="Arial" w:hAnsi="Arial" w:cs="Arial"/>
-          <w:i/>
-          <w:sz w:val="18"/>
-          <w:szCs w:val="18"/>
-        </w:rPr>
-        <w:t>;  Part</w:t>
-      </w:r>
-      <w:proofErr w:type="gramEnd"/>
-      <w:r>
-        <w:rPr>
-          <w:rFonts w:ascii="Arial" w:eastAsia="Arial" w:hAnsi="Arial" w:cs="Arial"/>
-          <w:i/>
-          <w:sz w:val="18"/>
-          <w:szCs w:val="18"/>
-        </w:rPr>
-        <w:t>-time 6 years</w:t>
+        <w:t>Timely submission and completion within - Full-time 3-4 years;  Part-time 6 years</w:t>
       </w:r>
     </w:p>
     <w:p>
@@ -543,27 +505,7 @@
           <w:szCs w:val="18"/>
         </w:rPr>
         <w:tab/>
-        <w:t xml:space="preserve">Timely submission and completion </w:t>
-      </w:r>
-      <w:proofErr w:type="gramStart"/>
-      <w:r>
-        <w:rPr>
-          <w:rFonts w:ascii="Arial" w:eastAsia="Arial" w:hAnsi="Arial" w:cs="Arial"/>
-          <w:i/>
-          <w:sz w:val="18"/>
-          <w:szCs w:val="18"/>
-        </w:rPr>
-        <w:t>within  -</w:t>
-      </w:r>
-      <w:proofErr w:type="gramEnd"/>
-      <w:r>
-        <w:rPr>
-          <w:rFonts w:ascii="Arial" w:eastAsia="Arial" w:hAnsi="Arial" w:cs="Arial"/>
-          <w:i/>
-          <w:sz w:val="18"/>
-          <w:szCs w:val="18"/>
-        </w:rPr>
-        <w:t xml:space="preserve"> Full-time 2 years;   Part-time 3 years</w:t>
+        <w:t>Timely submission and completion within  - Full-time 2 years;   Part-time 3 years</w:t>
       </w:r>
     </w:p>
     <w:p>
@@ -1537,25 +1479,7 @@
           <w:sz w:val="18"/>
           <w:szCs w:val="18"/>
         </w:rPr>
-        <w:t>(</w:t>
-      </w:r>
-      <w:proofErr w:type="gramStart"/>
-      <w:r>
-        <w:rPr>
-          <w:rFonts w:ascii="Arial" w:eastAsia="Arial" w:hAnsi="Arial" w:cs="Arial"/>
-          <w:sz w:val="18"/>
-          <w:szCs w:val="18"/>
-        </w:rPr>
-        <w:t>provide</w:t>
-      </w:r>
-      <w:proofErr w:type="gramEnd"/>
-      <w:r>
-        <w:rPr>
-          <w:rFonts w:ascii="Arial" w:eastAsia="Arial" w:hAnsi="Arial" w:cs="Arial"/>
-          <w:sz w:val="18"/>
-          <w:szCs w:val="18"/>
-        </w:rPr>
-        <w:t xml:space="preserve"> details of the nature of funding)              </w:t>
+        <w:t xml:space="preserve">(provide details of the nature of funding)              </w:t>
       </w:r>
     </w:p>
     <w:p>
@@ -1769,7 +1693,6 @@
           <w:szCs w:val="19"/>
         </w:rPr>
       </w:pPr>
-      <w:proofErr w:type="gramStart"/>
       <w:r>
         <w:rPr>
           <w:rFonts w:ascii="Arial" w:eastAsia="Arial" w:hAnsi="Arial" w:cs="Arial"/>
@@ -1786,7 +1709,6 @@
         </w:rPr>
         <w:t xml:space="preserve">  Government</w:t>
       </w:r>
-      <w:proofErr w:type="gramEnd"/>
       <w:r>
         <w:rPr>
           <w:rFonts w:ascii="Arial" w:eastAsia="Arial" w:hAnsi="Arial" w:cs="Arial"/>
@@ -2101,16 +2023,7 @@
           <w:sz w:val="18"/>
           <w:szCs w:val="18"/>
         </w:rPr>
-        <w:t xml:space="preserve">                     </w:t>
-      </w:r>
-      <w:proofErr w:type="gramStart"/>
-      <w:r>
-        <w:rPr>
-          <w:rFonts w:ascii="Arial" w:eastAsia="Arial" w:hAnsi="Arial" w:cs="Arial"/>
-          <w:sz w:val="18"/>
-          <w:szCs w:val="18"/>
-        </w:rPr>
-        <w:t xml:space="preserve">No  </w:t>
+        <w:t xml:space="preserve">                     No  </w:t>
       </w:r>
       <w:bookmarkStart w:id="7" w:name="bookmark=id.1t3h5sf" w:colFirst="0" w:colLast="0"/>
       <w:bookmarkEnd w:id="7"/>
@@ -2122,7 +2035,6 @@
         </w:rPr>
         <w:t>☒</w:t>
       </w:r>
-      <w:proofErr w:type="gramEnd"/>
     </w:p>
     <w:p>
       <w:pPr>
@@ -2430,16 +2342,7 @@
           <w:sz w:val="18"/>
           <w:szCs w:val="18"/>
         </w:rPr>
-        <w:t xml:space="preserve">Is Ethical approval required at the MPhil stage                                         </w:t>
-      </w:r>
-      <w:proofErr w:type="gramStart"/>
-      <w:r>
-        <w:rPr>
-          <w:rFonts w:ascii="Arial" w:eastAsia="Arial" w:hAnsi="Arial" w:cs="Arial"/>
-          <w:sz w:val="18"/>
-          <w:szCs w:val="18"/>
-        </w:rPr>
-        <w:t>Yes</w:t>
+        <w:t>Is Ethical approval required at the MPhil stage                                         Yes</w:t>
       </w:r>
       <w:r>
         <w:rPr>
@@ -2459,7 +2362,6 @@
         </w:rPr>
         <w:t>☒</w:t>
       </w:r>
-      <w:proofErr w:type="gramEnd"/>
       <w:r>
         <w:rPr>
           <w:rFonts w:ascii="Arial" w:eastAsia="Arial" w:hAnsi="Arial" w:cs="Arial"/>
@@ -2550,25 +2452,7 @@
           <w:sz w:val="18"/>
           <w:szCs w:val="18"/>
         </w:rPr>
-        <w:t xml:space="preserve">If </w:t>
-      </w:r>
-      <w:proofErr w:type="gramStart"/>
-      <w:r>
-        <w:rPr>
-          <w:rFonts w:ascii="Arial" w:eastAsia="Arial" w:hAnsi="Arial" w:cs="Arial"/>
-          <w:sz w:val="18"/>
-          <w:szCs w:val="18"/>
-        </w:rPr>
-        <w:t>Yes</w:t>
-      </w:r>
-      <w:proofErr w:type="gramEnd"/>
-      <w:r>
-        <w:rPr>
-          <w:rFonts w:ascii="Arial" w:eastAsia="Arial" w:hAnsi="Arial" w:cs="Arial"/>
-          <w:sz w:val="18"/>
-          <w:szCs w:val="18"/>
-        </w:rPr>
-        <w:t>, attach a copy of the approval letter and tick the box</w:t>
+        <w:t>If Yes, attach a copy of the approval letter and tick the box</w:t>
       </w:r>
       <w:r>
         <w:rPr>
@@ -2688,16 +2572,7 @@
           <w:sz w:val="18"/>
           <w:szCs w:val="18"/>
         </w:rPr>
-        <w:t xml:space="preserve">   </w:t>
-      </w:r>
-      <w:proofErr w:type="gramStart"/>
-      <w:r>
-        <w:rPr>
-          <w:rFonts w:ascii="Arial" w:eastAsia="Arial" w:hAnsi="Arial" w:cs="Arial"/>
-          <w:sz w:val="18"/>
-          <w:szCs w:val="18"/>
-        </w:rPr>
-        <w:t>No</w:t>
+        <w:t xml:space="preserve">   No</w:t>
       </w:r>
       <w:r>
         <w:rPr>
@@ -2717,7 +2592,6 @@
         </w:rPr>
         <w:t>☐</w:t>
       </w:r>
-      <w:proofErr w:type="gramEnd"/>
     </w:p>
     <w:p>
       <w:pPr>
@@ -2952,25 +2826,7 @@
           <w:sz w:val="18"/>
           <w:szCs w:val="18"/>
         </w:rPr>
-        <w:t xml:space="preserve">If Intellectual Property Rights have been assigned by way of a formal agreement before </w:t>
-      </w:r>
-      <w:proofErr w:type="gramStart"/>
-      <w:r>
-        <w:rPr>
-          <w:rFonts w:ascii="Arial" w:eastAsia="Arial" w:hAnsi="Arial" w:cs="Arial"/>
-          <w:sz w:val="18"/>
-          <w:szCs w:val="18"/>
-        </w:rPr>
-        <w:t>enrolment ,</w:t>
-      </w:r>
-      <w:proofErr w:type="gramEnd"/>
-      <w:r>
-        <w:rPr>
-          <w:rFonts w:ascii="Arial" w:eastAsia="Arial" w:hAnsi="Arial" w:cs="Arial"/>
-          <w:sz w:val="18"/>
-          <w:szCs w:val="18"/>
-        </w:rPr>
-        <w:t xml:space="preserve"> or if for some other reason you are unable to assign the IP,  please complete (b) and attached a letter explaining the reasons as to why the Intellectual Property cannot be assigned.</w:t>
+        <w:t>If Intellectual Property Rights have been assigned by way of a formal agreement before enrolment , or if for some other reason you are unable to assign the IP,  please complete (b) and attached a letter explaining the reasons as to why the Intellectual Property cannot be assigned.</w:t>
       </w:r>
     </w:p>
     <w:p>
@@ -3038,25 +2894,7 @@
           <w:sz w:val="18"/>
           <w:szCs w:val="18"/>
         </w:rPr>
-        <w:t xml:space="preserve">      </w:t>
-      </w:r>
-      <w:proofErr w:type="gramStart"/>
-      <w:r>
-        <w:rPr>
-          <w:rFonts w:ascii="Arial" w:eastAsia="Arial" w:hAnsi="Arial" w:cs="Arial"/>
-          <w:sz w:val="18"/>
-          <w:szCs w:val="18"/>
-        </w:rPr>
-        <w:t>signing</w:t>
-      </w:r>
-      <w:proofErr w:type="gramEnd"/>
-      <w:r>
-        <w:rPr>
-          <w:rFonts w:ascii="Arial" w:eastAsia="Arial" w:hAnsi="Arial" w:cs="Arial"/>
-          <w:sz w:val="18"/>
-          <w:szCs w:val="18"/>
-        </w:rPr>
-        <w:t xml:space="preserve"> to accept the offer of a place on the programme, and also to </w:t>
+        <w:t xml:space="preserve">      signing to accept the offer of a place on the programme, and also to </w:t>
       </w:r>
       <w:r>
         <w:rPr>
@@ -3095,29 +2933,7 @@
           <w:szCs w:val="19"/>
           <w:highlight w:val="white"/>
         </w:rPr>
-        <w:t xml:space="preserve">     </w:t>
-      </w:r>
-      <w:proofErr w:type="gramStart"/>
-      <w:r>
-        <w:rPr>
-          <w:rFonts w:ascii="Arial" w:eastAsia="Arial" w:hAnsi="Arial" w:cs="Arial"/>
-          <w:color w:val="222222"/>
-          <w:sz w:val="19"/>
-          <w:szCs w:val="19"/>
-          <w:highlight w:val="white"/>
-        </w:rPr>
-        <w:t>incorporated</w:t>
-      </w:r>
-      <w:proofErr w:type="gramEnd"/>
-      <w:r>
-        <w:rPr>
-          <w:rFonts w:ascii="Arial" w:eastAsia="Arial" w:hAnsi="Arial" w:cs="Arial"/>
-          <w:color w:val="222222"/>
-          <w:sz w:val="19"/>
-          <w:szCs w:val="19"/>
-          <w:highlight w:val="white"/>
-        </w:rPr>
-        <w:t xml:space="preserve"> background intellectual property as already agreed by accepting your offer of a place on the programme.</w:t>
+        <w:t xml:space="preserve">     incorporated background intellectual property as already agreed by accepting your offer of a place on the programme.</w:t>
       </w:r>
     </w:p>
     <w:p>
@@ -3143,18 +2959,8 @@
           <w:sz w:val="18"/>
           <w:szCs w:val="18"/>
         </w:rPr>
-        <w:t xml:space="preserve">Tick </w:t>
-      </w:r>
-      <w:proofErr w:type="gramStart"/>
-      <w:r>
-        <w:rPr>
-          <w:rFonts w:ascii="Arial" w:eastAsia="Arial" w:hAnsi="Arial" w:cs="Arial"/>
-          <w:sz w:val="18"/>
-          <w:szCs w:val="18"/>
-        </w:rPr>
-        <w:t>box :</w:t>
-      </w:r>
-      <w:proofErr w:type="gramEnd"/>
+        <w:t>Tick box :</w:t>
+      </w:r>
       <w:r>
         <w:rPr>
           <w:rFonts w:ascii="Arial" w:eastAsia="Arial" w:hAnsi="Arial" w:cs="Arial"/>
@@ -3269,25 +3075,7 @@
           <w:sz w:val="18"/>
           <w:szCs w:val="18"/>
         </w:rPr>
-        <w:t xml:space="preserve">    </w:t>
-      </w:r>
-      <w:proofErr w:type="gramStart"/>
-      <w:r>
-        <w:rPr>
-          <w:rFonts w:ascii="Arial" w:eastAsia="Arial" w:hAnsi="Arial" w:cs="Arial"/>
-          <w:sz w:val="18"/>
-          <w:szCs w:val="18"/>
-        </w:rPr>
-        <w:t>agreement</w:t>
-      </w:r>
-      <w:proofErr w:type="gramEnd"/>
-      <w:r>
-        <w:rPr>
-          <w:rFonts w:ascii="Arial" w:eastAsia="Arial" w:hAnsi="Arial" w:cs="Arial"/>
-          <w:sz w:val="18"/>
-          <w:szCs w:val="18"/>
-        </w:rPr>
-        <w:t xml:space="preserve"> or a letter explaining  why:    </w:t>
+        <w:t xml:space="preserve">    agreement or a letter explaining  why:    </w:t>
       </w:r>
     </w:p>
     <w:p>
@@ -3403,17 +3191,7 @@
           <w:szCs w:val="18"/>
         </w:rPr>
         <w:tab/>
-        <w:t xml:space="preserve">Previous training and </w:t>
-      </w:r>
-      <w:proofErr w:type="gramStart"/>
-      <w:r>
-        <w:rPr>
-          <w:rFonts w:ascii="Arial" w:eastAsia="Arial" w:hAnsi="Arial" w:cs="Arial"/>
-          <w:b/>
-          <w:sz w:val="18"/>
-          <w:szCs w:val="18"/>
-        </w:rPr>
-        <w:t>experience</w:t>
+        <w:t>Previous training and experience</w:t>
       </w:r>
       <w:r>
         <w:rPr>
@@ -3429,16 +3207,7 @@
           <w:sz w:val="18"/>
           <w:szCs w:val="18"/>
         </w:rPr>
-        <w:t>(</w:t>
-      </w:r>
-      <w:proofErr w:type="gramEnd"/>
-      <w:r>
-        <w:rPr>
-          <w:rFonts w:ascii="Arial" w:eastAsia="Arial" w:hAnsi="Arial" w:cs="Arial"/>
-          <w:sz w:val="18"/>
-          <w:szCs w:val="18"/>
-        </w:rPr>
-        <w:t xml:space="preserve">include details of activities (with dates) relevant to this application, and details of any </w:t>
+        <w:t xml:space="preserve">(include details of activities (with dates) relevant to this application, and details of any </w:t>
       </w:r>
     </w:p>
     <w:p>
@@ -3463,43 +3232,7 @@
           <w:sz w:val="18"/>
           <w:szCs w:val="18"/>
         </w:rPr>
-        <w:t xml:space="preserve">       </w:t>
-      </w:r>
-      <w:proofErr w:type="gramStart"/>
-      <w:r>
-        <w:rPr>
-          <w:rFonts w:ascii="Arial" w:eastAsia="Arial" w:hAnsi="Arial" w:cs="Arial"/>
-          <w:sz w:val="18"/>
-          <w:szCs w:val="18"/>
-        </w:rPr>
-        <w:t>research</w:t>
-      </w:r>
-      <w:proofErr w:type="gramEnd"/>
-      <w:r>
-        <w:rPr>
-          <w:rFonts w:ascii="Arial" w:eastAsia="Arial" w:hAnsi="Arial" w:cs="Arial"/>
-          <w:sz w:val="18"/>
-          <w:szCs w:val="18"/>
-        </w:rPr>
-        <w:t xml:space="preserve"> or other relevant papers, books, </w:t>
-      </w:r>
-      <w:proofErr w:type="spellStart"/>
-      <w:r>
-        <w:rPr>
-          <w:rFonts w:ascii="Arial" w:eastAsia="Arial" w:hAnsi="Arial" w:cs="Arial"/>
-          <w:sz w:val="18"/>
-          <w:szCs w:val="18"/>
-        </w:rPr>
-        <w:t>etc</w:t>
-      </w:r>
-      <w:proofErr w:type="spellEnd"/>
-      <w:r>
-        <w:rPr>
-          <w:rFonts w:ascii="Arial" w:eastAsia="Arial" w:hAnsi="Arial" w:cs="Arial"/>
-          <w:sz w:val="18"/>
-          <w:szCs w:val="18"/>
-        </w:rPr>
-        <w:t xml:space="preserve"> which have been published):</w:t>
+        <w:t xml:space="preserve">       research or other relevant papers, books, etc which have been published):</w:t>
       </w:r>
     </w:p>
     <w:p>
@@ -4069,61 +3802,7 @@
           <w:sz w:val="19"/>
           <w:szCs w:val="19"/>
         </w:rPr>
-        <w:t>Due to the wide variety of methodologies involved in the project, many varying types of format will be included. These include Microsoft Word documents (.</w:t>
-      </w:r>
-      <w:proofErr w:type="spellStart"/>
-      <w:r>
-        <w:rPr>
-          <w:rFonts w:ascii="Arial" w:eastAsia="Arial" w:hAnsi="Arial" w:cs="Arial"/>
-          <w:sz w:val="19"/>
-          <w:szCs w:val="19"/>
-        </w:rPr>
-        <w:t>odt</w:t>
-      </w:r>
-      <w:proofErr w:type="spellEnd"/>
-      <w:r>
-        <w:rPr>
-          <w:rFonts w:ascii="Arial" w:eastAsia="Arial" w:hAnsi="Arial" w:cs="Arial"/>
-          <w:sz w:val="19"/>
-          <w:szCs w:val="19"/>
-        </w:rPr>
-        <w:t>), Microsoft Excel documents (.</w:t>
-      </w:r>
-      <w:proofErr w:type="spellStart"/>
-      <w:r>
-        <w:rPr>
-          <w:rFonts w:ascii="Arial" w:eastAsia="Arial" w:hAnsi="Arial" w:cs="Arial"/>
-          <w:sz w:val="19"/>
-          <w:szCs w:val="19"/>
-        </w:rPr>
-        <w:t>xls</w:t>
-      </w:r>
-      <w:proofErr w:type="spellEnd"/>
-      <w:r>
-        <w:rPr>
-          <w:rFonts w:ascii="Arial" w:eastAsia="Arial" w:hAnsi="Arial" w:cs="Arial"/>
-          <w:sz w:val="19"/>
-          <w:szCs w:val="19"/>
-        </w:rPr>
-        <w:t>), Zoom files (.MP4 and .txt files) , Nvivo project files (.NVP), Endnote archives (.</w:t>
-      </w:r>
-      <w:proofErr w:type="spellStart"/>
-      <w:r>
-        <w:rPr>
-          <w:rFonts w:ascii="Arial" w:eastAsia="Arial" w:hAnsi="Arial" w:cs="Arial"/>
-          <w:sz w:val="19"/>
-          <w:szCs w:val="19"/>
-        </w:rPr>
-        <w:t>enlx</w:t>
-      </w:r>
-      <w:proofErr w:type="spellEnd"/>
-      <w:r>
-        <w:rPr>
-          <w:rFonts w:ascii="Arial" w:eastAsia="Arial" w:hAnsi="Arial" w:cs="Arial"/>
-          <w:sz w:val="19"/>
-          <w:szCs w:val="19"/>
-        </w:rPr>
-        <w:t>), PhD notes in both physical and digital format (exported from Evernote).</w:t>
+        <w:t>Due to the wide variety of methodologies involved in the project, many varying types of format will be included. These include Microsoft Word documents (.odt), Microsoft Excel documents (.xls), Zoom files (.MP4 and .txt files) , Nvivo project files (.NVP), Endnote archives (.enlx), PhD notes in both physical and digital format (exported from Evernote).</w:t>
       </w:r>
     </w:p>
     <w:p>
@@ -4678,17 +4357,7 @@
           <w:sz w:val="19"/>
           <w:szCs w:val="19"/>
         </w:rPr>
-        <w:t>The Oxford Brookes Google drive account will be used primarily for cloud based storage. GitHub online repositories will be used for cod</w:t>
-      </w:r>
-      <w:bookmarkStart w:id="15" w:name="_GoBack"/>
-      <w:bookmarkEnd w:id="15"/>
-      <w:r>
-        <w:rPr>
-          <w:rFonts w:ascii="Arial" w:eastAsia="Arial" w:hAnsi="Arial" w:cs="Arial"/>
-          <w:sz w:val="19"/>
-          <w:szCs w:val="19"/>
-        </w:rPr>
-        <w:t xml:space="preserve">e storage. </w:t>
+        <w:t xml:space="preserve">The Oxford Brookes Google drive account will be used primarily for cloud based storage. GitHub online repositories will be used for code storage. </w:t>
       </w:r>
       <w:r>
         <w:rPr>
@@ -4853,79 +4522,7 @@
           <w:sz w:val="19"/>
           <w:szCs w:val="19"/>
         </w:rPr>
-        <w:t>Format: .pdf, .</w:t>
-      </w:r>
-      <w:proofErr w:type="spellStart"/>
-      <w:r>
-        <w:rPr>
-          <w:rFonts w:ascii="Arial" w:eastAsia="Arial" w:hAnsi="Arial" w:cs="Arial"/>
-          <w:sz w:val="19"/>
-          <w:szCs w:val="19"/>
-        </w:rPr>
-        <w:t>nvp</w:t>
-      </w:r>
-      <w:proofErr w:type="spellEnd"/>
-      <w:r>
-        <w:rPr>
-          <w:rFonts w:ascii="Arial" w:eastAsia="Arial" w:hAnsi="Arial" w:cs="Arial"/>
-          <w:sz w:val="19"/>
-          <w:szCs w:val="19"/>
-        </w:rPr>
-        <w:t>, .</w:t>
-      </w:r>
-      <w:proofErr w:type="spellStart"/>
-      <w:r>
-        <w:rPr>
-          <w:rFonts w:ascii="Arial" w:eastAsia="Arial" w:hAnsi="Arial" w:cs="Arial"/>
-          <w:sz w:val="19"/>
-          <w:szCs w:val="19"/>
-        </w:rPr>
-        <w:t>odt</w:t>
-      </w:r>
-      <w:proofErr w:type="spellEnd"/>
-      <w:r>
-        <w:rPr>
-          <w:rFonts w:ascii="Arial" w:eastAsia="Arial" w:hAnsi="Arial" w:cs="Arial"/>
-          <w:sz w:val="19"/>
-          <w:szCs w:val="19"/>
-        </w:rPr>
-        <w:t>, .</w:t>
-      </w:r>
-      <w:proofErr w:type="spellStart"/>
-      <w:r>
-        <w:rPr>
-          <w:rFonts w:ascii="Arial" w:eastAsia="Arial" w:hAnsi="Arial" w:cs="Arial"/>
-          <w:sz w:val="19"/>
-          <w:szCs w:val="19"/>
-        </w:rPr>
-        <w:t>xls</w:t>
-      </w:r>
-      <w:proofErr w:type="spellEnd"/>
-      <w:r>
-        <w:rPr>
-          <w:rFonts w:ascii="Arial" w:eastAsia="Arial" w:hAnsi="Arial" w:cs="Arial"/>
-          <w:sz w:val="19"/>
-          <w:szCs w:val="19"/>
-        </w:rPr>
-        <w:t>, .</w:t>
-      </w:r>
-      <w:proofErr w:type="spellStart"/>
-      <w:r>
-        <w:rPr>
-          <w:rFonts w:ascii="Arial" w:eastAsia="Arial" w:hAnsi="Arial" w:cs="Arial"/>
-          <w:sz w:val="19"/>
-          <w:szCs w:val="19"/>
-        </w:rPr>
-        <w:t>enlx</w:t>
-      </w:r>
-      <w:proofErr w:type="spellEnd"/>
-      <w:r>
-        <w:rPr>
-          <w:rFonts w:ascii="Arial" w:eastAsia="Arial" w:hAnsi="Arial" w:cs="Arial"/>
-          <w:sz w:val="19"/>
-          <w:szCs w:val="19"/>
-        </w:rPr>
-        <w:t>.</w:t>
+        <w:t>Format: .pdf, .nvp, .odt, .xls, .enlx.</w:t>
       </w:r>
     </w:p>
     <w:p>
@@ -5058,61 +4655,7 @@
           <w:sz w:val="19"/>
           <w:szCs w:val="19"/>
         </w:rPr>
-        <w:t>Format: .mp4, .txt, .</w:t>
-      </w:r>
-      <w:proofErr w:type="spellStart"/>
-      <w:r>
-        <w:rPr>
-          <w:rFonts w:ascii="Arial" w:eastAsia="Arial" w:hAnsi="Arial" w:cs="Arial"/>
-          <w:sz w:val="19"/>
-          <w:szCs w:val="19"/>
-        </w:rPr>
-        <w:t>odt</w:t>
-      </w:r>
-      <w:proofErr w:type="spellEnd"/>
-      <w:r>
-        <w:rPr>
-          <w:rFonts w:ascii="Arial" w:eastAsia="Arial" w:hAnsi="Arial" w:cs="Arial"/>
-          <w:sz w:val="19"/>
-          <w:szCs w:val="19"/>
-        </w:rPr>
-        <w:t>, .</w:t>
-      </w:r>
-      <w:proofErr w:type="spellStart"/>
-      <w:r>
-        <w:rPr>
-          <w:rFonts w:ascii="Arial" w:eastAsia="Arial" w:hAnsi="Arial" w:cs="Arial"/>
-          <w:sz w:val="19"/>
-          <w:szCs w:val="19"/>
-        </w:rPr>
-        <w:t>xls</w:t>
-      </w:r>
-      <w:proofErr w:type="spellEnd"/>
-      <w:r>
-        <w:rPr>
-          <w:rFonts w:ascii="Arial" w:eastAsia="Arial" w:hAnsi="Arial" w:cs="Arial"/>
-          <w:sz w:val="19"/>
-          <w:szCs w:val="19"/>
-        </w:rPr>
-        <w:t>, .</w:t>
-      </w:r>
-      <w:proofErr w:type="spellStart"/>
-      <w:r>
-        <w:rPr>
-          <w:rFonts w:ascii="Arial" w:eastAsia="Arial" w:hAnsi="Arial" w:cs="Arial"/>
-          <w:sz w:val="19"/>
-          <w:szCs w:val="19"/>
-        </w:rPr>
-        <w:t>enlx</w:t>
-      </w:r>
-      <w:proofErr w:type="spellEnd"/>
-      <w:r>
-        <w:rPr>
-          <w:rFonts w:ascii="Arial" w:eastAsia="Arial" w:hAnsi="Arial" w:cs="Arial"/>
-          <w:sz w:val="19"/>
-          <w:szCs w:val="19"/>
-        </w:rPr>
-        <w:t>.</w:t>
+        <w:t>Format: .mp4, .txt, .odt, .xls, .enlx.</w:t>
       </w:r>
     </w:p>
     <w:p>
@@ -5201,25 +4744,7 @@
           <w:sz w:val="19"/>
           <w:szCs w:val="19"/>
         </w:rPr>
-        <w:t>Data source: Q-methodology will involve recording of participant Q-sets (at this stage .</w:t>
-      </w:r>
-      <w:proofErr w:type="spellStart"/>
-      <w:r>
-        <w:rPr>
-          <w:rFonts w:ascii="Arial" w:eastAsia="Arial" w:hAnsi="Arial" w:cs="Arial"/>
-          <w:sz w:val="19"/>
-          <w:szCs w:val="19"/>
-        </w:rPr>
-        <w:t>xls</w:t>
-      </w:r>
-      <w:proofErr w:type="spellEnd"/>
-      <w:r>
-        <w:rPr>
-          <w:rFonts w:ascii="Arial" w:eastAsia="Arial" w:hAnsi="Arial" w:cs="Arial"/>
-          <w:sz w:val="19"/>
-          <w:szCs w:val="19"/>
-        </w:rPr>
-        <w:t xml:space="preserve"> but may vary depending on the software used to perform Q-methodology). Demographic data via Microsoft Word. Additional questionnaire info in Microsoft Word. Randomised anonymous telephone interviews will be performed via Zoom audio only function. Citation manager is Endnote.</w:t>
+        <w:t>Data source: Q-methodology will involve recording of participant Q-sets (at this stage .xls but may vary depending on the software used to perform Q-methodology). Demographic data via Microsoft Word. Additional questionnaire info in Microsoft Word. Randomised anonymous telephone interviews will be performed via Zoom audio only function. Citation manager is Endnote.</w:t>
       </w:r>
     </w:p>
     <w:p>
@@ -5263,61 +4788,7 @@
           <w:sz w:val="19"/>
           <w:szCs w:val="19"/>
         </w:rPr>
-        <w:t>Format: .</w:t>
-      </w:r>
-      <w:proofErr w:type="spellStart"/>
-      <w:r>
-        <w:rPr>
-          <w:rFonts w:ascii="Arial" w:eastAsia="Arial" w:hAnsi="Arial" w:cs="Arial"/>
-          <w:sz w:val="19"/>
-          <w:szCs w:val="19"/>
-        </w:rPr>
-        <w:t>xls</w:t>
-      </w:r>
-      <w:proofErr w:type="spellEnd"/>
-      <w:r>
-        <w:rPr>
-          <w:rFonts w:ascii="Arial" w:eastAsia="Arial" w:hAnsi="Arial" w:cs="Arial"/>
-          <w:sz w:val="19"/>
-          <w:szCs w:val="19"/>
-        </w:rPr>
-        <w:t>, .mp4, .</w:t>
-      </w:r>
-      <w:proofErr w:type="spellStart"/>
-      <w:r>
-        <w:rPr>
-          <w:rFonts w:ascii="Arial" w:eastAsia="Arial" w:hAnsi="Arial" w:cs="Arial"/>
-          <w:sz w:val="19"/>
-          <w:szCs w:val="19"/>
-        </w:rPr>
-        <w:t>odt</w:t>
-      </w:r>
-      <w:proofErr w:type="spellEnd"/>
-      <w:r>
-        <w:rPr>
-          <w:rFonts w:ascii="Arial" w:eastAsia="Arial" w:hAnsi="Arial" w:cs="Arial"/>
-          <w:sz w:val="19"/>
-          <w:szCs w:val="19"/>
-        </w:rPr>
-        <w:t>, .</w:t>
-      </w:r>
-      <w:proofErr w:type="spellStart"/>
-      <w:r>
-        <w:rPr>
-          <w:rFonts w:ascii="Arial" w:eastAsia="Arial" w:hAnsi="Arial" w:cs="Arial"/>
-          <w:sz w:val="19"/>
-          <w:szCs w:val="19"/>
-        </w:rPr>
-        <w:t>enlx</w:t>
-      </w:r>
-      <w:proofErr w:type="spellEnd"/>
-      <w:r>
-        <w:rPr>
-          <w:rFonts w:ascii="Arial" w:eastAsia="Arial" w:hAnsi="Arial" w:cs="Arial"/>
-          <w:sz w:val="19"/>
-          <w:szCs w:val="19"/>
-        </w:rPr>
-        <w:t>.</w:t>
+        <w:t>Format: .xls, .mp4, .odt, .enlx.</w:t>
       </w:r>
     </w:p>
     <w:p>
@@ -5450,79 +4921,7 @@
           <w:sz w:val="19"/>
           <w:szCs w:val="19"/>
         </w:rPr>
-        <w:t>Format: .pdf, .</w:t>
-      </w:r>
-      <w:proofErr w:type="spellStart"/>
-      <w:r>
-        <w:rPr>
-          <w:rFonts w:ascii="Arial" w:eastAsia="Arial" w:hAnsi="Arial" w:cs="Arial"/>
-          <w:sz w:val="19"/>
-          <w:szCs w:val="19"/>
-        </w:rPr>
-        <w:t>nvp</w:t>
-      </w:r>
-      <w:proofErr w:type="spellEnd"/>
-      <w:r>
-        <w:rPr>
-          <w:rFonts w:ascii="Arial" w:eastAsia="Arial" w:hAnsi="Arial" w:cs="Arial"/>
-          <w:sz w:val="19"/>
-          <w:szCs w:val="19"/>
-        </w:rPr>
-        <w:t>, .</w:t>
-      </w:r>
-      <w:proofErr w:type="spellStart"/>
-      <w:r>
-        <w:rPr>
-          <w:rFonts w:ascii="Arial" w:eastAsia="Arial" w:hAnsi="Arial" w:cs="Arial"/>
-          <w:sz w:val="19"/>
-          <w:szCs w:val="19"/>
-        </w:rPr>
-        <w:t>odt</w:t>
-      </w:r>
-      <w:proofErr w:type="spellEnd"/>
-      <w:r>
-        <w:rPr>
-          <w:rFonts w:ascii="Arial" w:eastAsia="Arial" w:hAnsi="Arial" w:cs="Arial"/>
-          <w:sz w:val="19"/>
-          <w:szCs w:val="19"/>
-        </w:rPr>
-        <w:t>, .</w:t>
-      </w:r>
-      <w:proofErr w:type="spellStart"/>
-      <w:r>
-        <w:rPr>
-          <w:rFonts w:ascii="Arial" w:eastAsia="Arial" w:hAnsi="Arial" w:cs="Arial"/>
-          <w:sz w:val="19"/>
-          <w:szCs w:val="19"/>
-        </w:rPr>
-        <w:t>xls</w:t>
-      </w:r>
-      <w:proofErr w:type="spellEnd"/>
-      <w:r>
-        <w:rPr>
-          <w:rFonts w:ascii="Arial" w:eastAsia="Arial" w:hAnsi="Arial" w:cs="Arial"/>
-          <w:sz w:val="19"/>
-          <w:szCs w:val="19"/>
-        </w:rPr>
-        <w:t>, .</w:t>
-      </w:r>
-      <w:proofErr w:type="spellStart"/>
-      <w:r>
-        <w:rPr>
-          <w:rFonts w:ascii="Arial" w:eastAsia="Arial" w:hAnsi="Arial" w:cs="Arial"/>
-          <w:sz w:val="19"/>
-          <w:szCs w:val="19"/>
-        </w:rPr>
-        <w:t>enlx</w:t>
-      </w:r>
-      <w:proofErr w:type="spellEnd"/>
-      <w:r>
-        <w:rPr>
-          <w:rFonts w:ascii="Arial" w:eastAsia="Arial" w:hAnsi="Arial" w:cs="Arial"/>
-          <w:sz w:val="19"/>
-          <w:szCs w:val="19"/>
-        </w:rPr>
-        <w:t>, .mp4, .txt.</w:t>
+        <w:t>Format: .pdf, .nvp, .odt, .xls, .enlx, .mp4, .txt.</w:t>
       </w:r>
     </w:p>
     <w:p>
@@ -5790,27 +5189,7 @@
           <w:sz w:val="18"/>
           <w:szCs w:val="18"/>
         </w:rPr>
-        <w:t xml:space="preserve">If any collaborating establishments have been agreed, a letter from a senior member of the collaborating department or organisation must be attached to the application for registration.  The letter must state that the facilities to be provided will be available for the duration of the programme (for example, access to specialist equipment, specific population of subjects or records, </w:t>
-      </w:r>
-      <w:proofErr w:type="spellStart"/>
-      <w:r>
-        <w:rPr>
-          <w:rFonts w:ascii="Arial" w:eastAsia="Arial" w:hAnsi="Arial" w:cs="Arial"/>
-          <w:i/>
-          <w:sz w:val="18"/>
-          <w:szCs w:val="18"/>
-        </w:rPr>
-        <w:t>etc</w:t>
-      </w:r>
-      <w:proofErr w:type="spellEnd"/>
-      <w:r>
-        <w:rPr>
-          <w:rFonts w:ascii="Arial" w:eastAsia="Arial" w:hAnsi="Arial" w:cs="Arial"/>
-          <w:i/>
-          <w:sz w:val="18"/>
-          <w:szCs w:val="18"/>
-        </w:rPr>
-        <w:t xml:space="preserve">) and confirm that the institution will act as a collaborating establishment -  If this is the case, the nature of the collaboration should be specified here.  </w:t>
+        <w:t xml:space="preserve">If any collaborating establishments have been agreed, a letter from a senior member of the collaborating department or organisation must be attached to the application for registration.  The letter must state that the facilities to be provided will be available for the duration of the programme (for example, access to specialist equipment, specific population of subjects or records, etc) and confirm that the institution will act as a collaborating establishment -  If this is the case, the nature of the collaboration should be specified here.  </w:t>
       </w:r>
     </w:p>
     <w:p>
@@ -5845,8 +5224,8 @@
         </w:rPr>
         <w:t xml:space="preserve">: </w:t>
       </w:r>
-      <w:bookmarkStart w:id="16" w:name="bookmark=id.1ksv4uv" w:colFirst="0" w:colLast="0"/>
-      <w:bookmarkEnd w:id="16"/>
+      <w:bookmarkStart w:id="15" w:name="bookmark=id.1ksv4uv" w:colFirst="0" w:colLast="0"/>
+      <w:bookmarkEnd w:id="15"/>
       <w:r>
         <w:rPr>
           <w:rFonts w:ascii="Arial" w:eastAsia="Arial" w:hAnsi="Arial" w:cs="Arial"/>
@@ -6933,27 +6312,7 @@
           <w:szCs w:val="16"/>
         </w:rPr>
         <w:tab/>
-        <w:t xml:space="preserve">The plan of work should present the background to the project and set the research in its academic context.  It must include details of: the relationship to previous work such as a recent Masters; avoid excessive use of technical terms but when unavoidable provide a glossary of terms in section 4.5; only use the space provided below using no more than 1,000 words; write for a </w:t>
-      </w:r>
-      <w:proofErr w:type="spellStart"/>
-      <w:r>
-        <w:rPr>
-          <w:rFonts w:ascii="Arial" w:eastAsia="Arial" w:hAnsi="Arial" w:cs="Arial"/>
-          <w:i/>
-          <w:sz w:val="16"/>
-          <w:szCs w:val="16"/>
-        </w:rPr>
-        <w:t>non specialist</w:t>
-      </w:r>
-      <w:proofErr w:type="spellEnd"/>
-      <w:r>
-        <w:rPr>
-          <w:rFonts w:ascii="Arial" w:eastAsia="Arial" w:hAnsi="Arial" w:cs="Arial"/>
-          <w:i/>
-          <w:sz w:val="16"/>
-          <w:szCs w:val="16"/>
-        </w:rPr>
-        <w:t xml:space="preserve"> audience; for MPhil/PhD split the plan into two stages indicating where transfer will occur; clearly explain the proposed methodology and/or techniques stating what you will do and how; deal with each aim and objective stating how they will be addressed during the programme; PhD proposals must include  a brief account of the new contribution to knowledge; if undertaking group work or a variation of a larger project – explain your individual contribution and the relationship between this and the larger project; include a timetable covering when the work will be done with timescales for each stage; include up to 10 key references attached on a separate sheet and number these in the text ; </w:t>
+        <w:t xml:space="preserve">The plan of work should present the background to the project and set the research in its academic context.  It must include details of: the relationship to previous work such as a recent Masters; avoid excessive use of technical terms but when unavoidable provide a glossary of terms in section 4.5; only use the space provided below using no more than 1,000 words; write for a non specialist audience; for MPhil/PhD split the plan into two stages indicating where transfer will occur; clearly explain the proposed methodology and/or techniques stating what you will do and how; deal with each aim and objective stating how they will be addressed during the programme; PhD proposals must include  a brief account of the new contribution to knowledge; if undertaking group work or a variation of a larger project – explain your individual contribution and the relationship between this and the larger project; include a timetable covering when the work will be done with timescales for each stage; include up to 10 key references attached on a separate sheet and number these in the text ; </w:t>
       </w:r>
     </w:p>
     <w:p>
@@ -7624,43 +6983,7 @@
           <w:sz w:val="19"/>
           <w:szCs w:val="19"/>
         </w:rPr>
-        <w:t>Stage 1: A rapid scoping review will be performed following PRISMA-</w:t>
-      </w:r>
-      <w:proofErr w:type="spellStart"/>
-      <w:r>
-        <w:rPr>
-          <w:rFonts w:ascii="Arial" w:eastAsia="Arial" w:hAnsi="Arial" w:cs="Arial"/>
-          <w:sz w:val="19"/>
-          <w:szCs w:val="19"/>
-        </w:rPr>
-        <w:t>scr</w:t>
-      </w:r>
-      <w:proofErr w:type="spellEnd"/>
-      <w:r>
-        <w:rPr>
-          <w:rFonts w:ascii="Arial" w:eastAsia="Arial" w:hAnsi="Arial" w:cs="Arial"/>
-          <w:sz w:val="19"/>
-          <w:szCs w:val="19"/>
-        </w:rPr>
-        <w:t xml:space="preserve"> with the aim of identifying factors influencing the confidence of paramedics when making non-conveyance decisions and how confidence affects non-conveyance decisions in paramedics (</w:t>
-      </w:r>
-      <w:proofErr w:type="spellStart"/>
-      <w:r>
-        <w:rPr>
-          <w:rFonts w:ascii="Arial" w:eastAsia="Arial" w:hAnsi="Arial" w:cs="Arial"/>
-          <w:sz w:val="19"/>
-          <w:szCs w:val="19"/>
-        </w:rPr>
-        <w:t>Tricco</w:t>
-      </w:r>
-      <w:proofErr w:type="spellEnd"/>
-      <w:r>
-        <w:rPr>
-          <w:rFonts w:ascii="Arial" w:eastAsia="Arial" w:hAnsi="Arial" w:cs="Arial"/>
-          <w:sz w:val="19"/>
-          <w:szCs w:val="19"/>
-        </w:rPr>
-        <w:t xml:space="preserve"> et al., 2018). Second to this, the rapid scoping review may identify key concepts, definitions and knowledge gaps on the topic whilst demonstrating the scope and volume of evidence available (Aromataris and Pearson, 2014; Booth et al., 2012; Hamel et al., 2021; Munn et al., 2018).</w:t>
+        <w:t>Stage 1: A rapid scoping review will be performed following PRISMA-scr with the aim of identifying factors influencing the confidence of paramedics when making non-conveyance decisions and how confidence affects non-conveyance decisions in paramedics (Tricco et al., 2018). Second to this, the rapid scoping review may identify key concepts, definitions and knowledge gaps on the topic whilst demonstrating the scope and volume of evidence available (Aromataris and Pearson, 2014; Booth et al., 2012; Hamel et al., 2021; Munn et al., 2018).</w:t>
       </w:r>
     </w:p>
     <w:p>
@@ -7702,43 +7025,7 @@
           <w:sz w:val="19"/>
           <w:szCs w:val="19"/>
         </w:rPr>
-        <w:t xml:space="preserve">The information collected and analysed as part of stage 1 will be used to build a topic guide to be used in stage 2, guide the synthesis of the topic guide to be used as part of the semi-structured interview and in the formation of statements for stage 3 (Creswell and Plano Clark; Kroll et al., cited in </w:t>
-      </w:r>
-      <w:proofErr w:type="spellStart"/>
-      <w:r>
-        <w:rPr>
-          <w:rFonts w:ascii="Arial" w:eastAsia="Arial" w:hAnsi="Arial" w:cs="Arial"/>
-          <w:sz w:val="19"/>
-          <w:szCs w:val="19"/>
-        </w:rPr>
-        <w:t>Tausch</w:t>
-      </w:r>
-      <w:proofErr w:type="spellEnd"/>
-      <w:r>
-        <w:rPr>
-          <w:rFonts w:ascii="Arial" w:eastAsia="Arial" w:hAnsi="Arial" w:cs="Arial"/>
-          <w:sz w:val="19"/>
-          <w:szCs w:val="19"/>
-        </w:rPr>
-        <w:t xml:space="preserve"> and </w:t>
-      </w:r>
-      <w:proofErr w:type="spellStart"/>
-      <w:r>
-        <w:rPr>
-          <w:rFonts w:ascii="Arial" w:eastAsia="Arial" w:hAnsi="Arial" w:cs="Arial"/>
-          <w:sz w:val="19"/>
-          <w:szCs w:val="19"/>
-        </w:rPr>
-        <w:t>Menold</w:t>
-      </w:r>
-      <w:proofErr w:type="spellEnd"/>
-      <w:r>
-        <w:rPr>
-          <w:rFonts w:ascii="Arial" w:eastAsia="Arial" w:hAnsi="Arial" w:cs="Arial"/>
-          <w:sz w:val="19"/>
-          <w:szCs w:val="19"/>
-        </w:rPr>
-        <w:t>, 2016).</w:t>
+        <w:t>The information collected and analysed as part of stage 1 will be used to build a topic guide to be used in stage 2, guide the synthesis of the topic guide to be used as part of the semi-structured interview and in the formation of statements for stage 3 (Creswell and Plano Clark; Kroll et al., cited in Tausch and Menold, 2016).</w:t>
       </w:r>
     </w:p>
     <w:p>
@@ -7823,43 +7110,7 @@
           <w:szCs w:val="19"/>
         </w:rPr>
         <w:lastRenderedPageBreak/>
-        <w:t xml:space="preserve">The information collected and analysed as part of stage two will be used to guide the synthesis of the topic guide to be used as part of the semi-structured interview and in the formation of statements for stage three (Creswell and Plano Clark; Kroll et al., cited in </w:t>
-      </w:r>
-      <w:proofErr w:type="spellStart"/>
-      <w:r>
-        <w:rPr>
-          <w:rFonts w:ascii="Arial" w:eastAsia="Arial" w:hAnsi="Arial" w:cs="Arial"/>
-          <w:sz w:val="19"/>
-          <w:szCs w:val="19"/>
-        </w:rPr>
-        <w:t>Tausch</w:t>
-      </w:r>
-      <w:proofErr w:type="spellEnd"/>
-      <w:r>
-        <w:rPr>
-          <w:rFonts w:ascii="Arial" w:eastAsia="Arial" w:hAnsi="Arial" w:cs="Arial"/>
-          <w:sz w:val="19"/>
-          <w:szCs w:val="19"/>
-        </w:rPr>
-        <w:t xml:space="preserve"> and </w:t>
-      </w:r>
-      <w:proofErr w:type="spellStart"/>
-      <w:r>
-        <w:rPr>
-          <w:rFonts w:ascii="Arial" w:eastAsia="Arial" w:hAnsi="Arial" w:cs="Arial"/>
-          <w:sz w:val="19"/>
-          <w:szCs w:val="19"/>
-        </w:rPr>
-        <w:t>Menold</w:t>
-      </w:r>
-      <w:proofErr w:type="spellEnd"/>
-      <w:r>
-        <w:rPr>
-          <w:rFonts w:ascii="Arial" w:eastAsia="Arial" w:hAnsi="Arial" w:cs="Arial"/>
-          <w:sz w:val="19"/>
-          <w:szCs w:val="19"/>
-        </w:rPr>
-        <w:t>, 2016).</w:t>
+        <w:t>The information collected and analysed as part of stage two will be used to guide the synthesis of the topic guide to be used as part of the semi-structured interview and in the formation of statements for stage three (Creswell and Plano Clark; Kroll et al., cited in Tausch and Menold, 2016).</w:t>
       </w:r>
     </w:p>
     <w:p>
@@ -12163,43 +11414,7 @@
           <w:szCs w:val="19"/>
         </w:rPr>
         <w:lastRenderedPageBreak/>
-        <w:t>but prioritise managers in representation. Therefore a focus on the personal experience of the participant group has been demonstrated in the use of qualitative and phenomenological methodologies in the proposed research. Not only do group perspectives allow for greater insight into specific and nuanced topics, they have also been demonstrated to be effective routes of informing policy-makers (</w:t>
-      </w:r>
-      <w:proofErr w:type="spellStart"/>
-      <w:r>
-        <w:rPr>
-          <w:rFonts w:ascii="Arial" w:eastAsia="Arial" w:hAnsi="Arial" w:cs="Arial"/>
-          <w:sz w:val="19"/>
-          <w:szCs w:val="19"/>
-        </w:rPr>
-        <w:t>Kebbe</w:t>
-      </w:r>
-      <w:proofErr w:type="spellEnd"/>
-      <w:r>
-        <w:rPr>
-          <w:rFonts w:ascii="Arial" w:eastAsia="Arial" w:hAnsi="Arial" w:cs="Arial"/>
-          <w:sz w:val="19"/>
-          <w:szCs w:val="19"/>
-        </w:rPr>
-        <w:t xml:space="preserve"> et al., 2019). By performing such research we may be afforded a novel glimpse into the consciousness of paramedics in three key stages of their career in a highly complex decision-making process. The three stages of participants may show us how when making non-conveyance decisions, self-confidence and its influencing factors vary through time and experience. Data-triangulation can then be performed between stages 1-3 (</w:t>
-      </w:r>
-      <w:proofErr w:type="spellStart"/>
-      <w:r>
-        <w:rPr>
-          <w:rFonts w:ascii="Arial" w:eastAsia="Arial" w:hAnsi="Arial" w:cs="Arial"/>
-          <w:sz w:val="19"/>
-          <w:szCs w:val="19"/>
-        </w:rPr>
-        <w:t>Salkind</w:t>
-      </w:r>
-      <w:proofErr w:type="spellEnd"/>
-      <w:r>
-        <w:rPr>
-          <w:rFonts w:ascii="Arial" w:eastAsia="Arial" w:hAnsi="Arial" w:cs="Arial"/>
-          <w:sz w:val="19"/>
-          <w:szCs w:val="19"/>
-        </w:rPr>
-        <w:t>, 2010). This may help to identify key themes and factors but could also aid in the validation of Q-methodology and phenomenological interview techniques in the research of similar topics (Lau and Holbrook, 2017). This mixed methods approach could give a unique insight into the needs and perspectives of paramedics allowing for a calculated approach to non-conveyance decision optimisation in future. Not only could this project and build the foundations for future research on the topic of non-conveyance, but it also aims to add to the scientific understanding of a paramedic’s self-confidence, self-concept, self-esteem, self-efficacy and decision making.</w:t>
+        <w:t>but prioritise managers in representation. Therefore a focus on the personal experience of the participant group has been demonstrated in the use of qualitative and phenomenological methodologies in the proposed research. Not only do group perspectives allow for greater insight into specific and nuanced topics, they have also been demonstrated to be effective routes of informing policy-makers (Kebbe et al., 2019). By performing such research we may be afforded a novel glimpse into the consciousness of paramedics in three key stages of their career in a highly complex decision-making process. The three stages of participants may show us how when making non-conveyance decisions, self-confidence and its influencing factors vary through time and experience. Data-triangulation can then be performed between stages 1-3 (Salkind, 2010). This may help to identify key themes and factors but could also aid in the validation of Q-methodology and phenomenological interview techniques in the research of similar topics (Lau and Holbrook, 2017). This mixed methods approach could give a unique insight into the needs and perspectives of paramedics allowing for a calculated approach to non-conveyance decision optimisation in future. Not only could this project and build the foundations for future research on the topic of non-conveyance, but it also aims to add to the scientific understanding of a paramedic’s self-confidence, self-concept, self-esteem, self-efficacy and decision making.</w:t>
       </w:r>
     </w:p>
     <w:p>
@@ -13787,8 +13002,8 @@
         </w:rPr>
         <w:t xml:space="preserve"> </w:t>
       </w:r>
-      <w:bookmarkStart w:id="17" w:name="bookmark=id.44sinio" w:colFirst="0" w:colLast="0"/>
-      <w:bookmarkEnd w:id="17"/>
+      <w:bookmarkStart w:id="16" w:name="bookmark=id.44sinio" w:colFirst="0" w:colLast="0"/>
+      <w:bookmarkEnd w:id="16"/>
       <w:r>
         <w:rPr>
           <w:rFonts w:ascii="Arial" w:eastAsia="Arial" w:hAnsi="Arial" w:cs="Arial"/>
@@ -14017,25 +13232,7 @@
           <w:sz w:val="18"/>
           <w:szCs w:val="18"/>
         </w:rPr>
-        <w:t>(</w:t>
-      </w:r>
-      <w:proofErr w:type="gramStart"/>
-      <w:r>
-        <w:rPr>
-          <w:rFonts w:ascii="Arial" w:eastAsia="Arial" w:hAnsi="Arial" w:cs="Arial"/>
-          <w:sz w:val="18"/>
-          <w:szCs w:val="18"/>
-        </w:rPr>
-        <w:t>refer</w:t>
-      </w:r>
-      <w:proofErr w:type="gramEnd"/>
-      <w:r>
-        <w:rPr>
-          <w:rFonts w:ascii="Arial" w:eastAsia="Arial" w:hAnsi="Arial" w:cs="Arial"/>
-          <w:sz w:val="18"/>
-          <w:szCs w:val="18"/>
-        </w:rPr>
-        <w:t xml:space="preserve"> to regulation 8.2) Specific examples of seminars and at least one external conference to be attended should be included.  The Graduate College training programme and Planner are available at: </w:t>
+        <w:t xml:space="preserve">(refer to regulation 8.2) Specific examples of seminars and at least one external conference to be attended should be included.  The Graduate College training programme and Planner are available at: </w:t>
       </w:r>
       <w:hyperlink r:id="rId13">
         <w:r>
@@ -14087,12 +13284,6 @@
         <w:gridCol w:w="1836"/>
       </w:tblGrid>
       <w:tr>
-        <w:tblPrEx>
-          <w:tblCellMar>
-            <w:top w:w="0" w:type="dxa"/>
-            <w:bottom w:w="0" w:type="dxa"/>
-          </w:tblCellMar>
-        </w:tblPrEx>
         <w:trPr>
           <w:trHeight w:val="1199"/>
         </w:trPr>
@@ -14171,14 +13362,7 @@
                 <w:rFonts w:ascii="Arial" w:hAnsi="Arial" w:cs="Arial"/>
                 <w:color w:val="000000"/>
               </w:rPr>
-              <w:t xml:space="preserve">Training undertaken / </w:t>
-            </w:r>
-            <w:r>
-              <w:rPr>
-                <w:rFonts w:ascii="Arial" w:hAnsi="Arial" w:cs="Arial"/>
-                <w:color w:val="000000"/>
-              </w:rPr>
-              <w:t>prospectus Year 1</w:t>
+              <w:t>Training undertaken / prospectus Year 1</w:t>
             </w:r>
           </w:p>
         </w:tc>
@@ -14231,12 +13415,6 @@
         </w:tc>
       </w:tr>
       <w:tr>
-        <w:tblPrEx>
-          <w:tblCellMar>
-            <w:top w:w="0" w:type="dxa"/>
-            <w:bottom w:w="0" w:type="dxa"/>
-          </w:tblCellMar>
-        </w:tblPrEx>
         <w:trPr>
           <w:trHeight w:val="1833"/>
         </w:trPr>
@@ -14403,6 +13581,20 @@
               </w:rPr>
               <w:t>Supervisor meetings</w:t>
             </w:r>
+            <w:r>
+              <w:rPr>
+                <w:rFonts w:ascii="Arial" w:hAnsi="Arial" w:cs="Arial"/>
+                <w:color w:val="000000"/>
+              </w:rPr>
+              <w:t xml:space="preserve"> </w:t>
+            </w:r>
+            <w:r>
+              <w:rPr>
+                <w:rFonts w:ascii="Arial" w:hAnsi="Arial" w:cs="Arial"/>
+                <w:color w:val="000000"/>
+              </w:rPr>
+              <w:t>Oxford Brookes University</w:t>
+            </w:r>
           </w:p>
           <w:p>
             <w:pPr>
@@ -14447,6 +13639,20 @@
               </w:rPr>
               <w:t xml:space="preserve"> January 2021</w:t>
             </w:r>
+            <w:r>
+              <w:rPr>
+                <w:rFonts w:ascii="Arial" w:hAnsi="Arial" w:cs="Arial"/>
+                <w:color w:val="000000"/>
+              </w:rPr>
+              <w:t xml:space="preserve"> </w:t>
+            </w:r>
+            <w:r>
+              <w:rPr>
+                <w:rFonts w:ascii="Arial" w:hAnsi="Arial" w:cs="Arial"/>
+                <w:color w:val="000000"/>
+              </w:rPr>
+              <w:t>Oxford Brookes University</w:t>
+            </w:r>
           </w:p>
           <w:p>
             <w:pPr>
@@ -14476,6 +13682,20 @@
               </w:rPr>
               <w:t>Brookes BMS Seminar series</w:t>
             </w:r>
+            <w:r>
+              <w:rPr>
+                <w:rFonts w:ascii="Arial" w:hAnsi="Arial" w:cs="Arial"/>
+                <w:color w:val="000000"/>
+              </w:rPr>
+              <w:t xml:space="preserve"> </w:t>
+            </w:r>
+            <w:r>
+              <w:rPr>
+                <w:rFonts w:ascii="Arial" w:hAnsi="Arial" w:cs="Arial"/>
+                <w:color w:val="000000"/>
+              </w:rPr>
+              <w:t>Oxford Brookes University</w:t>
+            </w:r>
           </w:p>
           <w:p>
             <w:pPr>
@@ -14503,7 +13723,93 @@
                 <w:rFonts w:ascii="Arial" w:hAnsi="Arial" w:cs="Arial"/>
                 <w:color w:val="000000"/>
               </w:rPr>
-              <w:t>Meeting with Co-supervisor – Dr Freeman-May regarding suitable methodology. 29</w:t>
+              <w:t>OBU Paramedic Journal Club</w:t>
+            </w:r>
+            <w:r>
+              <w:rPr>
+                <w:rFonts w:ascii="Arial" w:hAnsi="Arial" w:cs="Arial"/>
+                <w:color w:val="000000"/>
+              </w:rPr>
+              <w:t xml:space="preserve"> </w:t>
+            </w:r>
+            <w:r>
+              <w:rPr>
+                <w:rFonts w:ascii="Arial" w:hAnsi="Arial" w:cs="Arial"/>
+                <w:color w:val="000000"/>
+              </w:rPr>
+              <w:t>Oxford Brookes University</w:t>
+            </w:r>
+          </w:p>
+          <w:p>
+            <w:pPr>
+              <w:autoSpaceDE w:val="0"/>
+              <w:autoSpaceDN w:val="0"/>
+              <w:adjustRightInd w:val="0"/>
+              <w:rPr>
+                <w:rFonts w:ascii="Arial" w:hAnsi="Arial" w:cs="Arial"/>
+                <w:color w:val="000000"/>
+              </w:rPr>
+            </w:pPr>
+          </w:p>
+          <w:p>
+            <w:pPr>
+              <w:autoSpaceDE w:val="0"/>
+              <w:autoSpaceDN w:val="0"/>
+              <w:adjustRightInd w:val="0"/>
+              <w:rPr>
+                <w:rFonts w:ascii="Arial" w:hAnsi="Arial" w:cs="Arial"/>
+                <w:color w:val="000000"/>
+              </w:rPr>
+            </w:pPr>
+            <w:r>
+              <w:rPr>
+                <w:rFonts w:ascii="Arial" w:hAnsi="Arial" w:cs="Arial"/>
+                <w:color w:val="000000"/>
+              </w:rPr>
+              <w:t>Centre for Nursing, Midwifery, Health and Social care research</w:t>
+            </w:r>
+            <w:r>
+              <w:rPr>
+                <w:rFonts w:ascii="Arial" w:hAnsi="Arial" w:cs="Arial"/>
+                <w:color w:val="000000"/>
+              </w:rPr>
+              <w:t xml:space="preserve"> </w:t>
+            </w:r>
+            <w:r>
+              <w:rPr>
+                <w:rFonts w:ascii="Arial" w:hAnsi="Arial" w:cs="Arial"/>
+                <w:color w:val="000000"/>
+              </w:rPr>
+              <w:t>Oxford Brookes University</w:t>
+            </w:r>
+          </w:p>
+          <w:p>
+            <w:pPr>
+              <w:autoSpaceDE w:val="0"/>
+              <w:autoSpaceDN w:val="0"/>
+              <w:adjustRightInd w:val="0"/>
+              <w:rPr>
+                <w:rFonts w:ascii="Arial" w:hAnsi="Arial" w:cs="Arial"/>
+                <w:color w:val="000000"/>
+              </w:rPr>
+            </w:pPr>
+          </w:p>
+          <w:p>
+            <w:pPr>
+              <w:autoSpaceDE w:val="0"/>
+              <w:autoSpaceDN w:val="0"/>
+              <w:adjustRightInd w:val="0"/>
+              <w:rPr>
+                <w:rFonts w:ascii="Arial" w:hAnsi="Arial" w:cs="Arial"/>
+                <w:color w:val="000000"/>
+              </w:rPr>
+            </w:pPr>
+            <w:r>
+              <w:rPr>
+                <w:rFonts w:ascii="Arial" w:hAnsi="Arial" w:cs="Arial"/>
+                <w:color w:val="000000"/>
+              </w:rPr>
+              <w:t>Critical appraisal of Knowles et al 2018 with a colleague 16</w:t>
             </w:r>
             <w:r>
               <w:rPr>
@@ -14518,7 +13824,7 @@
                 <w:rFonts w:ascii="Arial" w:hAnsi="Arial" w:cs="Arial"/>
                 <w:color w:val="000000"/>
               </w:rPr>
-              <w:t xml:space="preserve"> January and 1st February 2021</w:t>
+              <w:t xml:space="preserve"> February 2021</w:t>
             </w:r>
           </w:p>
           <w:p>
@@ -14547,7 +13853,22 @@
                 <w:rFonts w:ascii="Arial" w:hAnsi="Arial" w:cs="Arial"/>
                 <w:color w:val="000000"/>
               </w:rPr>
-              <w:t>OBU Paramedic Journal Club</w:t>
+              <w:t>Critical appraisal of Oosterwold et al 2018 16</w:t>
+            </w:r>
+            <w:r>
+              <w:rPr>
+                <w:rFonts w:ascii="Arial" w:hAnsi="Arial" w:cs="Arial"/>
+                <w:color w:val="000000"/>
+                <w:vertAlign w:val="superscript"/>
+              </w:rPr>
+              <w:t>th</w:t>
+            </w:r>
+            <w:r>
+              <w:rPr>
+                <w:rFonts w:ascii="Arial" w:hAnsi="Arial" w:cs="Arial"/>
+                <w:color w:val="000000"/>
+              </w:rPr>
+              <w:t xml:space="preserve"> February</w:t>
             </w:r>
           </w:p>
           <w:p>
@@ -14576,7 +13897,36 @@
                 <w:rFonts w:ascii="Arial" w:hAnsi="Arial" w:cs="Arial"/>
                 <w:color w:val="000000"/>
               </w:rPr>
-              <w:t>Centre for Nursing, Midwifery, Health and Social care research</w:t>
+              <w:t>Qualitative data collection methods: interviews and focus groups 17</w:t>
+            </w:r>
+            <w:r>
+              <w:rPr>
+                <w:rFonts w:ascii="Arial" w:hAnsi="Arial" w:cs="Arial"/>
+                <w:color w:val="000000"/>
+                <w:vertAlign w:val="superscript"/>
+              </w:rPr>
+              <w:t>th</w:t>
+            </w:r>
+            <w:r>
+              <w:rPr>
+                <w:rFonts w:ascii="Arial" w:hAnsi="Arial" w:cs="Arial"/>
+                <w:color w:val="000000"/>
+              </w:rPr>
+              <w:t xml:space="preserve"> February 2021</w:t>
+            </w:r>
+            <w:r>
+              <w:rPr>
+                <w:rFonts w:ascii="Arial" w:hAnsi="Arial" w:cs="Arial"/>
+                <w:color w:val="000000"/>
+              </w:rPr>
+              <w:t xml:space="preserve"> </w:t>
+            </w:r>
+            <w:r>
+              <w:rPr>
+                <w:rFonts w:ascii="Arial" w:hAnsi="Arial" w:cs="Arial"/>
+                <w:color w:val="000000"/>
+              </w:rPr>
+              <w:t>Oxford Brookes University</w:t>
             </w:r>
           </w:p>
           <w:p>
@@ -14605,7 +13955,50 @@
                 <w:rFonts w:ascii="Arial" w:hAnsi="Arial" w:cs="Arial"/>
                 <w:color w:val="000000"/>
               </w:rPr>
-              <w:t>Critical appraisal of Knowles et al 2018 with a colleague 16</w:t>
+              <w:t>OXINMAHR series</w:t>
+            </w:r>
+            <w:r>
+              <w:rPr>
+                <w:rFonts w:ascii="Arial" w:hAnsi="Arial" w:cs="Arial"/>
+                <w:color w:val="000000"/>
+              </w:rPr>
+              <w:t xml:space="preserve"> </w:t>
+            </w:r>
+            <w:r>
+              <w:rPr>
+                <w:rFonts w:ascii="Arial" w:hAnsi="Arial" w:cs="Arial"/>
+                <w:color w:val="000000"/>
+              </w:rPr>
+              <w:t>Oxford Brookes University</w:t>
+            </w:r>
+          </w:p>
+          <w:p>
+            <w:pPr>
+              <w:autoSpaceDE w:val="0"/>
+              <w:autoSpaceDN w:val="0"/>
+              <w:adjustRightInd w:val="0"/>
+              <w:rPr>
+                <w:rFonts w:ascii="Arial" w:hAnsi="Arial" w:cs="Arial"/>
+                <w:color w:val="000000"/>
+              </w:rPr>
+            </w:pPr>
+          </w:p>
+          <w:p>
+            <w:pPr>
+              <w:autoSpaceDE w:val="0"/>
+              <w:autoSpaceDN w:val="0"/>
+              <w:adjustRightInd w:val="0"/>
+              <w:rPr>
+                <w:rFonts w:ascii="Arial" w:hAnsi="Arial" w:cs="Arial"/>
+                <w:color w:val="000000"/>
+              </w:rPr>
+            </w:pPr>
+            <w:r>
+              <w:rPr>
+                <w:rFonts w:ascii="Arial" w:hAnsi="Arial" w:cs="Arial"/>
+                <w:color w:val="000000"/>
+              </w:rPr>
+              <w:t>An introduction to thematic analysis and framework 24</w:t>
             </w:r>
             <w:r>
               <w:rPr>
@@ -14620,7 +14013,21 @@
                 <w:rFonts w:ascii="Arial" w:hAnsi="Arial" w:cs="Arial"/>
                 <w:color w:val="000000"/>
               </w:rPr>
-              <w:t xml:space="preserve"> February 2021</w:t>
+              <w:t xml:space="preserve"> March 2021</w:t>
+            </w:r>
+            <w:r>
+              <w:rPr>
+                <w:rFonts w:ascii="Arial" w:hAnsi="Arial" w:cs="Arial"/>
+                <w:color w:val="000000"/>
+              </w:rPr>
+              <w:t xml:space="preserve"> </w:t>
+            </w:r>
+            <w:r>
+              <w:rPr>
+                <w:rFonts w:ascii="Arial" w:hAnsi="Arial" w:cs="Arial"/>
+                <w:color w:val="000000"/>
+              </w:rPr>
+              <w:t>Oxford Brookes University</w:t>
             </w:r>
           </w:p>
           <w:p>
@@ -14649,7 +14056,7 @@
                 <w:rFonts w:ascii="Arial" w:hAnsi="Arial" w:cs="Arial"/>
                 <w:color w:val="000000"/>
               </w:rPr>
-              <w:t>Critical appraisal of Oosterwold et al 2018 16</w:t>
+              <w:t>An introduction to narrative and discourse analysis 21</w:t>
             </w:r>
             <w:r>
               <w:rPr>
@@ -14657,6 +14064,64 @@
                 <w:color w:val="000000"/>
                 <w:vertAlign w:val="superscript"/>
               </w:rPr>
+              <w:t>st</w:t>
+            </w:r>
+            <w:r>
+              <w:rPr>
+                <w:rFonts w:ascii="Arial" w:hAnsi="Arial" w:cs="Arial"/>
+                <w:color w:val="000000"/>
+              </w:rPr>
+              <w:t xml:space="preserve"> April 2021</w:t>
+            </w:r>
+            <w:r>
+              <w:rPr>
+                <w:rFonts w:ascii="Arial" w:hAnsi="Arial" w:cs="Arial"/>
+                <w:color w:val="000000"/>
+              </w:rPr>
+              <w:t xml:space="preserve"> </w:t>
+            </w:r>
+            <w:r>
+              <w:rPr>
+                <w:rFonts w:ascii="Arial" w:hAnsi="Arial" w:cs="Arial"/>
+                <w:color w:val="000000"/>
+              </w:rPr>
+              <w:t>Oxford Brookes University</w:t>
+            </w:r>
+          </w:p>
+          <w:p>
+            <w:pPr>
+              <w:autoSpaceDE w:val="0"/>
+              <w:autoSpaceDN w:val="0"/>
+              <w:adjustRightInd w:val="0"/>
+              <w:rPr>
+                <w:rFonts w:ascii="Arial" w:hAnsi="Arial" w:cs="Arial"/>
+                <w:color w:val="000000"/>
+              </w:rPr>
+            </w:pPr>
+          </w:p>
+          <w:p>
+            <w:pPr>
+              <w:autoSpaceDE w:val="0"/>
+              <w:autoSpaceDN w:val="0"/>
+              <w:adjustRightInd w:val="0"/>
+              <w:rPr>
+                <w:rFonts w:ascii="Arial" w:hAnsi="Arial" w:cs="Arial"/>
+                <w:color w:val="000000"/>
+              </w:rPr>
+            </w:pPr>
+            <w:r>
+              <w:rPr>
+                <w:rFonts w:ascii="Arial" w:hAnsi="Arial" w:cs="Arial"/>
+                <w:color w:val="000000"/>
+              </w:rPr>
+              <w:t>Approaches to case study in qualitative research 19</w:t>
+            </w:r>
+            <w:r>
+              <w:rPr>
+                <w:rFonts w:ascii="Arial" w:hAnsi="Arial" w:cs="Arial"/>
+                <w:color w:val="000000"/>
+                <w:vertAlign w:val="superscript"/>
+              </w:rPr>
               <w:t>th</w:t>
             </w:r>
             <w:r>
@@ -14664,256 +14129,21 @@
                 <w:rFonts w:ascii="Arial" w:hAnsi="Arial" w:cs="Arial"/>
                 <w:color w:val="000000"/>
               </w:rPr>
-              <w:t xml:space="preserve"> February</w:t>
+              <w:t xml:space="preserve"> May 2021</w:t>
             </w:r>
-          </w:p>
-          <w:p>
-            <w:pPr>
-              <w:autoSpaceDE w:val="0"/>
-              <w:autoSpaceDN w:val="0"/>
-              <w:adjustRightInd w:val="0"/>
+            <w:r>
               <w:rPr>
                 <w:rFonts w:ascii="Arial" w:hAnsi="Arial" w:cs="Arial"/>
                 <w:color w:val="000000"/>
               </w:rPr>
-            </w:pPr>
-          </w:p>
-          <w:p>
-            <w:pPr>
-              <w:autoSpaceDE w:val="0"/>
-              <w:autoSpaceDN w:val="0"/>
-              <w:adjustRightInd w:val="0"/>
+              <w:t xml:space="preserve"> </w:t>
+            </w:r>
+            <w:r>
               <w:rPr>
                 <w:rFonts w:ascii="Arial" w:hAnsi="Arial" w:cs="Arial"/>
                 <w:color w:val="000000"/>
               </w:rPr>
-            </w:pPr>
-            <w:r>
-              <w:rPr>
-                <w:rFonts w:ascii="Arial" w:hAnsi="Arial" w:cs="Arial"/>
-                <w:color w:val="000000"/>
-              </w:rPr>
-              <w:t>Qualitative data collection methods: interviews and focus groups 17</w:t>
-            </w:r>
-            <w:r>
-              <w:rPr>
-                <w:rFonts w:ascii="Arial" w:hAnsi="Arial" w:cs="Arial"/>
-                <w:color w:val="000000"/>
-                <w:vertAlign w:val="superscript"/>
-              </w:rPr>
-              <w:t>th</w:t>
-            </w:r>
-            <w:r>
-              <w:rPr>
-                <w:rFonts w:ascii="Arial" w:hAnsi="Arial" w:cs="Arial"/>
-                <w:color w:val="000000"/>
-              </w:rPr>
-              <w:t xml:space="preserve"> February 2021</w:t>
-            </w:r>
-          </w:p>
-          <w:p>
-            <w:pPr>
-              <w:autoSpaceDE w:val="0"/>
-              <w:autoSpaceDN w:val="0"/>
-              <w:adjustRightInd w:val="0"/>
-              <w:rPr>
-                <w:rFonts w:ascii="Arial" w:hAnsi="Arial" w:cs="Arial"/>
-                <w:color w:val="000000"/>
-              </w:rPr>
-            </w:pPr>
-          </w:p>
-          <w:p>
-            <w:pPr>
-              <w:autoSpaceDE w:val="0"/>
-              <w:autoSpaceDN w:val="0"/>
-              <w:adjustRightInd w:val="0"/>
-              <w:rPr>
-                <w:rFonts w:ascii="Arial" w:hAnsi="Arial" w:cs="Arial"/>
-                <w:color w:val="000000"/>
-              </w:rPr>
-            </w:pPr>
-            <w:r>
-              <w:rPr>
-                <w:rFonts w:ascii="Arial" w:hAnsi="Arial" w:cs="Arial"/>
-                <w:color w:val="000000"/>
-              </w:rPr>
-              <w:t>Discussion of qualitative methods with co-supervisor Dr Andrew Freeman-May 9</w:t>
-            </w:r>
-            <w:r>
-              <w:rPr>
-                <w:rFonts w:ascii="Arial" w:hAnsi="Arial" w:cs="Arial"/>
-                <w:color w:val="000000"/>
-                <w:vertAlign w:val="superscript"/>
-              </w:rPr>
-              <w:t>th</w:t>
-            </w:r>
-            <w:r>
-              <w:rPr>
-                <w:rFonts w:ascii="Arial" w:hAnsi="Arial" w:cs="Arial"/>
-                <w:color w:val="000000"/>
-              </w:rPr>
-              <w:t xml:space="preserve"> March 2021</w:t>
-            </w:r>
-          </w:p>
-          <w:p>
-            <w:pPr>
-              <w:autoSpaceDE w:val="0"/>
-              <w:autoSpaceDN w:val="0"/>
-              <w:adjustRightInd w:val="0"/>
-              <w:rPr>
-                <w:rFonts w:ascii="Arial" w:hAnsi="Arial" w:cs="Arial"/>
-                <w:color w:val="000000"/>
-              </w:rPr>
-            </w:pPr>
-          </w:p>
-          <w:p>
-            <w:pPr>
-              <w:autoSpaceDE w:val="0"/>
-              <w:autoSpaceDN w:val="0"/>
-              <w:adjustRightInd w:val="0"/>
-              <w:rPr>
-                <w:rFonts w:ascii="Arial" w:hAnsi="Arial" w:cs="Arial"/>
-                <w:color w:val="000000"/>
-              </w:rPr>
-            </w:pPr>
-            <w:r>
-              <w:rPr>
-                <w:rFonts w:ascii="Arial" w:hAnsi="Arial" w:cs="Arial"/>
-                <w:color w:val="000000"/>
-              </w:rPr>
-              <w:t>OXINMAHR series</w:t>
-            </w:r>
-          </w:p>
-          <w:p>
-            <w:pPr>
-              <w:autoSpaceDE w:val="0"/>
-              <w:autoSpaceDN w:val="0"/>
-              <w:adjustRightInd w:val="0"/>
-              <w:rPr>
-                <w:rFonts w:ascii="Arial" w:hAnsi="Arial" w:cs="Arial"/>
-                <w:color w:val="000000"/>
-              </w:rPr>
-            </w:pPr>
-          </w:p>
-          <w:p>
-            <w:pPr>
-              <w:autoSpaceDE w:val="0"/>
-              <w:autoSpaceDN w:val="0"/>
-              <w:adjustRightInd w:val="0"/>
-              <w:rPr>
-                <w:rFonts w:ascii="Arial" w:hAnsi="Arial" w:cs="Arial"/>
-                <w:color w:val="000000"/>
-              </w:rPr>
-            </w:pPr>
-            <w:r>
-              <w:rPr>
-                <w:rFonts w:ascii="Arial" w:hAnsi="Arial" w:cs="Arial"/>
-                <w:color w:val="000000"/>
-              </w:rPr>
-              <w:t>An introduction to thematic analysis and framework 24</w:t>
-            </w:r>
-            <w:r>
-              <w:rPr>
-                <w:rFonts w:ascii="Arial" w:hAnsi="Arial" w:cs="Arial"/>
-                <w:color w:val="000000"/>
-                <w:vertAlign w:val="superscript"/>
-              </w:rPr>
-              <w:t>th</w:t>
-            </w:r>
-            <w:r>
-              <w:rPr>
-                <w:rFonts w:ascii="Arial" w:hAnsi="Arial" w:cs="Arial"/>
-                <w:color w:val="000000"/>
-              </w:rPr>
-              <w:t xml:space="preserve"> March 2021</w:t>
-            </w:r>
-          </w:p>
-          <w:p>
-            <w:pPr>
-              <w:autoSpaceDE w:val="0"/>
-              <w:autoSpaceDN w:val="0"/>
-              <w:adjustRightInd w:val="0"/>
-              <w:rPr>
-                <w:rFonts w:ascii="Arial" w:hAnsi="Arial" w:cs="Arial"/>
-                <w:color w:val="000000"/>
-              </w:rPr>
-            </w:pPr>
-          </w:p>
-          <w:p>
-            <w:pPr>
-              <w:autoSpaceDE w:val="0"/>
-              <w:autoSpaceDN w:val="0"/>
-              <w:adjustRightInd w:val="0"/>
-              <w:rPr>
-                <w:rFonts w:ascii="Arial" w:hAnsi="Arial" w:cs="Arial"/>
-                <w:color w:val="000000"/>
-              </w:rPr>
-            </w:pPr>
-            <w:r>
-              <w:rPr>
-                <w:rFonts w:ascii="Arial" w:hAnsi="Arial" w:cs="Arial"/>
-                <w:color w:val="000000"/>
-              </w:rPr>
-              <w:t>An introduction to narrative and discourse analysis 21</w:t>
-            </w:r>
-            <w:r>
-              <w:rPr>
-                <w:rFonts w:ascii="Arial" w:hAnsi="Arial" w:cs="Arial"/>
-                <w:color w:val="000000"/>
-                <w:vertAlign w:val="superscript"/>
-              </w:rPr>
-              <w:t>st</w:t>
-            </w:r>
-            <w:r>
-              <w:rPr>
-                <w:rFonts w:ascii="Arial" w:hAnsi="Arial" w:cs="Arial"/>
-                <w:color w:val="000000"/>
-              </w:rPr>
-              <w:t xml:space="preserve"> April 2021</w:t>
-            </w:r>
-          </w:p>
-          <w:p>
-            <w:pPr>
-              <w:autoSpaceDE w:val="0"/>
-              <w:autoSpaceDN w:val="0"/>
-              <w:adjustRightInd w:val="0"/>
-              <w:rPr>
-                <w:rFonts w:ascii="Arial" w:hAnsi="Arial" w:cs="Arial"/>
-                <w:color w:val="000000"/>
-              </w:rPr>
-            </w:pPr>
-          </w:p>
-          <w:p>
-            <w:pPr>
-              <w:autoSpaceDE w:val="0"/>
-              <w:autoSpaceDN w:val="0"/>
-              <w:adjustRightInd w:val="0"/>
-              <w:rPr>
-                <w:rFonts w:ascii="Arial" w:hAnsi="Arial" w:cs="Arial"/>
-                <w:color w:val="000000"/>
-              </w:rPr>
-            </w:pPr>
-            <w:r>
-              <w:rPr>
-                <w:rFonts w:ascii="Arial" w:hAnsi="Arial" w:cs="Arial"/>
-                <w:color w:val="000000"/>
-              </w:rPr>
-              <w:t>Approaches to case study in qualitative research 19</w:t>
-            </w:r>
-            <w:r>
-              <w:rPr>
-                <w:rFonts w:ascii="Arial" w:hAnsi="Arial" w:cs="Arial"/>
-                <w:color w:val="000000"/>
-                <w:vertAlign w:val="superscript"/>
-              </w:rPr>
-              <w:t>th</w:t>
-            </w:r>
-            <w:r>
-              <w:rPr>
-                <w:rFonts w:ascii="Arial" w:hAnsi="Arial" w:cs="Arial"/>
-                <w:color w:val="000000"/>
-              </w:rPr>
-              <w:t xml:space="preserve"> May 2021</w:t>
+              <w:t>Oxford Brookes University</w:t>
             </w:r>
           </w:p>
           <w:p>
@@ -15119,33 +14349,7 @@
                 <w:sz w:val="19"/>
                 <w:szCs w:val="19"/>
               </w:rPr>
-              <w:t xml:space="preserve">The British Society of </w:t>
-            </w:r>
-            <w:proofErr w:type="spellStart"/>
-            <w:r>
-              <w:rPr>
-                <w:rFonts w:ascii="Arial" w:eastAsia="Arial" w:hAnsi="Arial" w:cs="Arial"/>
-                <w:sz w:val="19"/>
-                <w:szCs w:val="19"/>
-              </w:rPr>
-              <w:t>Phenomenolgy</w:t>
-            </w:r>
-            <w:proofErr w:type="spellEnd"/>
-            <w:r>
-              <w:rPr>
-                <w:rFonts w:ascii="Arial" w:eastAsia="Arial" w:hAnsi="Arial" w:cs="Arial"/>
-                <w:sz w:val="19"/>
-                <w:szCs w:val="19"/>
-              </w:rPr>
-              <w:t xml:space="preserve"> – Future as a Present Concer</w:t>
-            </w:r>
-            <w:r>
-              <w:rPr>
-                <w:rFonts w:ascii="Arial" w:eastAsia="Arial" w:hAnsi="Arial" w:cs="Arial"/>
-                <w:sz w:val="19"/>
-                <w:szCs w:val="19"/>
-              </w:rPr>
-              <w:t>n Conference 1-3 September 2021</w:t>
+              <w:t>The British Society of Phenomenolgy – Future as a Present Concern Conference 1-3 September 2021</w:t>
             </w:r>
           </w:p>
           <w:p>
@@ -15179,41 +14383,13 @@
                 <w:szCs w:val="19"/>
               </w:rPr>
             </w:pPr>
-            <w:proofErr w:type="spellStart"/>
             <w:r>
               <w:rPr>
                 <w:rFonts w:ascii="Arial" w:eastAsia="Arial" w:hAnsi="Arial" w:cs="Arial"/>
                 <w:sz w:val="19"/>
                 <w:szCs w:val="19"/>
               </w:rPr>
-              <w:t>Harvardx</w:t>
-            </w:r>
-            <w:proofErr w:type="spellEnd"/>
-            <w:r>
-              <w:rPr>
-                <w:rFonts w:ascii="Arial" w:eastAsia="Arial" w:hAnsi="Arial" w:cs="Arial"/>
-                <w:sz w:val="19"/>
-                <w:szCs w:val="19"/>
-              </w:rPr>
-              <w:t xml:space="preserve"> Data </w:t>
-            </w:r>
-            <w:proofErr w:type="spellStart"/>
-            <w:r>
-              <w:rPr>
-                <w:rFonts w:ascii="Arial" w:eastAsia="Arial" w:hAnsi="Arial" w:cs="Arial"/>
-                <w:sz w:val="19"/>
-                <w:szCs w:val="19"/>
-              </w:rPr>
-              <w:t>Science:R</w:t>
-            </w:r>
-            <w:proofErr w:type="spellEnd"/>
-            <w:r>
-              <w:rPr>
-                <w:rFonts w:ascii="Arial" w:eastAsia="Arial" w:hAnsi="Arial" w:cs="Arial"/>
-                <w:sz w:val="19"/>
-                <w:szCs w:val="19"/>
-              </w:rPr>
-              <w:t xml:space="preserve"> 10</w:t>
+              <w:t>Harvardx Data Science:R 10</w:t>
             </w:r>
             <w:r>
               <w:rPr>
@@ -15260,6 +14436,20 @@
                 <w:color w:val="000000"/>
               </w:rPr>
             </w:pPr>
+            <w:r>
+              <w:rPr>
+                <w:rFonts w:ascii="Arial" w:hAnsi="Arial" w:cs="Arial"/>
+                <w:color w:val="000000"/>
+              </w:rPr>
+              <w:t xml:space="preserve">Supervisor meetings </w:t>
+            </w:r>
+            <w:r>
+              <w:rPr>
+                <w:rFonts w:ascii="Arial" w:hAnsi="Arial" w:cs="Arial"/>
+                <w:color w:val="000000"/>
+              </w:rPr>
+              <w:t>Oxford Brookes University</w:t>
+            </w:r>
           </w:p>
           <w:p>
             <w:pPr>
@@ -15594,12 +14784,25 @@
               <w:autoSpaceDE w:val="0"/>
               <w:autoSpaceDN w:val="0"/>
               <w:adjustRightInd w:val="0"/>
-              <w:ind w:left="900"/>
               <w:rPr>
                 <w:rFonts w:ascii="Arial" w:hAnsi="Arial" w:cs="Arial"/>
                 <w:color w:val="000000"/>
               </w:rPr>
             </w:pPr>
+            <w:r>
+              <w:rPr>
+                <w:rFonts w:ascii="Arial" w:hAnsi="Arial" w:cs="Arial"/>
+                <w:color w:val="000000"/>
+              </w:rPr>
+              <w:t xml:space="preserve">Supervisor meetings </w:t>
+            </w:r>
+            <w:r>
+              <w:rPr>
+                <w:rFonts w:ascii="Arial" w:hAnsi="Arial" w:cs="Arial"/>
+                <w:color w:val="000000"/>
+              </w:rPr>
+              <w:t>Oxford Brookes University</w:t>
+            </w:r>
           </w:p>
           <w:p>
             <w:pPr>
@@ -15890,12 +15093,6 @@
         </w:tc>
       </w:tr>
       <w:tr>
-        <w:tblPrEx>
-          <w:tblCellMar>
-            <w:top w:w="0" w:type="dxa"/>
-            <w:bottom w:w="0" w:type="dxa"/>
-          </w:tblCellMar>
-        </w:tblPrEx>
         <w:trPr>
           <w:trHeight w:val="2114"/>
         </w:trPr>
@@ -15983,17 +15180,8 @@
                 <w:rFonts w:ascii="Arial" w:hAnsi="Arial" w:cs="Arial"/>
                 <w:color w:val="000000"/>
               </w:rPr>
-              <w:t xml:space="preserve">B2 </w:t>
+              <w:t>B2 self management</w:t>
             </w:r>
-            <w:proofErr w:type="spellStart"/>
-            <w:r>
-              <w:rPr>
-                <w:rFonts w:ascii="Arial" w:hAnsi="Arial" w:cs="Arial"/>
-                <w:color w:val="000000"/>
-              </w:rPr>
-              <w:t>self management</w:t>
-            </w:r>
-            <w:proofErr w:type="spellEnd"/>
           </w:p>
           <w:p>
             <w:pPr>
@@ -16075,6 +15263,20 @@
               </w:rPr>
               <w:t xml:space="preserve"> February 2021</w:t>
             </w:r>
+            <w:r>
+              <w:rPr>
+                <w:rFonts w:ascii="Arial" w:hAnsi="Arial" w:cs="Arial"/>
+                <w:color w:val="000000"/>
+              </w:rPr>
+              <w:t xml:space="preserve"> </w:t>
+            </w:r>
+            <w:r>
+              <w:rPr>
+                <w:rFonts w:ascii="Arial" w:hAnsi="Arial" w:cs="Arial"/>
+                <w:color w:val="000000"/>
+              </w:rPr>
+              <w:t>Oxford Brookes University</w:t>
+            </w:r>
           </w:p>
           <w:p>
             <w:pPr>
@@ -16119,6 +15321,20 @@
               </w:rPr>
               <w:t xml:space="preserve"> February 2021</w:t>
             </w:r>
+            <w:r>
+              <w:rPr>
+                <w:rFonts w:ascii="Arial" w:hAnsi="Arial" w:cs="Arial"/>
+                <w:color w:val="000000"/>
+              </w:rPr>
+              <w:t xml:space="preserve"> </w:t>
+            </w:r>
+            <w:r>
+              <w:rPr>
+                <w:rFonts w:ascii="Arial" w:hAnsi="Arial" w:cs="Arial"/>
+                <w:color w:val="000000"/>
+              </w:rPr>
+              <w:t>Oxford Brookes University</w:t>
+            </w:r>
           </w:p>
           <w:p>
             <w:pPr>
@@ -16204,23 +15420,7 @@
                 <w:rFonts w:ascii="Arial" w:hAnsi="Arial" w:cs="Arial"/>
                 <w:color w:val="000000"/>
               </w:rPr>
-              <w:t xml:space="preserve">Reading “Doing Q methodological Research” – Watts and </w:t>
-            </w:r>
-            <w:proofErr w:type="spellStart"/>
-            <w:r>
-              <w:rPr>
-                <w:rFonts w:ascii="Arial" w:hAnsi="Arial" w:cs="Arial"/>
-                <w:color w:val="000000"/>
-              </w:rPr>
-              <w:t>Stenner</w:t>
-            </w:r>
-            <w:proofErr w:type="spellEnd"/>
-            <w:r>
-              <w:rPr>
-                <w:rFonts w:ascii="Arial" w:hAnsi="Arial" w:cs="Arial"/>
-                <w:color w:val="000000"/>
-              </w:rPr>
-              <w:t>.</w:t>
+              <w:t>Reading “Doing Q methodological Research” – Watts and Stenner.</w:t>
             </w:r>
           </w:p>
         </w:tc>
@@ -16259,12 +15459,6 @@
         </w:tc>
       </w:tr>
       <w:tr>
-        <w:tblPrEx>
-          <w:tblCellMar>
-            <w:top w:w="0" w:type="dxa"/>
-            <w:bottom w:w="0" w:type="dxa"/>
-          </w:tblCellMar>
-        </w:tblPrEx>
         <w:trPr>
           <w:trHeight w:val="1905"/>
         </w:trPr>
@@ -16476,12 +15670,59 @@
                 <w:color w:val="000000"/>
               </w:rPr>
             </w:pPr>
-            <w:r>
+          </w:p>
+          <w:p>
+            <w:pPr>
+              <w:autoSpaceDE w:val="0"/>
+              <w:autoSpaceDN w:val="0"/>
+              <w:adjustRightInd w:val="0"/>
               <w:rPr>
                 <w:rFonts w:ascii="Arial" w:hAnsi="Arial" w:cs="Arial"/>
                 <w:color w:val="000000"/>
               </w:rPr>
-              <w:t>Meeting with Librarian regarding search terminology synthesis for a scoping review 8</w:t>
+            </w:pPr>
+            <w:r>
+              <w:rPr>
+                <w:rFonts w:ascii="Arial" w:hAnsi="Arial" w:cs="Arial"/>
+                <w:color w:val="000000"/>
+              </w:rPr>
+              <w:t>Finding information for your research lectures</w:t>
+            </w:r>
+            <w:r>
+              <w:rPr>
+                <w:rFonts w:ascii="Arial" w:hAnsi="Arial" w:cs="Arial"/>
+                <w:color w:val="000000"/>
+              </w:rPr>
+              <w:t xml:space="preserve"> Oxford Brookes University</w:t>
+            </w:r>
+          </w:p>
+          <w:p>
+            <w:pPr>
+              <w:autoSpaceDE w:val="0"/>
+              <w:autoSpaceDN w:val="0"/>
+              <w:adjustRightInd w:val="0"/>
+              <w:rPr>
+                <w:rFonts w:ascii="Arial" w:hAnsi="Arial" w:cs="Arial"/>
+                <w:color w:val="000000"/>
+              </w:rPr>
+            </w:pPr>
+          </w:p>
+          <w:p>
+            <w:pPr>
+              <w:autoSpaceDE w:val="0"/>
+              <w:autoSpaceDN w:val="0"/>
+              <w:adjustRightInd w:val="0"/>
+              <w:rPr>
+                <w:rFonts w:ascii="Arial" w:hAnsi="Arial" w:cs="Arial"/>
+                <w:color w:val="000000"/>
+              </w:rPr>
+            </w:pPr>
+            <w:r>
+              <w:rPr>
+                <w:rFonts w:ascii="Arial" w:hAnsi="Arial" w:cs="Arial"/>
+                <w:color w:val="000000"/>
+              </w:rPr>
+              <w:t>Good Clinical Practice 4</w:t>
             </w:r>
             <w:r>
               <w:rPr>
@@ -16496,9 +15737,28 @@
                 <w:rFonts w:ascii="Arial" w:hAnsi="Arial" w:cs="Arial"/>
                 <w:color w:val="000000"/>
               </w:rPr>
-              <w:t xml:space="preserve"> February 2021</w:t>
+              <w:t xml:space="preserve"> March 2021</w:t>
             </w:r>
-          </w:p>
+            <w:r>
+              <w:rPr>
+                <w:rFonts w:ascii="Arial" w:hAnsi="Arial" w:cs="Arial"/>
+                <w:color w:val="000000"/>
+              </w:rPr>
+              <w:t xml:space="preserve">  </w:t>
+            </w:r>
+            <w:r>
+              <w:rPr>
+                <w:rFonts w:ascii="Arial" w:hAnsi="Arial" w:cs="Arial"/>
+                <w:color w:val="000000"/>
+              </w:rPr>
+              <w:t>Oxford Brookes University</w:t>
+            </w:r>
+          </w:p>
+        </w:tc>
+        <w:tc>
+          <w:tcPr>
+            <w:tcW w:w="1785" w:type="dxa"/>
+          </w:tcPr>
           <w:p>
             <w:pPr>
               <w:autoSpaceDE w:val="0"/>
@@ -16510,6 +15770,11 @@
               </w:rPr>
             </w:pPr>
           </w:p>
+        </w:tc>
+        <w:tc>
+          <w:tcPr>
+            <w:tcW w:w="1836" w:type="dxa"/>
+          </w:tcPr>
           <w:p>
             <w:pPr>
               <w:autoSpaceDE w:val="0"/>
@@ -16520,187 +15785,10 @@
                 <w:color w:val="000000"/>
               </w:rPr>
             </w:pPr>
-            <w:r>
-              <w:rPr>
-                <w:rFonts w:ascii="Arial" w:hAnsi="Arial" w:cs="Arial"/>
-                <w:color w:val="000000"/>
-              </w:rPr>
-              <w:t>Meeting with Paramedic MSc student to discuss possible collaboration on a literature review in the future 11</w:t>
-            </w:r>
-            <w:r>
-              <w:rPr>
-                <w:rFonts w:ascii="Arial" w:hAnsi="Arial" w:cs="Arial"/>
-                <w:color w:val="000000"/>
-                <w:vertAlign w:val="superscript"/>
-              </w:rPr>
-              <w:t>th</w:t>
-            </w:r>
-            <w:r>
-              <w:rPr>
-                <w:rFonts w:ascii="Arial" w:hAnsi="Arial" w:cs="Arial"/>
-                <w:color w:val="000000"/>
-              </w:rPr>
-              <w:t xml:space="preserve"> February 2021</w:t>
-            </w:r>
-          </w:p>
-          <w:p>
-            <w:pPr>
-              <w:autoSpaceDE w:val="0"/>
-              <w:autoSpaceDN w:val="0"/>
-              <w:adjustRightInd w:val="0"/>
-              <w:rPr>
-                <w:rFonts w:ascii="Arial" w:hAnsi="Arial" w:cs="Arial"/>
-                <w:color w:val="000000"/>
-              </w:rPr>
-            </w:pPr>
-          </w:p>
-          <w:p>
-            <w:pPr>
-              <w:autoSpaceDE w:val="0"/>
-              <w:autoSpaceDN w:val="0"/>
-              <w:adjustRightInd w:val="0"/>
-              <w:rPr>
-                <w:rFonts w:ascii="Arial" w:hAnsi="Arial" w:cs="Arial"/>
-                <w:color w:val="000000"/>
-              </w:rPr>
-            </w:pPr>
-            <w:r>
-              <w:rPr>
-                <w:rFonts w:ascii="Arial" w:hAnsi="Arial" w:cs="Arial"/>
-                <w:color w:val="000000"/>
-              </w:rPr>
-              <w:t>Meeting with Swedish Ambulance service lead regarding future collaboration and the phenomenological approach 2</w:t>
-            </w:r>
-            <w:r>
-              <w:rPr>
-                <w:rFonts w:ascii="Arial" w:hAnsi="Arial" w:cs="Arial"/>
-                <w:color w:val="000000"/>
-                <w:vertAlign w:val="superscript"/>
-              </w:rPr>
-              <w:t>nd</w:t>
-            </w:r>
-            <w:r>
-              <w:rPr>
-                <w:rFonts w:ascii="Arial" w:hAnsi="Arial" w:cs="Arial"/>
-                <w:color w:val="000000"/>
-              </w:rPr>
-              <w:t xml:space="preserve"> March 2021</w:t>
-            </w:r>
-          </w:p>
-          <w:p>
-            <w:pPr>
-              <w:autoSpaceDE w:val="0"/>
-              <w:autoSpaceDN w:val="0"/>
-              <w:adjustRightInd w:val="0"/>
-              <w:rPr>
-                <w:rFonts w:ascii="Arial" w:hAnsi="Arial" w:cs="Arial"/>
-                <w:color w:val="000000"/>
-              </w:rPr>
-            </w:pPr>
-          </w:p>
-          <w:p>
-            <w:pPr>
-              <w:autoSpaceDE w:val="0"/>
-              <w:autoSpaceDN w:val="0"/>
-              <w:adjustRightInd w:val="0"/>
-              <w:rPr>
-                <w:rFonts w:ascii="Arial" w:hAnsi="Arial" w:cs="Arial"/>
-                <w:color w:val="000000"/>
-              </w:rPr>
-            </w:pPr>
-            <w:r>
-              <w:rPr>
-                <w:rFonts w:ascii="Arial" w:hAnsi="Arial" w:cs="Arial"/>
-                <w:color w:val="000000"/>
-              </w:rPr>
-              <w:t>Finding information for your research lectures</w:t>
-            </w:r>
-          </w:p>
-          <w:p>
-            <w:pPr>
-              <w:autoSpaceDE w:val="0"/>
-              <w:autoSpaceDN w:val="0"/>
-              <w:adjustRightInd w:val="0"/>
-              <w:rPr>
-                <w:rFonts w:ascii="Arial" w:hAnsi="Arial" w:cs="Arial"/>
-                <w:color w:val="000000"/>
-              </w:rPr>
-            </w:pPr>
-          </w:p>
-          <w:p>
-            <w:pPr>
-              <w:autoSpaceDE w:val="0"/>
-              <w:autoSpaceDN w:val="0"/>
-              <w:adjustRightInd w:val="0"/>
-              <w:rPr>
-                <w:rFonts w:ascii="Arial" w:hAnsi="Arial" w:cs="Arial"/>
-                <w:color w:val="000000"/>
-              </w:rPr>
-            </w:pPr>
-            <w:r>
-              <w:rPr>
-                <w:rFonts w:ascii="Arial" w:hAnsi="Arial" w:cs="Arial"/>
-                <w:color w:val="000000"/>
-              </w:rPr>
-              <w:t>Good Clinical Practice 4</w:t>
-            </w:r>
-            <w:r>
-              <w:rPr>
-                <w:rFonts w:ascii="Arial" w:hAnsi="Arial" w:cs="Arial"/>
-                <w:color w:val="000000"/>
-                <w:vertAlign w:val="superscript"/>
-              </w:rPr>
-              <w:t>th</w:t>
-            </w:r>
-            <w:r>
-              <w:rPr>
-                <w:rFonts w:ascii="Arial" w:hAnsi="Arial" w:cs="Arial"/>
-                <w:color w:val="000000"/>
-              </w:rPr>
-              <w:t xml:space="preserve"> March 2021</w:t>
-            </w:r>
-          </w:p>
-        </w:tc>
-        <w:tc>
-          <w:tcPr>
-            <w:tcW w:w="1785" w:type="dxa"/>
-          </w:tcPr>
-          <w:p>
-            <w:pPr>
-              <w:autoSpaceDE w:val="0"/>
-              <w:autoSpaceDN w:val="0"/>
-              <w:adjustRightInd w:val="0"/>
-              <w:rPr>
-                <w:rFonts w:ascii="Arial" w:hAnsi="Arial" w:cs="Arial"/>
-                <w:color w:val="000000"/>
-              </w:rPr>
-            </w:pPr>
-          </w:p>
-        </w:tc>
-        <w:tc>
-          <w:tcPr>
-            <w:tcW w:w="1836" w:type="dxa"/>
-          </w:tcPr>
-          <w:p>
-            <w:pPr>
-              <w:autoSpaceDE w:val="0"/>
-              <w:autoSpaceDN w:val="0"/>
-              <w:adjustRightInd w:val="0"/>
-              <w:rPr>
-                <w:rFonts w:ascii="Arial" w:hAnsi="Arial" w:cs="Arial"/>
-                <w:color w:val="000000"/>
-              </w:rPr>
-            </w:pPr>
           </w:p>
         </w:tc>
       </w:tr>
       <w:tr>
-        <w:tblPrEx>
-          <w:tblCellMar>
-            <w:top w:w="0" w:type="dxa"/>
-            <w:bottom w:w="0" w:type="dxa"/>
-          </w:tblCellMar>
-        </w:tblPrEx>
         <w:trPr>
           <w:trHeight w:val="2497"/>
         </w:trPr>
@@ -16789,7 +15877,6 @@
               <w:rPr>
                 <w:rFonts w:ascii="Arial" w:hAnsi="Arial" w:cs="Arial"/>
                 <w:color w:val="000000"/>
-                <w:lang w:val="fr-FR"/>
               </w:rPr>
             </w:pPr>
             <w:r>
@@ -16798,18 +15885,8 @@
                 <w:color w:val="000000"/>
                 <w:lang w:val="fr-FR"/>
               </w:rPr>
-              <w:t xml:space="preserve">D2 communication &amp; </w:t>
+              <w:t>D2 communication &amp; dissemination</w:t>
             </w:r>
-            <w:proofErr w:type="spellStart"/>
-            <w:r>
-              <w:rPr>
-                <w:rFonts w:ascii="Arial" w:hAnsi="Arial" w:cs="Arial"/>
-                <w:color w:val="000000"/>
-                <w:lang w:val="fr-FR"/>
-              </w:rPr>
-              <w:t>dissemination</w:t>
-            </w:r>
-            <w:proofErr w:type="spellEnd"/>
           </w:p>
           <w:p>
             <w:pPr>
@@ -16922,55 +15999,76 @@
                 <w:color w:val="000000"/>
                 <w:lang w:val="fr-FR"/>
               </w:rPr>
-              <w:t xml:space="preserve">Informal Coffee meeting via Zoom </w:t>
+              <w:t>Paramedic applicant experience event 8th February 2021</w:t>
             </w:r>
-            <w:proofErr w:type="spellStart"/>
             <w:r>
               <w:rPr>
                 <w:rFonts w:ascii="Arial" w:hAnsi="Arial" w:cs="Arial"/>
                 <w:color w:val="000000"/>
                 <w:lang w:val="fr-FR"/>
               </w:rPr>
-              <w:t>with</w:t>
+              <w:t xml:space="preserve"> </w:t>
             </w:r>
-            <w:proofErr w:type="spellEnd"/>
             <w:r>
+              <w:rPr>
+                <w:rFonts w:ascii="Arial" w:hAnsi="Arial" w:cs="Arial"/>
+                <w:color w:val="000000"/>
+              </w:rPr>
+              <w:t xml:space="preserve"> </w:t>
+            </w:r>
+            <w:r>
+              <w:rPr>
+                <w:rFonts w:ascii="Arial" w:hAnsi="Arial" w:cs="Arial"/>
+                <w:color w:val="000000"/>
+              </w:rPr>
+              <w:t>Oxford Brookes University</w:t>
+            </w:r>
+          </w:p>
+          <w:p>
+            <w:pPr>
+              <w:autoSpaceDE w:val="0"/>
+              <w:autoSpaceDN w:val="0"/>
+              <w:adjustRightInd w:val="0"/>
               <w:rPr>
                 <w:rFonts w:ascii="Arial" w:hAnsi="Arial" w:cs="Arial"/>
                 <w:color w:val="000000"/>
                 <w:lang w:val="fr-FR"/>
               </w:rPr>
-              <w:t xml:space="preserve"> </w:t>
-            </w:r>
-            <w:proofErr w:type="spellStart"/>
-            <w:r>
+            </w:pPr>
+          </w:p>
+          <w:p>
+            <w:pPr>
+              <w:autoSpaceDE w:val="0"/>
+              <w:autoSpaceDN w:val="0"/>
+              <w:adjustRightInd w:val="0"/>
               <w:rPr>
                 <w:rFonts w:ascii="Arial" w:hAnsi="Arial" w:cs="Arial"/>
                 <w:color w:val="000000"/>
                 <w:lang w:val="fr-FR"/>
               </w:rPr>
-              <w:t>fellow</w:t>
-            </w:r>
-            <w:proofErr w:type="spellEnd"/>
+            </w:pPr>
             <w:r>
               <w:rPr>
                 <w:rFonts w:ascii="Arial" w:hAnsi="Arial" w:cs="Arial"/>
                 <w:color w:val="000000"/>
                 <w:lang w:val="fr-FR"/>
               </w:rPr>
-              <w:t xml:space="preserve"> PhD </w:t>
+              <w:t>Associate lecture on Paramedic BSc at Oxford Brookes</w:t>
             </w:r>
-            <w:proofErr w:type="spellStart"/>
             <w:r>
               <w:rPr>
                 <w:rFonts w:ascii="Arial" w:hAnsi="Arial" w:cs="Arial"/>
                 <w:color w:val="000000"/>
                 <w:lang w:val="fr-FR"/>
               </w:rPr>
-              <w:t>students</w:t>
+              <w:t xml:space="preserve"> University</w:t>
             </w:r>
-            <w:proofErr w:type="spellEnd"/>
-          </w:p>
+          </w:p>
+        </w:tc>
+        <w:tc>
+          <w:tcPr>
+            <w:tcW w:w="1785" w:type="dxa"/>
+          </w:tcPr>
           <w:p>
             <w:pPr>
               <w:autoSpaceDE w:val="0"/>
@@ -16982,213 +16080,53 @@
                 <w:lang w:val="fr-FR"/>
               </w:rPr>
             </w:pPr>
-          </w:p>
-          <w:p>
-            <w:pPr>
-              <w:autoSpaceDE w:val="0"/>
-              <w:autoSpaceDN w:val="0"/>
-              <w:adjustRightInd w:val="0"/>
+            <w:r>
               <w:rPr>
                 <w:rFonts w:ascii="Arial" w:hAnsi="Arial" w:cs="Arial"/>
                 <w:color w:val="000000"/>
                 <w:lang w:val="fr-FR"/>
               </w:rPr>
-            </w:pPr>
-            <w:proofErr w:type="spellStart"/>
+              <w:t>Para</w:t>
+            </w:r>
+            <w:bookmarkStart w:id="17" w:name="_GoBack"/>
+            <w:bookmarkEnd w:id="17"/>
             <w:r>
               <w:rPr>
                 <w:rFonts w:ascii="Arial" w:hAnsi="Arial" w:cs="Arial"/>
                 <w:color w:val="000000"/>
                 <w:lang w:val="fr-FR"/>
               </w:rPr>
-              <w:t>Paramedic</w:t>
+              <w:t xml:space="preserve">medic </w:t>
             </w:r>
-            <w:proofErr w:type="spellEnd"/>
+            <w:r>
+              <w:rPr>
+                <w:rFonts w:ascii="Arial" w:hAnsi="Arial" w:cs="Arial"/>
+                <w:color w:val="000000"/>
+              </w:rPr>
+              <w:t>research</w:t>
+            </w:r>
             <w:r>
               <w:rPr>
                 <w:rFonts w:ascii="Arial" w:hAnsi="Arial" w:cs="Arial"/>
                 <w:color w:val="000000"/>
                 <w:lang w:val="fr-FR"/>
               </w:rPr>
+              <w:t xml:space="preserve"> groups meetings</w:t>
+            </w:r>
+            <w:r>
+              <w:rPr>
+                <w:rFonts w:ascii="Arial" w:hAnsi="Arial" w:cs="Arial"/>
+                <w:color w:val="000000"/>
+              </w:rPr>
               <w:t xml:space="preserve"> </w:t>
             </w:r>
-            <w:proofErr w:type="spellStart"/>
             <w:r>
               <w:rPr>
                 <w:rFonts w:ascii="Arial" w:hAnsi="Arial" w:cs="Arial"/>
                 <w:color w:val="000000"/>
-                <w:lang w:val="fr-FR"/>
-              </w:rPr>
-              <w:t>applicant</w:t>
+              </w:rPr>
+              <w:t>Oxford Brookes University</w:t>
             </w:r>
-            <w:proofErr w:type="spellEnd"/>
-            <w:r>
-              <w:rPr>
-                <w:rFonts w:ascii="Arial" w:hAnsi="Arial" w:cs="Arial"/>
-                <w:color w:val="000000"/>
-                <w:lang w:val="fr-FR"/>
-              </w:rPr>
-              <w:t xml:space="preserve"> </w:t>
-            </w:r>
-            <w:proofErr w:type="spellStart"/>
-            <w:r>
-              <w:rPr>
-                <w:rFonts w:ascii="Arial" w:hAnsi="Arial" w:cs="Arial"/>
-                <w:color w:val="000000"/>
-                <w:lang w:val="fr-FR"/>
-              </w:rPr>
-              <w:t>experience</w:t>
-            </w:r>
-            <w:proofErr w:type="spellEnd"/>
-            <w:r>
-              <w:rPr>
-                <w:rFonts w:ascii="Arial" w:hAnsi="Arial" w:cs="Arial"/>
-                <w:color w:val="000000"/>
-                <w:lang w:val="fr-FR"/>
-              </w:rPr>
-              <w:t xml:space="preserve"> </w:t>
-            </w:r>
-            <w:proofErr w:type="spellStart"/>
-            <w:r>
-              <w:rPr>
-                <w:rFonts w:ascii="Arial" w:hAnsi="Arial" w:cs="Arial"/>
-                <w:color w:val="000000"/>
-                <w:lang w:val="fr-FR"/>
-              </w:rPr>
-              <w:t>event</w:t>
-            </w:r>
-            <w:proofErr w:type="spellEnd"/>
-            <w:r>
-              <w:rPr>
-                <w:rFonts w:ascii="Arial" w:hAnsi="Arial" w:cs="Arial"/>
-                <w:color w:val="000000"/>
-                <w:lang w:val="fr-FR"/>
-              </w:rPr>
-              <w:t xml:space="preserve"> 8th </w:t>
-            </w:r>
-            <w:proofErr w:type="spellStart"/>
-            <w:r>
-              <w:rPr>
-                <w:rFonts w:ascii="Arial" w:hAnsi="Arial" w:cs="Arial"/>
-                <w:color w:val="000000"/>
-                <w:lang w:val="fr-FR"/>
-              </w:rPr>
-              <w:t>February</w:t>
-            </w:r>
-            <w:proofErr w:type="spellEnd"/>
-            <w:r>
-              <w:rPr>
-                <w:rFonts w:ascii="Arial" w:hAnsi="Arial" w:cs="Arial"/>
-                <w:color w:val="000000"/>
-                <w:lang w:val="fr-FR"/>
-              </w:rPr>
-              <w:t xml:space="preserve"> 2021</w:t>
-            </w:r>
-          </w:p>
-          <w:p>
-            <w:pPr>
-              <w:autoSpaceDE w:val="0"/>
-              <w:autoSpaceDN w:val="0"/>
-              <w:adjustRightInd w:val="0"/>
-              <w:rPr>
-                <w:rFonts w:ascii="Arial" w:hAnsi="Arial" w:cs="Arial"/>
-                <w:color w:val="000000"/>
-                <w:lang w:val="fr-FR"/>
-              </w:rPr>
-            </w:pPr>
-          </w:p>
-          <w:p>
-            <w:pPr>
-              <w:autoSpaceDE w:val="0"/>
-              <w:autoSpaceDN w:val="0"/>
-              <w:adjustRightInd w:val="0"/>
-              <w:rPr>
-                <w:rFonts w:ascii="Arial" w:hAnsi="Arial" w:cs="Arial"/>
-                <w:color w:val="000000"/>
-                <w:lang w:val="fr-FR"/>
-              </w:rPr>
-            </w:pPr>
-            <w:proofErr w:type="spellStart"/>
-            <w:r>
-              <w:rPr>
-                <w:rFonts w:ascii="Arial" w:hAnsi="Arial" w:cs="Arial"/>
-                <w:color w:val="000000"/>
-                <w:lang w:val="fr-FR"/>
-              </w:rPr>
-              <w:t>Associate</w:t>
-            </w:r>
-            <w:proofErr w:type="spellEnd"/>
-            <w:r>
-              <w:rPr>
-                <w:rFonts w:ascii="Arial" w:hAnsi="Arial" w:cs="Arial"/>
-                <w:color w:val="000000"/>
-                <w:lang w:val="fr-FR"/>
-              </w:rPr>
-              <w:t xml:space="preserve"> lecture on </w:t>
-            </w:r>
-            <w:proofErr w:type="spellStart"/>
-            <w:r>
-              <w:rPr>
-                <w:rFonts w:ascii="Arial" w:hAnsi="Arial" w:cs="Arial"/>
-                <w:color w:val="000000"/>
-                <w:lang w:val="fr-FR"/>
-              </w:rPr>
-              <w:t>Paramedic</w:t>
-            </w:r>
-            <w:proofErr w:type="spellEnd"/>
-            <w:r>
-              <w:rPr>
-                <w:rFonts w:ascii="Arial" w:hAnsi="Arial" w:cs="Arial"/>
-                <w:color w:val="000000"/>
-                <w:lang w:val="fr-FR"/>
-              </w:rPr>
-              <w:t xml:space="preserve"> </w:t>
-            </w:r>
-            <w:proofErr w:type="spellStart"/>
-            <w:r>
-              <w:rPr>
-                <w:rFonts w:ascii="Arial" w:hAnsi="Arial" w:cs="Arial"/>
-                <w:color w:val="000000"/>
-                <w:lang w:val="fr-FR"/>
-              </w:rPr>
-              <w:t>BSc</w:t>
-            </w:r>
-            <w:proofErr w:type="spellEnd"/>
-            <w:r>
-              <w:rPr>
-                <w:rFonts w:ascii="Arial" w:hAnsi="Arial" w:cs="Arial"/>
-                <w:color w:val="000000"/>
-                <w:lang w:val="fr-FR"/>
-              </w:rPr>
-              <w:t xml:space="preserve"> at Oxford </w:t>
-            </w:r>
-            <w:proofErr w:type="spellStart"/>
-            <w:r>
-              <w:rPr>
-                <w:rFonts w:ascii="Arial" w:hAnsi="Arial" w:cs="Arial"/>
-                <w:color w:val="000000"/>
-                <w:lang w:val="fr-FR"/>
-              </w:rPr>
-              <w:t>Brookes</w:t>
-            </w:r>
-            <w:proofErr w:type="spellEnd"/>
-          </w:p>
-        </w:tc>
-        <w:tc>
-          <w:tcPr>
-            <w:tcW w:w="1785" w:type="dxa"/>
-          </w:tcPr>
-          <w:p>
-            <w:pPr>
-              <w:autoSpaceDE w:val="0"/>
-              <w:autoSpaceDN w:val="0"/>
-              <w:adjustRightInd w:val="0"/>
-              <w:rPr>
-                <w:rFonts w:ascii="Arial" w:hAnsi="Arial" w:cs="Arial"/>
-                <w:color w:val="000000"/>
-                <w:lang w:val="fr-FR"/>
-              </w:rPr>
-            </w:pPr>
           </w:p>
         </w:tc>
         <w:tc>
@@ -17270,96 +16208,6 @@
           </w:p>
         </w:tc>
       </w:tr>
-      <w:tr>
-        <w:tblPrEx>
-          <w:tblCellMar>
-            <w:top w:w="0" w:type="dxa"/>
-            <w:bottom w:w="0" w:type="dxa"/>
-          </w:tblCellMar>
-        </w:tblPrEx>
-        <w:trPr>
-          <w:trHeight w:val="704"/>
-        </w:trPr>
-        <w:tc>
-          <w:tcPr>
-            <w:tcW w:w="2785" w:type="dxa"/>
-          </w:tcPr>
-          <w:p>
-            <w:pPr>
-              <w:autoSpaceDE w:val="0"/>
-              <w:autoSpaceDN w:val="0"/>
-              <w:adjustRightInd w:val="0"/>
-              <w:ind w:left="252"/>
-              <w:rPr>
-                <w:rFonts w:ascii="Arial" w:hAnsi="Arial" w:cs="Arial"/>
-                <w:b/>
-                <w:color w:val="000000"/>
-              </w:rPr>
-            </w:pPr>
-            <w:r>
-              <w:rPr>
-                <w:rFonts w:ascii="Arial" w:hAnsi="Arial" w:cs="Arial"/>
-                <w:b/>
-                <w:color w:val="000000"/>
-              </w:rPr>
-              <w:t>Total</w:t>
-            </w:r>
-          </w:p>
-        </w:tc>
-        <w:tc>
-          <w:tcPr>
-            <w:tcW w:w="4214" w:type="dxa"/>
-          </w:tcPr>
-          <w:p>
-            <w:pPr>
-              <w:autoSpaceDE w:val="0"/>
-              <w:autoSpaceDN w:val="0"/>
-              <w:adjustRightInd w:val="0"/>
-              <w:rPr>
-                <w:rFonts w:ascii="Arial" w:hAnsi="Arial" w:cs="Arial"/>
-                <w:color w:val="000000"/>
-                <w:lang w:val="fr-FR"/>
-              </w:rPr>
-            </w:pPr>
-          </w:p>
-        </w:tc>
-        <w:tc>
-          <w:tcPr>
-            <w:tcW w:w="1785" w:type="dxa"/>
-          </w:tcPr>
-          <w:p>
-            <w:pPr>
-              <w:autoSpaceDE w:val="0"/>
-              <w:autoSpaceDN w:val="0"/>
-              <w:adjustRightInd w:val="0"/>
-              <w:rPr>
-                <w:rFonts w:ascii="Arial" w:hAnsi="Arial" w:cs="Arial"/>
-                <w:bCs/>
-                <w:color w:val="000000"/>
-                <w:lang w:val="fr-FR"/>
-              </w:rPr>
-            </w:pPr>
-          </w:p>
-        </w:tc>
-        <w:tc>
-          <w:tcPr>
-            <w:tcW w:w="1836" w:type="dxa"/>
-          </w:tcPr>
-          <w:p>
-            <w:pPr>
-              <w:autoSpaceDE w:val="0"/>
-              <w:autoSpaceDN w:val="0"/>
-              <w:adjustRightInd w:val="0"/>
-              <w:ind w:left="900"/>
-              <w:rPr>
-                <w:rFonts w:ascii="Arial" w:hAnsi="Arial" w:cs="Arial"/>
-                <w:color w:val="000000"/>
-                <w:lang w:val="fr-FR"/>
-              </w:rPr>
-            </w:pPr>
-          </w:p>
-        </w:tc>
-      </w:tr>
     </w:tbl>
     <w:p>
       <w:pPr>
@@ -17590,17 +16438,7 @@
           <w:szCs w:val="22"/>
         </w:rPr>
         <w:tab/>
-        <w:t xml:space="preserve">Supervision of programme of </w:t>
-      </w:r>
-      <w:proofErr w:type="gramStart"/>
-      <w:r>
-        <w:rPr>
-          <w:rFonts w:ascii="Arial" w:eastAsia="Arial" w:hAnsi="Arial" w:cs="Arial"/>
-          <w:b/>
-          <w:sz w:val="22"/>
-          <w:szCs w:val="22"/>
-        </w:rPr>
-        <w:t>work</w:t>
+        <w:t>Supervision of programme of work</w:t>
       </w:r>
       <w:r>
         <w:rPr>
@@ -17616,16 +16454,7 @@
           <w:sz w:val="18"/>
           <w:szCs w:val="18"/>
         </w:rPr>
-        <w:t xml:space="preserve"> (</w:t>
-      </w:r>
-      <w:proofErr w:type="gramEnd"/>
-      <w:r>
-        <w:rPr>
-          <w:rFonts w:ascii="Arial" w:eastAsia="Arial" w:hAnsi="Arial" w:cs="Arial"/>
-          <w:sz w:val="18"/>
-          <w:szCs w:val="18"/>
-        </w:rPr>
-        <w:t>regulation 9 refers;  a current RDC-CV form must be provided for all supervisors who have not previously supervised any Oxford Brookes University research degree candidates)</w:t>
+        <w:t xml:space="preserve"> (regulation 9 refers;  a current RDC-CV form must be provided for all supervisors who have not previously supervised any Oxford Brookes University research degree candidates)</w:t>
       </w:r>
     </w:p>
     <w:p>
@@ -17719,27 +16548,7 @@
           <w:sz w:val="18"/>
           <w:szCs w:val="18"/>
         </w:rPr>
-        <w:t>(</w:t>
-      </w:r>
-      <w:proofErr w:type="gramStart"/>
-      <w:r>
-        <w:rPr>
-          <w:rFonts w:ascii="Arial" w:eastAsia="Arial" w:hAnsi="Arial" w:cs="Arial"/>
-          <w:b/>
-          <w:sz w:val="18"/>
-          <w:szCs w:val="18"/>
-        </w:rPr>
-        <w:t>full</w:t>
-      </w:r>
-      <w:proofErr w:type="gramEnd"/>
-      <w:r>
-        <w:rPr>
-          <w:rFonts w:ascii="Arial" w:eastAsia="Arial" w:hAnsi="Arial" w:cs="Arial"/>
-          <w:b/>
-          <w:sz w:val="18"/>
-          <w:szCs w:val="18"/>
-        </w:rPr>
-        <w:t xml:space="preserve"> details must be provided and supervisory figures indicated in the table below):</w:t>
+        <w:t>(full details must be provided and supervisory figures indicated in the table below):</w:t>
       </w:r>
     </w:p>
     <w:p>
@@ -17798,44 +16607,8 @@
           <w:sz w:val="19"/>
           <w:szCs w:val="19"/>
         </w:rPr>
-        <w:t xml:space="preserve">Name: </w:t>
-      </w:r>
-      <w:proofErr w:type="spellStart"/>
-      <w:r>
-        <w:rPr>
-          <w:rFonts w:ascii="Arial" w:hAnsi="Arial" w:cs="Arial"/>
-          <w:sz w:val="19"/>
-          <w:szCs w:val="19"/>
-        </w:rPr>
-        <w:t>Prof</w:t>
-      </w:r>
-      <w:r>
-        <w:rPr>
-          <w:rFonts w:ascii="Arial" w:hAnsi="Arial" w:cs="Arial"/>
-          <w:sz w:val="19"/>
-          <w:szCs w:val="19"/>
-        </w:rPr>
-        <w:t>.</w:t>
-      </w:r>
-      <w:proofErr w:type="spellEnd"/>
-      <w:r>
-        <w:rPr>
-          <w:rFonts w:ascii="Arial" w:hAnsi="Arial" w:cs="Arial"/>
-          <w:sz w:val="19"/>
-          <w:szCs w:val="19"/>
-        </w:rPr>
-        <w:t xml:space="preserve"> David </w:t>
-      </w:r>
-      <w:proofErr w:type="spellStart"/>
-      <w:r>
-        <w:rPr>
-          <w:rFonts w:ascii="Arial" w:hAnsi="Arial" w:cs="Arial"/>
-          <w:sz w:val="19"/>
-          <w:szCs w:val="19"/>
-        </w:rPr>
-        <w:t>Foxcroft</w:t>
-      </w:r>
-      <w:proofErr w:type="spellEnd"/>
+        <w:t>Name: Prof. David Foxcroft</w:t>
+      </w:r>
     </w:p>
     <w:p>
       <w:pPr>
@@ -17911,6 +16684,7 @@
           <w:sz w:val="19"/>
           <w:szCs w:val="19"/>
         </w:rPr>
+        <w:lastRenderedPageBreak/>
         <w:tab/>
         <w:t>Place of work: Oxford Brookes University</w:t>
       </w:r>
@@ -17951,83 +16725,7 @@
           <w:szCs w:val="19"/>
         </w:rPr>
         <w:tab/>
-        <w:t xml:space="preserve">Qualifications: PGDip Evidence Based Health Care, </w:t>
-      </w:r>
-      <w:r>
-        <w:rPr>
-          <w:rFonts w:ascii="Arial" w:hAnsi="Arial" w:cs="Arial"/>
-          <w:sz w:val="19"/>
-          <w:szCs w:val="19"/>
-        </w:rPr>
-        <w:t>University of Oxford, 2000.</w:t>
-      </w:r>
-      <w:r>
-        <w:rPr>
-          <w:rFonts w:ascii="Arial" w:hAnsi="Arial" w:cs="Arial"/>
-          <w:sz w:val="19"/>
-          <w:szCs w:val="19"/>
-        </w:rPr>
-        <w:t xml:space="preserve"> PhD Psychology</w:t>
-      </w:r>
-      <w:r>
-        <w:rPr>
-          <w:rFonts w:ascii="Arial" w:hAnsi="Arial" w:cs="Arial"/>
-          <w:sz w:val="19"/>
-          <w:szCs w:val="19"/>
-        </w:rPr>
-        <w:t>, The University of Hull</w:t>
-      </w:r>
-      <w:proofErr w:type="gramStart"/>
-      <w:r>
-        <w:rPr>
-          <w:rFonts w:ascii="Arial" w:hAnsi="Arial" w:cs="Arial"/>
-          <w:sz w:val="19"/>
-          <w:szCs w:val="19"/>
-        </w:rPr>
-        <w:t>,  1990</w:t>
-      </w:r>
-      <w:proofErr w:type="gramEnd"/>
-      <w:r>
-        <w:rPr>
-          <w:rFonts w:ascii="Arial" w:hAnsi="Arial" w:cs="Arial"/>
-          <w:sz w:val="19"/>
-          <w:szCs w:val="19"/>
-        </w:rPr>
-        <w:t>.</w:t>
-      </w:r>
-      <w:r>
-        <w:rPr>
-          <w:rFonts w:ascii="Arial" w:hAnsi="Arial" w:cs="Arial"/>
-          <w:sz w:val="19"/>
-          <w:szCs w:val="19"/>
-        </w:rPr>
-        <w:t xml:space="preserve"> BSc Psychology, </w:t>
-      </w:r>
-      <w:proofErr w:type="gramStart"/>
-      <w:r>
-        <w:rPr>
-          <w:rFonts w:ascii="Arial" w:hAnsi="Arial" w:cs="Arial"/>
-          <w:sz w:val="19"/>
-          <w:szCs w:val="19"/>
-        </w:rPr>
-        <w:t>The</w:t>
-      </w:r>
-      <w:proofErr w:type="gramEnd"/>
-      <w:r>
-        <w:rPr>
-          <w:rFonts w:ascii="Arial" w:hAnsi="Arial" w:cs="Arial"/>
-          <w:sz w:val="19"/>
-          <w:szCs w:val="19"/>
-        </w:rPr>
-        <w:t xml:space="preserve"> University of Hull, 1987</w:t>
-      </w:r>
-      <w:r>
-        <w:rPr>
-          <w:rFonts w:ascii="Arial" w:hAnsi="Arial" w:cs="Arial"/>
-          <w:sz w:val="19"/>
-          <w:szCs w:val="19"/>
-        </w:rPr>
-        <w:t>.</w:t>
+        <w:t>Qualifications: PGDip Evidence Based Health Care, University of Oxford, 2000. PhD Psychology, The University of Hull,  1990. BSc Psychology, The University of Hull, 1987.</w:t>
       </w:r>
     </w:p>
     <w:p>
@@ -18136,27 +16834,7 @@
           <w:sz w:val="18"/>
           <w:szCs w:val="18"/>
         </w:rPr>
-        <w:t>(</w:t>
-      </w:r>
-      <w:proofErr w:type="gramStart"/>
-      <w:r>
-        <w:rPr>
-          <w:rFonts w:ascii="Arial" w:eastAsia="Arial" w:hAnsi="Arial" w:cs="Arial"/>
-          <w:b/>
-          <w:sz w:val="18"/>
-          <w:szCs w:val="18"/>
-        </w:rPr>
-        <w:t>full</w:t>
-      </w:r>
-      <w:proofErr w:type="gramEnd"/>
-      <w:r>
-        <w:rPr>
-          <w:rFonts w:ascii="Arial" w:eastAsia="Arial" w:hAnsi="Arial" w:cs="Arial"/>
-          <w:b/>
-          <w:sz w:val="18"/>
-          <w:szCs w:val="18"/>
-        </w:rPr>
-        <w:t xml:space="preserve"> details must be provided and supervisory figures indicated in the table below):</w:t>
+        <w:t>(full details must be provided and supervisory figures indicated in the table below):</w:t>
       </w:r>
     </w:p>
     <w:p>
@@ -18475,33 +17153,15 @@
           <w:sz w:val="19"/>
           <w:szCs w:val="19"/>
         </w:rPr>
-        <w:t xml:space="preserve"> </w:t>
-      </w:r>
-      <w:proofErr w:type="spellStart"/>
-      <w:r>
-        <w:rPr>
-          <w:rFonts w:ascii="Arial" w:eastAsia="Arial" w:hAnsi="Arial" w:cs="Arial"/>
-          <w:sz w:val="19"/>
-          <w:szCs w:val="19"/>
-        </w:rPr>
-        <w:t>D</w:t>
-      </w:r>
-      <w:r>
-        <w:rPr>
-          <w:rFonts w:ascii="Arial" w:eastAsia="Arial" w:hAnsi="Arial" w:cs="Arial"/>
-          <w:sz w:val="19"/>
-          <w:szCs w:val="19"/>
-        </w:rPr>
-        <w:t>r.</w:t>
-      </w:r>
-      <w:proofErr w:type="spellEnd"/>
-      <w:r>
-        <w:rPr>
-          <w:rFonts w:ascii="Arial" w:eastAsia="Arial" w:hAnsi="Arial" w:cs="Arial"/>
-          <w:sz w:val="19"/>
-          <w:szCs w:val="19"/>
-        </w:rPr>
-        <w:t xml:space="preserve"> </w:t>
+        <w:t xml:space="preserve"> D</w:t>
+      </w:r>
+      <w:r>
+        <w:rPr>
+          <w:rFonts w:ascii="Arial" w:eastAsia="Arial" w:hAnsi="Arial" w:cs="Arial"/>
+          <w:sz w:val="19"/>
+          <w:szCs w:val="19"/>
+        </w:rPr>
+        <w:t xml:space="preserve">r. </w:t>
       </w:r>
       <w:r>
         <w:rPr>
@@ -18946,27 +17606,7 @@
           <w:sz w:val="18"/>
           <w:szCs w:val="18"/>
         </w:rPr>
-        <w:t xml:space="preserve">    (</w:t>
-      </w:r>
-      <w:proofErr w:type="gramStart"/>
-      <w:r>
-        <w:rPr>
-          <w:rFonts w:ascii="Arial" w:eastAsia="Arial" w:hAnsi="Arial" w:cs="Arial"/>
-          <w:b/>
-          <w:sz w:val="18"/>
-          <w:szCs w:val="18"/>
-        </w:rPr>
-        <w:t>full</w:t>
-      </w:r>
-      <w:proofErr w:type="gramEnd"/>
-      <w:r>
-        <w:rPr>
-          <w:rFonts w:ascii="Arial" w:eastAsia="Arial" w:hAnsi="Arial" w:cs="Arial"/>
-          <w:b/>
-          <w:sz w:val="18"/>
-          <w:szCs w:val="18"/>
-        </w:rPr>
-        <w:t xml:space="preserve"> details must be provided and supervisory figures indicated in the table below):</w:t>
+        <w:t xml:space="preserve">    (full details must be provided and supervisory figures indicated in the table below):</w:t>
       </w:r>
     </w:p>
     <w:p>
@@ -20210,6 +18850,12 @@
                 <w:rFonts w:ascii="Arial" w:eastAsia="Arial" w:hAnsi="Arial" w:cs="Arial"/>
               </w:rPr>
             </w:pPr>
+            <w:r>
+              <w:rPr>
+                <w:rFonts w:ascii="Arial" w:eastAsia="Arial" w:hAnsi="Arial" w:cs="Arial"/>
+              </w:rPr>
+              <w:t>2</w:t>
+            </w:r>
           </w:p>
         </w:tc>
         <w:tc>
@@ -20365,6 +19011,12 @@
                 <w:rFonts w:ascii="Arial" w:eastAsia="Arial" w:hAnsi="Arial" w:cs="Arial"/>
               </w:rPr>
             </w:pPr>
+            <w:r>
+              <w:rPr>
+                <w:rFonts w:ascii="Arial" w:eastAsia="Arial" w:hAnsi="Arial" w:cs="Arial"/>
+              </w:rPr>
+              <w:t>2</w:t>
+            </w:r>
           </w:p>
         </w:tc>
         <w:tc>
@@ -20404,6 +19056,12 @@
                 <w:rFonts w:ascii="Arial" w:eastAsia="Arial" w:hAnsi="Arial" w:cs="Arial"/>
               </w:rPr>
             </w:pPr>
+            <w:r>
+              <w:rPr>
+                <w:rFonts w:ascii="Arial" w:eastAsia="Arial" w:hAnsi="Arial" w:cs="Arial"/>
+              </w:rPr>
+              <w:t>1</w:t>
+            </w:r>
           </w:p>
         </w:tc>
         <w:tc>
@@ -20533,6 +19191,12 @@
                 <w:rFonts w:ascii="Arial" w:eastAsia="Arial" w:hAnsi="Arial" w:cs="Arial"/>
               </w:rPr>
             </w:pPr>
+            <w:r>
+              <w:rPr>
+                <w:rFonts w:ascii="Arial" w:eastAsia="Arial" w:hAnsi="Arial" w:cs="Arial"/>
+              </w:rPr>
+              <w:t>1</w:t>
+            </w:r>
           </w:p>
         </w:tc>
         <w:tc>
@@ -20688,6 +19352,12 @@
                 <w:rFonts w:ascii="Arial" w:eastAsia="Arial" w:hAnsi="Arial" w:cs="Arial"/>
               </w:rPr>
             </w:pPr>
+            <w:r>
+              <w:rPr>
+                <w:rFonts w:ascii="Arial" w:eastAsia="Arial" w:hAnsi="Arial" w:cs="Arial"/>
+              </w:rPr>
+              <w:t>12</w:t>
+            </w:r>
           </w:p>
         </w:tc>
         <w:tc>
@@ -21166,6 +19836,12 @@
                 <w:rFonts w:ascii="Arial" w:eastAsia="Arial" w:hAnsi="Arial" w:cs="Arial"/>
               </w:rPr>
             </w:pPr>
+            <w:r>
+              <w:rPr>
+                <w:rFonts w:ascii="Arial" w:eastAsia="Arial" w:hAnsi="Arial" w:cs="Arial"/>
+              </w:rPr>
+              <w:t>1</w:t>
+            </w:r>
           </w:p>
         </w:tc>
         <w:tc>
@@ -21321,6 +19997,12 @@
                 <w:rFonts w:ascii="Arial" w:eastAsia="Arial" w:hAnsi="Arial" w:cs="Arial"/>
               </w:rPr>
             </w:pPr>
+            <w:r>
+              <w:rPr>
+                <w:rFonts w:ascii="Arial" w:eastAsia="Arial" w:hAnsi="Arial" w:cs="Arial"/>
+              </w:rPr>
+              <w:t>5</w:t>
+            </w:r>
           </w:p>
         </w:tc>
         <w:tc>
@@ -22353,7 +21035,6 @@
               <w:rPr>
                 <w:rFonts w:ascii="Arial" w:eastAsia="Arial" w:hAnsi="Arial" w:cs="Arial"/>
               </w:rPr>
-              <w:lastRenderedPageBreak/>
               <w:t xml:space="preserve">Attended the University’s Supervisor Training Programme  </w:t>
             </w:r>
           </w:p>
@@ -22416,25 +21097,15 @@
                 <w:sz w:val="16"/>
                 <w:szCs w:val="16"/>
               </w:rPr>
-              <w:t>Yes</w:t>
+              <w:t>Y</w:t>
             </w:r>
-          </w:p>
-          <w:p>
-            <w:pPr>
-              <w:pStyle w:val="LO-normal"/>
+            <w:r>
               <w:rPr>
                 <w:rFonts w:ascii="Arial" w:eastAsia="Arial" w:hAnsi="Arial" w:cs="Arial"/>
                 <w:sz w:val="16"/>
                 <w:szCs w:val="16"/>
               </w:rPr>
-            </w:pPr>
-            <w:r>
-              <w:rPr>
-                <w:rFonts w:ascii="Arial" w:eastAsia="Arial" w:hAnsi="Arial" w:cs="Arial"/>
-                <w:sz w:val="16"/>
-                <w:szCs w:val="16"/>
-              </w:rPr>
-              <w:t>No</w:t>
+              <w:t>es</w:t>
             </w:r>
           </w:p>
         </w:tc>
@@ -22511,24 +21182,6 @@
                 <w:sz w:val="16"/>
                 <w:szCs w:val="16"/>
               </w:rPr>
-              <w:t>Yes</w:t>
-            </w:r>
-          </w:p>
-          <w:p>
-            <w:pPr>
-              <w:pStyle w:val="LO-normal"/>
-              <w:rPr>
-                <w:rFonts w:ascii="Arial" w:eastAsia="Arial" w:hAnsi="Arial" w:cs="Arial"/>
-                <w:sz w:val="16"/>
-                <w:szCs w:val="16"/>
-              </w:rPr>
-            </w:pPr>
-            <w:r>
-              <w:rPr>
-                <w:rFonts w:ascii="Arial" w:eastAsia="Arial" w:hAnsi="Arial" w:cs="Arial"/>
-                <w:sz w:val="16"/>
-                <w:szCs w:val="16"/>
-              </w:rPr>
               <w:t>No</w:t>
             </w:r>
           </w:p>
@@ -23020,6 +21673,7 @@
           <w:sz w:val="22"/>
           <w:szCs w:val="22"/>
         </w:rPr>
+        <w:lastRenderedPageBreak/>
         <w:t>7</w:t>
       </w:r>
       <w:r>
@@ -23030,42 +21684,65 @@
           <w:szCs w:val="22"/>
         </w:rPr>
         <w:tab/>
-        <w:t xml:space="preserve">Period of time for completion of programme of </w:t>
-      </w:r>
-      <w:proofErr w:type="gramStart"/>
+        <w:t>Period of time for completion of programme of work</w:t>
+      </w:r>
+      <w:r>
+        <w:rPr>
+          <w:rFonts w:ascii="Arial" w:eastAsia="Arial" w:hAnsi="Arial" w:cs="Arial"/>
+          <w:sz w:val="19"/>
+          <w:szCs w:val="19"/>
+        </w:rPr>
+        <w:t xml:space="preserve">  </w:t>
+      </w:r>
+      <w:r>
+        <w:rPr>
+          <w:rFonts w:ascii="Arial" w:eastAsia="Arial" w:hAnsi="Arial" w:cs="Arial"/>
+          <w:sz w:val="18"/>
+          <w:szCs w:val="18"/>
+        </w:rPr>
+        <w:t>(regulations 4 and 5 refer)</w:t>
+      </w:r>
+    </w:p>
+    <w:p>
+      <w:pPr>
+        <w:pStyle w:val="LO-normal"/>
+        <w:tabs>
+          <w:tab w:val="left" w:pos="-720"/>
+          <w:tab w:val="left" w:pos="432"/>
+          <w:tab w:val="left" w:pos="4320"/>
+        </w:tabs>
+        <w:ind w:left="432" w:hanging="432"/>
+        <w:rPr>
+          <w:rFonts w:ascii="Arial" w:eastAsia="Arial" w:hAnsi="Arial" w:cs="Arial"/>
+        </w:rPr>
+      </w:pPr>
+    </w:p>
+    <w:p>
+      <w:pPr>
+        <w:pStyle w:val="LO-normal"/>
+        <w:tabs>
+          <w:tab w:val="left" w:pos="-720"/>
+          <w:tab w:val="left" w:pos="432"/>
+          <w:tab w:val="left" w:pos="4320"/>
+        </w:tabs>
+        <w:ind w:left="432" w:hanging="432"/>
+        <w:rPr>
+          <w:rFonts w:ascii="Arial" w:eastAsia="Arial" w:hAnsi="Arial" w:cs="Arial"/>
+        </w:rPr>
+      </w:pPr>
       <w:r>
         <w:rPr>
           <w:rFonts w:ascii="Arial" w:eastAsia="Arial" w:hAnsi="Arial" w:cs="Arial"/>
           <w:b/>
-          <w:sz w:val="22"/>
-          <w:szCs w:val="22"/>
-        </w:rPr>
-        <w:t>work</w:t>
-      </w:r>
-      <w:r>
-        <w:rPr>
-          <w:rFonts w:ascii="Arial" w:eastAsia="Arial" w:hAnsi="Arial" w:cs="Arial"/>
-          <w:sz w:val="19"/>
-          <w:szCs w:val="19"/>
-        </w:rPr>
-        <w:t xml:space="preserve">  </w:t>
-      </w:r>
-      <w:r>
-        <w:rPr>
-          <w:rFonts w:ascii="Arial" w:eastAsia="Arial" w:hAnsi="Arial" w:cs="Arial"/>
-          <w:sz w:val="18"/>
-          <w:szCs w:val="18"/>
-        </w:rPr>
-        <w:t>(</w:t>
-      </w:r>
-      <w:proofErr w:type="gramEnd"/>
-      <w:r>
-        <w:rPr>
-          <w:rFonts w:ascii="Arial" w:eastAsia="Arial" w:hAnsi="Arial" w:cs="Arial"/>
-          <w:sz w:val="18"/>
-          <w:szCs w:val="18"/>
-        </w:rPr>
-        <w:t>regulations 4 and 5 refer)</w:t>
+        </w:rPr>
+        <w:t>7.1</w:t>
+      </w:r>
+      <w:r>
+        <w:rPr>
+          <w:rFonts w:ascii="Arial" w:eastAsia="Arial" w:hAnsi="Arial" w:cs="Arial"/>
+        </w:rPr>
+        <w:tab/>
+        <w:t xml:space="preserve">Date of registration  (regulation 5.2 refers):      </w:t>
       </w:r>
     </w:p>
     <w:p>
@@ -23081,67 +21758,11 @@
           <w:rFonts w:ascii="Arial" w:eastAsia="Arial" w:hAnsi="Arial" w:cs="Arial"/>
         </w:rPr>
       </w:pPr>
-    </w:p>
-    <w:p>
-      <w:pPr>
-        <w:pStyle w:val="LO-normal"/>
-        <w:tabs>
-          <w:tab w:val="left" w:pos="-720"/>
-          <w:tab w:val="left" w:pos="432"/>
-          <w:tab w:val="left" w:pos="4320"/>
-        </w:tabs>
-        <w:ind w:left="432" w:hanging="432"/>
-        <w:rPr>
-          <w:rFonts w:ascii="Arial" w:eastAsia="Arial" w:hAnsi="Arial" w:cs="Arial"/>
-        </w:rPr>
-      </w:pPr>
       <w:r>
         <w:rPr>
           <w:rFonts w:ascii="Arial" w:eastAsia="Arial" w:hAnsi="Arial" w:cs="Arial"/>
           <w:b/>
         </w:rPr>
-        <w:t>7.1</w:t>
-      </w:r>
-      <w:r>
-        <w:rPr>
-          <w:rFonts w:ascii="Arial" w:eastAsia="Arial" w:hAnsi="Arial" w:cs="Arial"/>
-        </w:rPr>
-        <w:tab/>
-        <w:t xml:space="preserve">Date of </w:t>
-      </w:r>
-      <w:proofErr w:type="gramStart"/>
-      <w:r>
-        <w:rPr>
-          <w:rFonts w:ascii="Arial" w:eastAsia="Arial" w:hAnsi="Arial" w:cs="Arial"/>
-        </w:rPr>
-        <w:t>registration  (</w:t>
-      </w:r>
-      <w:proofErr w:type="gramEnd"/>
-      <w:r>
-        <w:rPr>
-          <w:rFonts w:ascii="Arial" w:eastAsia="Arial" w:hAnsi="Arial" w:cs="Arial"/>
-        </w:rPr>
-        <w:t xml:space="preserve">regulation 5.2 refers):      </w:t>
-      </w:r>
-    </w:p>
-    <w:p>
-      <w:pPr>
-        <w:pStyle w:val="LO-normal"/>
-        <w:tabs>
-          <w:tab w:val="left" w:pos="-720"/>
-          <w:tab w:val="left" w:pos="432"/>
-          <w:tab w:val="left" w:pos="4320"/>
-        </w:tabs>
-        <w:ind w:left="432" w:hanging="432"/>
-        <w:rPr>
-          <w:rFonts w:ascii="Arial" w:eastAsia="Arial" w:hAnsi="Arial" w:cs="Arial"/>
-        </w:rPr>
-      </w:pPr>
-      <w:r>
-        <w:rPr>
-          <w:rFonts w:ascii="Arial" w:eastAsia="Arial" w:hAnsi="Arial" w:cs="Arial"/>
-          <w:b/>
-        </w:rPr>
         <w:t xml:space="preserve">                                                                                  </w:t>
       </w:r>
       <w:r>
@@ -23160,21 +21781,7 @@
         <w:rPr>
           <w:rFonts w:ascii="Arial" w:eastAsia="Arial" w:hAnsi="Arial" w:cs="Arial"/>
         </w:rPr>
-        <w:t xml:space="preserve"> . . . . (</w:t>
-      </w:r>
-      <w:proofErr w:type="gramStart"/>
-      <w:r>
-        <w:rPr>
-          <w:rFonts w:ascii="Arial" w:eastAsia="Arial" w:hAnsi="Arial" w:cs="Arial"/>
-        </w:rPr>
-        <w:t>month</w:t>
-      </w:r>
-      <w:proofErr w:type="gramEnd"/>
-      <w:r>
-        <w:rPr>
-          <w:rFonts w:ascii="Arial" w:eastAsia="Arial" w:hAnsi="Arial" w:cs="Arial"/>
-        </w:rPr>
-        <w:t>). . .</w:t>
+        <w:t xml:space="preserve"> . . . . (month). . .</w:t>
       </w:r>
       <w:r>
         <w:rPr>
@@ -23331,35 +21938,7 @@
         <w:rPr>
           <w:rFonts w:ascii="Arial" w:eastAsia="Arial" w:hAnsi="Arial" w:cs="Arial"/>
         </w:rPr>
-        <w:t xml:space="preserve">                                                                                   1st of  . . . . . . . . . . . . . . . (</w:t>
-      </w:r>
-      <w:proofErr w:type="gramStart"/>
-      <w:r>
-        <w:rPr>
-          <w:rFonts w:ascii="Arial" w:eastAsia="Arial" w:hAnsi="Arial" w:cs="Arial"/>
-        </w:rPr>
-        <w:t>month</w:t>
-      </w:r>
-      <w:proofErr w:type="gramEnd"/>
-      <w:r>
-        <w:rPr>
-          <w:rFonts w:ascii="Arial" w:eastAsia="Arial" w:hAnsi="Arial" w:cs="Arial"/>
-        </w:rPr>
-        <w:t>). . . . . . . . (</w:t>
-      </w:r>
-      <w:proofErr w:type="gramStart"/>
-      <w:r>
-        <w:rPr>
-          <w:rFonts w:ascii="Arial" w:eastAsia="Arial" w:hAnsi="Arial" w:cs="Arial"/>
-        </w:rPr>
-        <w:t>year</w:t>
-      </w:r>
-      <w:proofErr w:type="gramEnd"/>
-      <w:r>
-        <w:rPr>
-          <w:rFonts w:ascii="Arial" w:eastAsia="Arial" w:hAnsi="Arial" w:cs="Arial"/>
-        </w:rPr>
-        <w:t>)</w:t>
+        <w:t xml:space="preserve">                                                                                   1st of  . . . . . . . . . . . . . . . (month). . . . . . . . (year)</w:t>
       </w:r>
     </w:p>
     <w:p>
@@ -23729,23 +22308,13 @@
         </w:rPr>
         <w:t xml:space="preserve">                </w:t>
       </w:r>
-      <w:proofErr w:type="gramStart"/>
-      <w:r>
-        <w:rPr>
-          <w:rFonts w:ascii="Arial" w:eastAsia="Arial" w:hAnsi="Arial" w:cs="Arial"/>
-          <w:sz w:val="18"/>
-          <w:szCs w:val="18"/>
-        </w:rPr>
-        <w:t>hours</w:t>
-      </w:r>
-      <w:proofErr w:type="gramEnd"/>
-      <w:r>
-        <w:rPr>
-          <w:rFonts w:ascii="Arial" w:eastAsia="Arial" w:hAnsi="Arial" w:cs="Arial"/>
-          <w:sz w:val="18"/>
-          <w:szCs w:val="18"/>
-        </w:rPr>
-        <w:t xml:space="preserve"> per week</w:t>
+      <w:r>
+        <w:rPr>
+          <w:rFonts w:ascii="Arial" w:eastAsia="Arial" w:hAnsi="Arial" w:cs="Arial"/>
+          <w:sz w:val="18"/>
+          <w:szCs w:val="18"/>
+        </w:rPr>
+        <w:t>hours per week</w:t>
       </w:r>
     </w:p>
     <w:p>
@@ -23837,25 +22406,7 @@
           <w:szCs w:val="18"/>
         </w:rPr>
         <w:tab/>
-        <w:t xml:space="preserve">                                                                           </w:t>
-      </w:r>
-      <w:proofErr w:type="gramStart"/>
-      <w:r>
-        <w:rPr>
-          <w:rFonts w:ascii="Arial" w:eastAsia="Arial" w:hAnsi="Arial" w:cs="Arial"/>
-          <w:sz w:val="18"/>
-          <w:szCs w:val="18"/>
-        </w:rPr>
-        <w:t>and</w:t>
-      </w:r>
-      <w:proofErr w:type="gramEnd"/>
-      <w:r>
-        <w:rPr>
-          <w:rFonts w:ascii="Arial" w:eastAsia="Arial" w:hAnsi="Arial" w:cs="Arial"/>
-          <w:sz w:val="18"/>
-          <w:szCs w:val="18"/>
-        </w:rPr>
-        <w:t xml:space="preserve"> additionally to PhD: </w:t>
+        <w:t xml:space="preserve">                                                                           and additionally to PhD: </w:t>
       </w:r>
       <w:r>
         <w:rPr>
@@ -23891,27 +22442,7 @@
           <w:sz w:val="16"/>
           <w:szCs w:val="16"/>
         </w:rPr>
-        <w:t xml:space="preserve">  </w:t>
-      </w:r>
-      <w:proofErr w:type="gramStart"/>
-      <w:r>
-        <w:rPr>
-          <w:rFonts w:ascii="Arial" w:eastAsia="Arial" w:hAnsi="Arial" w:cs="Arial"/>
-          <w:i/>
-          <w:sz w:val="16"/>
-          <w:szCs w:val="16"/>
-        </w:rPr>
-        <w:t>NB :</w:t>
-      </w:r>
-      <w:proofErr w:type="gramEnd"/>
-      <w:r>
-        <w:rPr>
-          <w:rFonts w:ascii="Arial" w:eastAsia="Arial" w:hAnsi="Arial" w:cs="Arial"/>
-          <w:i/>
-          <w:sz w:val="16"/>
-          <w:szCs w:val="16"/>
-        </w:rPr>
-        <w:t xml:space="preserve"> timely submission and completion timescales for MPhil/PhD full-time study are 3.5 – 4 years or 5 years for part-time study.</w:t>
+        <w:t xml:space="preserve">  NB : timely submission and completion timescales for MPhil/PhD full-time study are 3.5 – 4 years or 5 years for part-time study.</w:t>
       </w:r>
     </w:p>
     <w:p>
@@ -24219,7 +22750,7 @@
           <v:shape id="_x0000_s1026" type="#_x0000_t75" style="position:absolute;margin-left:81.05pt;margin-top:2.4pt;width:63.7pt;height:25.4pt;z-index:251659264">
             <v:imagedata r:id="rId14" o:title="" croptop="23332f" cropbottom="26803f" cropleft="6112f" cropright="9309f"/>
           </v:shape>
-          <o:OLEObject Type="Embed" ProgID="AcroExch.Document.DC" ShapeID="_x0000_s1026" DrawAspect="Content" ObjectID="_1684852151" r:id="rId15"/>
+          <o:OLEObject Type="Embed" ProgID="AcroExch.Document.DC" ShapeID="_x0000_s1026" DrawAspect="Content" ObjectID="_1685173103" r:id="rId15"/>
         </w:object>
       </w:r>
     </w:p>
@@ -24407,25 +22938,7 @@
           <w:sz w:val="18"/>
           <w:szCs w:val="18"/>
         </w:rPr>
-        <w:t xml:space="preserve">We support this application and believe that  . . . </w:t>
-      </w:r>
-      <w:proofErr w:type="gramStart"/>
-      <w:r>
-        <w:rPr>
-          <w:rFonts w:ascii="Arial" w:eastAsia="Arial" w:hAnsi="Arial" w:cs="Arial"/>
-          <w:sz w:val="18"/>
-          <w:szCs w:val="18"/>
-        </w:rPr>
-        <w:t>.Luke</w:t>
-      </w:r>
-      <w:proofErr w:type="gramEnd"/>
-      <w:r>
-        <w:rPr>
-          <w:rFonts w:ascii="Arial" w:eastAsia="Arial" w:hAnsi="Arial" w:cs="Arial"/>
-          <w:sz w:val="18"/>
-          <w:szCs w:val="18"/>
-        </w:rPr>
-        <w:t xml:space="preserve"> Prout . . . . . . . . . . . . . . . . . . .  has the potential to complete successfully the programme of work proposed.  We recommend that this applicant be registered as a candidate for the University's research degree.</w:t>
+        <w:t>We support this application and believe that  . . . .Luke Prout . . . . . . . . . . . . . . . . . . .  has the potential to complete successfully the programme of work proposed.  We recommend that this applicant be registered as a candidate for the University's research degree.</w:t>
       </w:r>
     </w:p>
     <w:p>
@@ -24596,25 +23109,7 @@
           <w:sz w:val="18"/>
           <w:szCs w:val="18"/>
         </w:rPr>
-        <w:t xml:space="preserve">Signed  . . . . . . . . . . . . . . . . . . . . . . .                                          </w:t>
-      </w:r>
-      <w:proofErr w:type="gramStart"/>
-      <w:r>
-        <w:rPr>
-          <w:rFonts w:ascii="Arial" w:eastAsia="Arial" w:hAnsi="Arial" w:cs="Arial"/>
-          <w:sz w:val="18"/>
-          <w:szCs w:val="18"/>
-        </w:rPr>
-        <w:t>Date  .</w:t>
-      </w:r>
-      <w:proofErr w:type="gramEnd"/>
-      <w:r>
-        <w:rPr>
-          <w:rFonts w:ascii="Arial" w:eastAsia="Arial" w:hAnsi="Arial" w:cs="Arial"/>
-          <w:sz w:val="18"/>
-          <w:szCs w:val="18"/>
-        </w:rPr>
-        <w:t xml:space="preserve"> 10 June 2021 . . . . . . . . . . . . . . . . . .</w:t>
+        <w:t>Signed  . . . . . . . . . . . . . . . . . . . . . . .                                          Date  . 10 June 2021 . . . . . . . . . . . . . . . . . .</w:t>
       </w:r>
     </w:p>
     <w:p>
@@ -24769,25 +23264,7 @@
           <w:sz w:val="18"/>
           <w:szCs w:val="18"/>
         </w:rPr>
-        <w:t xml:space="preserve">. . . . . .  Date  . . </w:t>
-      </w:r>
-      <w:proofErr w:type="gramStart"/>
-      <w:r>
-        <w:rPr>
-          <w:rFonts w:ascii="Arial" w:eastAsia="Arial" w:hAnsi="Arial" w:cs="Arial"/>
-          <w:sz w:val="18"/>
-          <w:szCs w:val="18"/>
-        </w:rPr>
-        <w:t>.10</w:t>
-      </w:r>
-      <w:proofErr w:type="gramEnd"/>
-      <w:r>
-        <w:rPr>
-          <w:rFonts w:ascii="Arial" w:eastAsia="Arial" w:hAnsi="Arial" w:cs="Arial"/>
-          <w:sz w:val="18"/>
-          <w:szCs w:val="18"/>
-        </w:rPr>
-        <w:t xml:space="preserve"> 06. 2021 . . . . . . . . . . . . . . . . . . . . . .</w:t>
+        <w:t>. . . . . .  Date  . . .10 06. 2021 . . . . . . . . . . . . . . . . . . . . . .</w:t>
       </w:r>
     </w:p>
     <w:p>
@@ -24977,25 +23454,7 @@
           <w:sz w:val="18"/>
           <w:szCs w:val="18"/>
         </w:rPr>
-        <w:t xml:space="preserve">On behalf of the Faculty I support this application for registration of. . . . . . . . . . . . . . . . . . . . . . . . . . . . . . . .  </w:t>
-      </w:r>
-      <w:proofErr w:type="gramStart"/>
-      <w:r>
-        <w:rPr>
-          <w:rFonts w:ascii="Arial" w:eastAsia="Arial" w:hAnsi="Arial" w:cs="Arial"/>
-          <w:sz w:val="18"/>
-          <w:szCs w:val="18"/>
-        </w:rPr>
-        <w:t>as</w:t>
-      </w:r>
-      <w:proofErr w:type="gramEnd"/>
-      <w:r>
-        <w:rPr>
-          <w:rFonts w:ascii="Arial" w:eastAsia="Arial" w:hAnsi="Arial" w:cs="Arial"/>
-          <w:sz w:val="18"/>
-          <w:szCs w:val="18"/>
-        </w:rPr>
-        <w:t xml:space="preserve"> a candidate for the University's research degree and confirm that the appropriate facilities are available.</w:t>
+        <w:t>On behalf of the Faculty I support this application for registration of. . . . . . . . . . . . . . . . . . . . . . . . . . . . . . . .  as a candidate for the University's research degree and confirm that the appropriate facilities are available.</w:t>
       </w:r>
     </w:p>
     <w:p>
@@ -25041,6 +23500,7 @@
           <w:sz w:val="18"/>
           <w:szCs w:val="18"/>
         </w:rPr>
+        <w:lastRenderedPageBreak/>
         <w:t>Signed  . . . . . . . . . . . . . . . . . . . . . . . . . . . . . . . . .  Date  . . . . . . . . . . . . . . . . . . . . . .  Faculty  . . . . . . . . . . . . . . . . . . . . . .</w:t>
       </w:r>
     </w:p>
@@ -25269,25 +23729,7 @@
           <w:sz w:val="18"/>
           <w:szCs w:val="18"/>
         </w:rPr>
-        <w:t xml:space="preserve">I confirm that . . . . . . . . . . . . . . . . . . . . . . . . . . . . . . . .  </w:t>
-      </w:r>
-      <w:proofErr w:type="gramStart"/>
-      <w:r>
-        <w:rPr>
-          <w:rFonts w:ascii="Arial" w:eastAsia="Arial" w:hAnsi="Arial" w:cs="Arial"/>
-          <w:sz w:val="18"/>
-          <w:szCs w:val="18"/>
-        </w:rPr>
-        <w:t>has</w:t>
-      </w:r>
-      <w:proofErr w:type="gramEnd"/>
-      <w:r>
-        <w:rPr>
-          <w:rFonts w:ascii="Arial" w:eastAsia="Arial" w:hAnsi="Arial" w:cs="Arial"/>
-          <w:sz w:val="18"/>
-          <w:szCs w:val="18"/>
-        </w:rPr>
-        <w:t xml:space="preserve"> been registered by  the Subject Committee  </w:t>
+        <w:t xml:space="preserve">I confirm that . . . . . . . . . . . . . . . . . . . . . . . . . . . . . . . .  has been registered by  the Subject Committee  </w:t>
       </w:r>
     </w:p>
     <w:p>
@@ -25308,23 +23750,13 @@
           <w:szCs w:val="18"/>
         </w:rPr>
       </w:pPr>
-      <w:proofErr w:type="gramStart"/>
-      <w:r>
-        <w:rPr>
-          <w:rFonts w:ascii="Arial" w:eastAsia="Arial" w:hAnsi="Arial" w:cs="Arial"/>
-          <w:sz w:val="18"/>
-          <w:szCs w:val="18"/>
-        </w:rPr>
-        <w:t>of</w:t>
-      </w:r>
-      <w:proofErr w:type="gramEnd"/>
-      <w:r>
-        <w:rPr>
-          <w:rFonts w:ascii="Arial" w:eastAsia="Arial" w:hAnsi="Arial" w:cs="Arial"/>
-          <w:sz w:val="18"/>
-          <w:szCs w:val="18"/>
-        </w:rPr>
-        <w:t xml:space="preserve"> the Research Degrees Committee for the degree of  MPhil / MPhil/PhD / PhD at the meeting </w:t>
+      <w:r>
+        <w:rPr>
+          <w:rFonts w:ascii="Arial" w:eastAsia="Arial" w:hAnsi="Arial" w:cs="Arial"/>
+          <w:sz w:val="18"/>
+          <w:szCs w:val="18"/>
+        </w:rPr>
+        <w:t xml:space="preserve">of the Research Degrees Committee for the degree of  MPhil / MPhil/PhD / PhD at the meeting </w:t>
       </w:r>
     </w:p>
     <w:p>
@@ -25386,41 +23818,13 @@
           <w:szCs w:val="18"/>
         </w:rPr>
       </w:pPr>
-      <w:proofErr w:type="gramStart"/>
-      <w:r>
-        <w:rPr>
-          <w:rFonts w:ascii="Arial" w:eastAsia="Arial" w:hAnsi="Arial" w:cs="Arial"/>
-          <w:sz w:val="18"/>
-          <w:szCs w:val="18"/>
-        </w:rPr>
-        <w:t>on</w:t>
-      </w:r>
-      <w:proofErr w:type="gramEnd"/>
-      <w:r>
-        <w:rPr>
-          <w:rFonts w:ascii="Arial" w:eastAsia="Arial" w:hAnsi="Arial" w:cs="Arial"/>
-          <w:sz w:val="18"/>
-          <w:szCs w:val="18"/>
-        </w:rPr>
-        <w:t xml:space="preserve">  . . . . . . . . . . . . . . . . . . . . . . . . . . . .  with effect from  . . . . . . . . . . . . . . . . . . . . . . </w:t>
-      </w:r>
-      <w:proofErr w:type="gramStart"/>
-      <w:r>
-        <w:rPr>
-          <w:rFonts w:ascii="Arial" w:eastAsia="Arial" w:hAnsi="Arial" w:cs="Arial"/>
-          <w:sz w:val="18"/>
-          <w:szCs w:val="18"/>
-        </w:rPr>
-        <w:t>date</w:t>
-      </w:r>
-      <w:proofErr w:type="gramEnd"/>
-      <w:r>
-        <w:rPr>
-          <w:rFonts w:ascii="Arial" w:eastAsia="Arial" w:hAnsi="Arial" w:cs="Arial"/>
-          <w:sz w:val="18"/>
-          <w:szCs w:val="18"/>
-        </w:rPr>
-        <w:t xml:space="preserve"> of registration.</w:t>
+      <w:r>
+        <w:rPr>
+          <w:rFonts w:ascii="Arial" w:eastAsia="Arial" w:hAnsi="Arial" w:cs="Arial"/>
+          <w:sz w:val="18"/>
+          <w:szCs w:val="18"/>
+        </w:rPr>
+        <w:t>on  . . . . . . . . . . . . . . . . . . . . . . . . . . . .  with effect from  . . . . . . . . . . . . . . . . . . . . . . date of registration.</w:t>
       </w:r>
     </w:p>
     <w:p>
@@ -25571,7 +23975,7 @@
       <w:rPr>
         <w:noProof/>
       </w:rPr>
-      <w:t>16</w:t>
+      <w:t>13</w:t>
     </w:r>
     <w:r>
       <w:fldChar w:fldCharType="end"/>
@@ -27415,12 +25819,6 @@
 </file>
 
 <file path=customXml/item1.xml><?xml version="1.0" encoding="utf-8"?>
-<go:gDocsCustomXmlDataStorage xmlns:go="http://customooxmlschemas.google.com/" xmlns:r="http://schemas.openxmlformats.org/officeDocument/2006/relationships">
-  <go:docsCustomData xmlns:go="http://customooxmlschemas.google.com/" roundtripDataSignature="AMtx7mj3SYweoNijb5Q+3e2Sk44Z/ZFWpA==">AMUW2mUhuSpUnTStO1lunEUQ1bq7suSehepzXOOzUH6X8E34iq+re2BdaEy6qJyF2LUWd9b3Q6y7KldoVKVbFFeVs21hhBGPYfEyw8jcUjBonsKrbdjjMtzoldnpxa5RicwZ58rj1pIJMmglrptlmX49kYnINZ6ezT+FxzE6rNFbaZfjVQLhJDyVDKXmG1Pcn47NR7JWne06Lj+VER3HkFijg8m8v/1JmVW1gqurwmiam9MzIxXOHNxsXwQoT0hKvsRmKlxoOkVrKd2y6tWhIZ+A1S3mC1gvWd3cFDa2XmZvR9lkXL/D+JHRi4MpBScdYlE9Efw/L4zYkOR1EOBSHsMZL+5ovTdHtcX0Q7bdMbYedbup+Cx4pHMPqf3BjOKum+Mo/ajbzsC28TL413NxI+ut5a8oyLyaJA==</go:docsCustomData>
-</go:gDocsCustomXmlDataStorage>
-</file>
-
-<file path=customXml/item2.xml><?xml version="1.0" encoding="utf-8"?>
 <ct:contentTypeSchema xmlns:ct="http://schemas.microsoft.com/office/2006/metadata/contentType" xmlns:ma="http://schemas.microsoft.com/office/2006/metadata/properties/metaAttributes" ct:_="" ma:_="" ma:contentTypeName="Document" ma:contentTypeID="0x0101008196971003C8214795ADD52611DE689B" ma:contentTypeVersion="9" ma:contentTypeDescription="Create a new document." ma:contentTypeScope="" ma:versionID="6c66e3bb1eafeb14abce7005c9c87275">
   <xsd:schema xmlns:xsd="http://www.w3.org/2001/XMLSchema" xmlns:xs="http://www.w3.org/2001/XMLSchema" xmlns:p="http://schemas.microsoft.com/office/2006/metadata/properties" xmlns:ns3="40eb4609-c660-47ab-9683-bc6d45cdb71d" targetNamespace="http://schemas.microsoft.com/office/2006/metadata/properties" ma:root="true" ma:fieldsID="854ee6adaa47500df3eaddcfd17a305f" ns3:_="">
     <xsd:import namespace="40eb4609-c660-47ab-9683-bc6d45cdb71d"/>
@@ -27598,7 +25996,19 @@
 </ct:contentTypeSchema>
 </file>
 
+<file path=customXml/item2.xml><?xml version="1.0" encoding="utf-8"?>
+<go:gDocsCustomXmlDataStorage xmlns:go="http://customooxmlschemas.google.com/" xmlns:r="http://schemas.openxmlformats.org/officeDocument/2006/relationships">
+  <go:docsCustomData xmlns:go="http://customooxmlschemas.google.com/" roundtripDataSignature="AMtx7mj3SYweoNijb5Q+3e2Sk44Z/ZFWpA==">AMUW2mUhuSpUnTStO1lunEUQ1bq7suSehepzXOOzUH6X8E34iq+re2BdaEy6qJyF2LUWd9b3Q6y7KldoVKVbFFeVs21hhBGPYfEyw8jcUjBonsKrbdjjMtzoldnpxa5RicwZ58rj1pIJMmglrptlmX49kYnINZ6ezT+FxzE6rNFbaZfjVQLhJDyVDKXmG1Pcn47NR7JWne06Lj+VER3HkFijg8m8v/1JmVW1gqurwmiam9MzIxXOHNxsXwQoT0hKvsRmKlxoOkVrKd2y6tWhIZ+A1S3mC1gvWd3cFDa2XmZvR9lkXL/D+JHRi4MpBScdYlE9Efw/L4zYkOR1EOBSHsMZL+5ovTdHtcX0Q7bdMbYedbup+Cx4pHMPqf3BjOKum+Mo/ajbzsC28TL413NxI+ut5a8oyLyaJA==</go:docsCustomData>
+</go:gDocsCustomXmlDataStorage>
+</file>
+
 <file path=customXml/item3.xml><?xml version="1.0" encoding="utf-8"?>
+<p:properties xmlns:p="http://schemas.microsoft.com/office/2006/metadata/properties" xmlns:xsi="http://www.w3.org/2001/XMLSchema-instance" xmlns:pc="http://schemas.microsoft.com/office/infopath/2007/PartnerControls">
+  <documentManagement/>
+</p:properties>
+</file>
+
+<file path=customXml/item4.xml><?xml version="1.0" encoding="utf-8"?>
 <?mso-contentType ?>
 <FormTemplates xmlns="http://schemas.microsoft.com/sharepoint/v3/contenttype/forms">
   <Display>DocumentLibraryForm</Display>
@@ -27607,22 +26017,7 @@
 </FormTemplates>
 </file>
 
-<file path=customXml/item4.xml><?xml version="1.0" encoding="utf-8"?>
-<p:properties xmlns:p="http://schemas.microsoft.com/office/2006/metadata/properties" xmlns:xsi="http://www.w3.org/2001/XMLSchema-instance" xmlns:pc="http://schemas.microsoft.com/office/infopath/2007/PartnerControls">
-  <documentManagement/>
-</p:properties>
-</file>
-
 <file path=customXml/itemProps1.xml><?xml version="1.0" encoding="utf-8"?>
-<ds:datastoreItem xmlns:ds="http://schemas.openxmlformats.org/officeDocument/2006/customXml" ds:itemID="{11111111-1234-1234-1234-123412341234}">
-  <ds:schemaRefs>
-    <ds:schemaRef ds:uri="http://customooxmlschemas.google.com/"/>
-    <ds:schemaRef ds:uri="http://schemas.openxmlformats.org/officeDocument/2006/relationships"/>
-  </ds:schemaRefs>
-</ds:datastoreItem>
-</file>
-
-<file path=customXml/itemProps2.xml><?xml version="1.0" encoding="utf-8"?>
 <ds:datastoreItem xmlns:ds="http://schemas.openxmlformats.org/officeDocument/2006/customXml" ds:itemID="{A4ED80FE-0211-460E-8094-A215301629CB}">
   <ds:schemaRefs>
     <ds:schemaRef ds:uri="http://schemas.microsoft.com/office/2006/metadata/contentType"/>
@@ -27640,19 +26035,28 @@
 </ds:datastoreItem>
 </file>
 
-<file path=customXml/itemProps3.xml><?xml version="1.0" encoding="utf-8"?>
-<ds:datastoreItem xmlns:ds="http://schemas.openxmlformats.org/officeDocument/2006/customXml" ds:itemID="{E4B2EC0A-3B5C-43C9-ABCD-0E6006DF5083}">
+<file path=customXml/itemProps2.xml><?xml version="1.0" encoding="utf-8"?>
+<ds:datastoreItem xmlns:ds="http://schemas.openxmlformats.org/officeDocument/2006/customXml" ds:itemID="{11111111-1234-1234-1234-123412341234}">
   <ds:schemaRefs>
-    <ds:schemaRef ds:uri="http://schemas.microsoft.com/sharepoint/v3/contenttype/forms"/>
+    <ds:schemaRef ds:uri="http://customooxmlschemas.google.com/"/>
+    <ds:schemaRef ds:uri="http://schemas.openxmlformats.org/officeDocument/2006/relationships"/>
   </ds:schemaRefs>
 </ds:datastoreItem>
 </file>
 
-<file path=customXml/itemProps4.xml><?xml version="1.0" encoding="utf-8"?>
+<file path=customXml/itemProps3.xml><?xml version="1.0" encoding="utf-8"?>
 <ds:datastoreItem xmlns:ds="http://schemas.openxmlformats.org/officeDocument/2006/customXml" ds:itemID="{8034C12E-01BA-4AB0-B18D-7F3F7CB81312}">
   <ds:schemaRefs>
     <ds:schemaRef ds:uri="http://schemas.microsoft.com/office/2006/metadata/properties"/>
     <ds:schemaRef ds:uri="http://schemas.microsoft.com/office/infopath/2007/PartnerControls"/>
   </ds:schemaRefs>
 </ds:datastoreItem>
+</file>
+
+<file path=customXml/itemProps4.xml><?xml version="1.0" encoding="utf-8"?>
+<ds:datastoreItem xmlns:ds="http://schemas.openxmlformats.org/officeDocument/2006/customXml" ds:itemID="{E4B2EC0A-3B5C-43C9-ABCD-0E6006DF5083}">
+  <ds:schemaRefs>
+    <ds:schemaRef ds:uri="http://schemas.microsoft.com/sharepoint/v3/contenttype/forms"/>
+  </ds:schemaRefs>
+</ds:datastoreItem>
 </file>
</xml_diff>